<commit_message>
Added some missing queries to the text in MS3.
</commit_message>
<xml_diff>
--- a/MS3/FinalProject_MS3.docx
+++ b/MS3/FinalProject_MS3.docx
@@ -83,6 +83,9 @@
       </w:r>
       <w:r>
         <w:t>3</w:t>
+      </w:r>
+      <w:r>
+        <w:t>.1</w:t>
       </w:r>
     </w:p>
     <w:p>
@@ -203,14 +206,12 @@
       <w:pPr>
         <w:ind w:left="1440" w:hanging="1440"/>
       </w:pPr>
-      <w:proofErr w:type="spellStart"/>
       <w:r>
         <w:rPr>
           <w:b/>
         </w:rPr>
         <w:t>ErrorState</w:t>
       </w:r>
-      <w:proofErr w:type="spellEnd"/>
       <w:r>
         <w:rPr>
           <w:b/>
@@ -286,16 +287,12 @@
       <w:pPr>
         <w:ind w:left="1440" w:hanging="1440"/>
       </w:pPr>
-      <w:proofErr w:type="spellStart"/>
-      <w:proofErr w:type="gramStart"/>
       <w:r>
         <w:rPr>
           <w:b/>
         </w:rPr>
         <w:t>iProduct</w:t>
       </w:r>
-      <w:proofErr w:type="spellEnd"/>
-      <w:proofErr w:type="gramEnd"/>
       <w:r>
         <w:rPr>
           <w:b/>
@@ -309,15 +306,7 @@
         <w:br/>
       </w:r>
       <w:r>
-        <w:t>An interface to the Product hierarchy. This interface exposes the features of the hierarchy available to the client application. Any “</w:t>
-      </w:r>
-      <w:proofErr w:type="spellStart"/>
-      <w:r>
-        <w:t>iProduct</w:t>
-      </w:r>
-      <w:proofErr w:type="spellEnd"/>
-      <w:r>
-        <w:t>” class can</w:t>
+        <w:t>An interface to the Product hierarchy. This interface exposes the features of the hierarchy available to the client application. Any “iProduct” class can</w:t>
       </w:r>
     </w:p>
     <w:p>
@@ -488,15 +477,7 @@
         </w:numPr>
       </w:pPr>
       <w:r>
-        <w:t xml:space="preserve">save its set of </w:t>
-      </w:r>
-      <w:proofErr w:type="spellStart"/>
-      <w:r>
-        <w:t>iProducts</w:t>
-      </w:r>
-      <w:proofErr w:type="spellEnd"/>
-      <w:r>
-        <w:t xml:space="preserve"> to a file and retrieve that set later</w:t>
+        <w:t>save its set of iProducts to a file and retrieve that set later</w:t>
       </w:r>
     </w:p>
     <w:p>
@@ -567,15 +548,7 @@
     <w:p/>
     <w:p>
       <w:r>
-        <w:t xml:space="preserve">The client application manages the </w:t>
-      </w:r>
-      <w:proofErr w:type="spellStart"/>
-      <w:r>
-        <w:t>iProducts</w:t>
-      </w:r>
-      <w:proofErr w:type="spellEnd"/>
-      <w:r>
-        <w:t xml:space="preserve"> and provides the user with options to </w:t>
+        <w:t xml:space="preserve">The client application manages the iProducts and provides the user with options to </w:t>
       </w:r>
     </w:p>
     <w:p>
@@ -946,15 +919,7 @@
         <w:ind w:left="1080"/>
       </w:pPr>
       <w:r>
-        <w:t xml:space="preserve">The </w:t>
-      </w:r>
-      <w:proofErr w:type="spellStart"/>
-      <w:r>
-        <w:t>ErrorState</w:t>
-      </w:r>
-      <w:proofErr w:type="spellEnd"/>
-      <w:r>
-        <w:t xml:space="preserve"> class</w:t>
+        <w:t>The ErrorState class</w:t>
       </w:r>
       <w:r>
         <w:tab/>
@@ -967,7 +932,7 @@
         <w:rPr>
           <w:vertAlign w:val="superscript"/>
         </w:rPr>
-        <w:t>rd</w:t>
+        <w:t>th</w:t>
       </w:r>
       <w:r>
         <w:t>, 7 days</w:t>
@@ -1017,15 +982,7 @@
         <w:ind w:left="1080"/>
       </w:pPr>
       <w:r>
-        <w:t xml:space="preserve">The </w:t>
-      </w:r>
-      <w:proofErr w:type="spellStart"/>
-      <w:r>
-        <w:t>iProduct</w:t>
-      </w:r>
-      <w:proofErr w:type="spellEnd"/>
-      <w:r>
-        <w:t xml:space="preserve"> interface   </w:t>
+        <w:t xml:space="preserve">The iProduct interface   </w:t>
       </w:r>
       <w:r>
         <w:tab/>
@@ -1080,7 +1037,7 @@
         <w:t xml:space="preserve">, </w:t>
       </w:r>
       <w:r>
-        <w:t>5</w:t>
+        <w:t>3</w:t>
       </w:r>
       <w:r>
         <w:t xml:space="preserve"> days </w:t>
@@ -1270,15 +1227,7 @@
     </w:p>
     <w:p>
       <w:r>
-        <w:t>Each class has its own header (.h) file and its own implementation (.</w:t>
-      </w:r>
-      <w:proofErr w:type="spellStart"/>
-      <w:r>
-        <w:t>cpp</w:t>
-      </w:r>
-      <w:proofErr w:type="spellEnd"/>
-      <w:r>
-        <w:t>) file.  The name of each file is the name of its class.</w:t>
+        <w:t>Each class has its own header (.h) file and its own implementation (.cpp) file.  The name of each file is the name of its class.</w:t>
       </w:r>
     </w:p>
     <w:p>
@@ -1299,7 +1248,6 @@
       <w:r>
         <w:t xml:space="preserve"> is defined in two files: </w:t>
       </w:r>
-      <w:proofErr w:type="spellStart"/>
       <w:r>
         <w:rPr>
           <w:b/>
@@ -1307,7 +1255,6 @@
         </w:rPr>
         <w:t>Date.h</w:t>
       </w:r>
-      <w:proofErr w:type="spellEnd"/>
       <w:r>
         <w:t xml:space="preserve"> and </w:t>
       </w:r>
@@ -1553,7 +1500,6 @@
         </w:rPr>
         <w:t xml:space="preserve">definition in a file named </w:t>
       </w:r>
-      <w:proofErr w:type="spellStart"/>
       <w:r>
         <w:rPr>
           <w:b/>
@@ -1568,7 +1514,6 @@
         </w:rPr>
         <w:t>.h</w:t>
       </w:r>
-      <w:proofErr w:type="spellEnd"/>
       <w:r>
         <w:rPr>
           <w:highlight w:val="white"/>
@@ -1630,7 +1575,6 @@
         </w:rPr>
         <w:t xml:space="preserve">class uses an </w:t>
       </w:r>
-      <w:proofErr w:type="spellStart"/>
       <w:r>
         <w:rPr>
           <w:rFonts w:ascii="Consolas" w:hAnsi="Consolas" w:cs="Consolas"/>
@@ -1641,7 +1585,6 @@
         </w:rPr>
         <w:t>ErrorState</w:t>
       </w:r>
-      <w:proofErr w:type="spellEnd"/>
       <w:r>
         <w:rPr>
           <w:highlight w:val="white"/>
@@ -1744,21 +1687,7 @@
         <w:rPr>
           <w:highlight w:val="white"/>
         </w:rPr>
-        <w:t xml:space="preserve">number of characters in a </w:t>
-      </w:r>
-      <w:proofErr w:type="spellStart"/>
-      <w:r>
-        <w:rPr>
-          <w:highlight w:val="white"/>
-        </w:rPr>
-        <w:t>sku</w:t>
-      </w:r>
-      <w:proofErr w:type="spellEnd"/>
-      <w:r>
-        <w:rPr>
-          <w:highlight w:val="white"/>
-        </w:rPr>
-        <w:t xml:space="preserve"> (stock keeping unit) </w:t>
+        <w:t xml:space="preserve">number of characters in a sku (stock keeping unit) </w:t>
       </w:r>
       <w:r>
         <w:rPr>
@@ -1985,21 +1914,7 @@
         <w:rPr>
           <w:highlight w:val="white"/>
         </w:rPr>
-        <w:t xml:space="preserve">A character array that holds the product’s </w:t>
-      </w:r>
-      <w:proofErr w:type="spellStart"/>
-      <w:r>
-        <w:rPr>
-          <w:highlight w:val="white"/>
-        </w:rPr>
-        <w:t>sku</w:t>
-      </w:r>
-      <w:proofErr w:type="spellEnd"/>
-      <w:r>
-        <w:rPr>
-          <w:highlight w:val="white"/>
-        </w:rPr>
-        <w:t xml:space="preserve"> (stock keeping unit) – the maximum number of characters excluding the null byte is </w:t>
+        <w:t xml:space="preserve">A character array that holds the product’s sku (stock keeping unit) – the maximum number of characters excluding the null byte is </w:t>
       </w:r>
       <w:r>
         <w:rPr>
@@ -2267,7 +2182,6 @@
         </w:rPr>
         <w:t xml:space="preserve">An </w:t>
       </w:r>
-      <w:proofErr w:type="spellStart"/>
       <w:r>
         <w:rPr>
           <w:rFonts w:ascii="Consolas" w:hAnsi="Consolas" w:cs="Consolas"/>
@@ -2288,7 +2202,6 @@
         </w:rPr>
         <w:t>State</w:t>
       </w:r>
-      <w:proofErr w:type="spellEnd"/>
       <w:r>
         <w:rPr>
           <w:highlight w:val="white"/>
@@ -2391,27 +2304,15 @@
         </w:rPr>
         <w:t xml:space="preserve"> name(</w:t>
       </w:r>
-      <w:proofErr w:type="spellStart"/>
-      <w:r>
-        <w:rPr>
-          <w:rFonts w:ascii="Consolas" w:hAnsi="Consolas" w:cs="Consolas"/>
-          <w:b/>
-          <w:color w:val="2B91AF"/>
-          <w:sz w:val="22"/>
-          <w:highlight w:val="white"/>
-        </w:rPr>
-        <w:t>const</w:t>
-      </w:r>
-      <w:proofErr w:type="spellEnd"/>
-      <w:r>
-        <w:rPr>
-          <w:rFonts w:ascii="Consolas" w:hAnsi="Consolas" w:cs="Consolas"/>
-          <w:b/>
-          <w:color w:val="2B91AF"/>
-          <w:sz w:val="22"/>
-          <w:highlight w:val="white"/>
-        </w:rPr>
-        <w:t xml:space="preserve"> char</w:t>
+      <w:r>
+        <w:rPr>
+          <w:rFonts w:ascii="Consolas" w:hAnsi="Consolas" w:cs="Consolas"/>
+          <w:b/>
+          <w:color w:val="2B91AF"/>
+          <w:sz w:val="22"/>
+          <w:highlight w:val="white"/>
+        </w:rPr>
+        <w:t>const char</w:t>
       </w:r>
       <w:r>
         <w:rPr>
@@ -2629,7 +2530,6 @@
         </w:rPr>
         <w:t xml:space="preserve"> </w:t>
       </w:r>
-      <w:proofErr w:type="spellStart"/>
       <w:r>
         <w:rPr>
           <w:rFonts w:ascii="Consolas" w:hAnsi="Consolas" w:cs="Consolas"/>
@@ -2640,7 +2540,6 @@
         </w:rPr>
         <w:t>nullptr</w:t>
       </w:r>
-      <w:proofErr w:type="spellEnd"/>
       <w:r>
         <w:rPr>
           <w:rFonts w:cs="Consolas"/>
@@ -2706,27 +2605,15 @@
           <w:highlight w:val="white"/>
         </w:rPr>
       </w:pPr>
-      <w:proofErr w:type="spellStart"/>
-      <w:r>
-        <w:rPr>
-          <w:rFonts w:ascii="Consolas" w:hAnsi="Consolas" w:cs="Consolas"/>
-          <w:b/>
-          <w:color w:val="2B91AF"/>
-          <w:sz w:val="22"/>
-          <w:highlight w:val="white"/>
-        </w:rPr>
-        <w:t>const</w:t>
-      </w:r>
-      <w:proofErr w:type="spellEnd"/>
-      <w:r>
-        <w:rPr>
-          <w:rFonts w:ascii="Consolas" w:hAnsi="Consolas" w:cs="Consolas"/>
-          <w:b/>
-          <w:color w:val="2B91AF"/>
-          <w:sz w:val="22"/>
-          <w:highlight w:val="white"/>
-        </w:rPr>
-        <w:t xml:space="preserve"> char</w:t>
+      <w:r>
+        <w:rPr>
+          <w:rFonts w:ascii="Consolas" w:hAnsi="Consolas" w:cs="Consolas"/>
+          <w:b/>
+          <w:color w:val="2B91AF"/>
+          <w:sz w:val="22"/>
+          <w:highlight w:val="white"/>
+        </w:rPr>
+        <w:t>const char</w:t>
       </w:r>
       <w:r>
         <w:rPr>
@@ -2764,20 +2651,8 @@
           <w:sz w:val="22"/>
           <w:highlight w:val="white"/>
         </w:rPr>
-        <w:t xml:space="preserve">() </w:t>
-      </w:r>
-      <w:proofErr w:type="spellStart"/>
-      <w:r>
-        <w:rPr>
-          <w:rFonts w:ascii="Consolas" w:hAnsi="Consolas" w:cs="Consolas"/>
-          <w:b/>
-          <w:color w:val="2B91AF"/>
-          <w:sz w:val="22"/>
-          <w:highlight w:val="white"/>
-        </w:rPr>
-        <w:t>const</w:t>
-      </w:r>
-      <w:proofErr w:type="spellEnd"/>
+        <w:t>() const</w:t>
+      </w:r>
       <w:r>
         <w:rPr>
           <w:rFonts w:ascii="Consolas" w:hAnsi="Consolas" w:cs="Consolas"/>
@@ -2858,7 +2733,6 @@
         </w:rPr>
         <w:t xml:space="preserve"> the address of the C-style string that holds the name of the product. If the product has no name, this query returns </w:t>
       </w:r>
-      <w:proofErr w:type="spellStart"/>
       <w:r>
         <w:rPr>
           <w:rFonts w:ascii="Consolas" w:hAnsi="Consolas" w:cs="Consolas"/>
@@ -2869,7 +2743,6 @@
         </w:rPr>
         <w:t>nullptr</w:t>
       </w:r>
-      <w:proofErr w:type="spellEnd"/>
       <w:r>
         <w:rPr>
           <w:rFonts w:cstheme="minorHAnsi"/>
@@ -2896,42 +2769,68 @@
           <w:rFonts w:ascii="Consolas" w:hAnsi="Consolas" w:cs="Consolas"/>
           <w:b/>
           <w:color w:val="000000"/>
-          <w:sz w:val="22"/>
-          <w:highlight w:val="white"/>
-        </w:rPr>
-      </w:pPr>
-      <w:r>
-        <w:rPr>
-          <w:rFonts w:ascii="Consolas" w:hAnsi="Consolas" w:cs="Consolas"/>
-          <w:b/>
-          <w:color w:val="2B91AF"/>
-          <w:sz w:val="22"/>
-          <w:highlight w:val="white"/>
-        </w:rPr>
-        <w:t>double</w:t>
-      </w:r>
-      <w:r>
-        <w:rPr>
-          <w:rFonts w:ascii="Consolas" w:hAnsi="Consolas" w:cs="Consolas"/>
-          <w:b/>
-          <w:color w:val="000000"/>
-          <w:sz w:val="22"/>
-          <w:highlight w:val="white"/>
-        </w:rPr>
-        <w:t xml:space="preserve"> cost() </w:t>
-      </w:r>
-      <w:proofErr w:type="spellStart"/>
-      <w:r>
-        <w:rPr>
-          <w:rFonts w:ascii="Consolas" w:hAnsi="Consolas" w:cs="Consolas"/>
-          <w:b/>
-          <w:color w:val="2B91AF"/>
-          <w:sz w:val="22"/>
-          <w:highlight w:val="white"/>
-        </w:rPr>
-        <w:t>const</w:t>
-      </w:r>
-      <w:proofErr w:type="spellEnd"/>
+          <w:szCs w:val="24"/>
+          <w:highlight w:val="white"/>
+        </w:rPr>
+      </w:pPr>
+      <w:r>
+        <w:rPr>
+          <w:rFonts w:ascii="Consolas" w:hAnsi="Consolas" w:cs="Consolas"/>
+          <w:b/>
+          <w:color w:val="2B91AF"/>
+          <w:sz w:val="22"/>
+          <w:highlight w:val="white"/>
+        </w:rPr>
+        <w:t>const char</w:t>
+      </w:r>
+      <w:r>
+        <w:rPr>
+          <w:rFonts w:ascii="Consolas" w:hAnsi="Consolas" w:cs="Consolas"/>
+          <w:b/>
+          <w:sz w:val="22"/>
+          <w:highlight w:val="white"/>
+        </w:rPr>
+        <w:t>*</w:t>
+      </w:r>
+      <w:r>
+        <w:rPr>
+          <w:rFonts w:ascii="Consolas" w:hAnsi="Consolas" w:cs="Consolas"/>
+          <w:b/>
+          <w:color w:val="2B91AF"/>
+          <w:sz w:val="22"/>
+          <w:highlight w:val="white"/>
+        </w:rPr>
+        <w:t xml:space="preserve"> </w:t>
+      </w:r>
+      <w:r>
+        <w:rPr>
+          <w:rFonts w:ascii="Consolas" w:hAnsi="Consolas" w:cs="Consolas"/>
+          <w:b/>
+          <w:sz w:val="22"/>
+          <w:highlight w:val="white"/>
+        </w:rPr>
+        <w:t>sku</w:t>
+      </w:r>
+      <w:r>
+        <w:rPr>
+          <w:rFonts w:ascii="Consolas" w:hAnsi="Consolas" w:cs="Consolas"/>
+          <w:b/>
+          <w:color w:val="2B91AF"/>
+          <w:sz w:val="22"/>
+          <w:highlight w:val="white"/>
+        </w:rPr>
+        <w:t>() const</w:t>
+      </w:r>
+      <w:r>
+        <w:rPr>
+          <w:rFonts w:ascii="Consolas" w:hAnsi="Consolas" w:cs="Consolas"/>
+          <w:b/>
+          <w:color w:val="000000"/>
+          <w:szCs w:val="24"/>
+          <w:highlight w:val="white"/>
+        </w:rPr>
+        <w:t xml:space="preserve"> </w:t>
+      </w:r>
     </w:p>
     <w:p>
       <w:pPr>
@@ -2955,34 +2854,52 @@
           <w:szCs w:val="24"/>
           <w:highlight w:val="white"/>
         </w:rPr>
-        <w:t xml:space="preserve">This query </w:t>
-      </w:r>
-      <w:r>
-        <w:rPr>
-          <w:rFonts w:cstheme="minorHAnsi"/>
-          <w:color w:val="000000"/>
-          <w:szCs w:val="24"/>
-          <w:highlight w:val="white"/>
-        </w:rPr>
-        <w:t xml:space="preserve">returns the price of </w:t>
-      </w:r>
-      <w:r>
-        <w:rPr>
-          <w:rFonts w:cstheme="minorHAnsi"/>
-          <w:color w:val="000000"/>
-          <w:szCs w:val="24"/>
-          <w:highlight w:val="white"/>
-        </w:rPr>
-        <w:t xml:space="preserve">a single item of </w:t>
-      </w:r>
-      <w:r>
-        <w:rPr>
-          <w:rFonts w:cstheme="minorHAnsi"/>
-          <w:color w:val="000000"/>
-          <w:szCs w:val="24"/>
-          <w:highlight w:val="white"/>
-        </w:rPr>
-        <w:t>the product plus any tax that applies to the product.</w:t>
+        <w:t>This</w:t>
+      </w:r>
+      <w:r>
+        <w:rPr>
+          <w:rFonts w:cstheme="minorHAnsi"/>
+          <w:color w:val="000000"/>
+          <w:szCs w:val="24"/>
+          <w:highlight w:val="white"/>
+        </w:rPr>
+        <w:t xml:space="preserve"> </w:t>
+      </w:r>
+      <w:r>
+        <w:rPr>
+          <w:rFonts w:cstheme="minorHAnsi"/>
+          <w:color w:val="000000"/>
+          <w:szCs w:val="24"/>
+          <w:highlight w:val="white"/>
+        </w:rPr>
+        <w:t xml:space="preserve">query </w:t>
+      </w:r>
+      <w:r>
+        <w:rPr>
+          <w:rFonts w:cstheme="minorHAnsi"/>
+          <w:color w:val="000000"/>
+          <w:szCs w:val="24"/>
+          <w:highlight w:val="white"/>
+        </w:rPr>
+        <w:t xml:space="preserve">returns the address of the C-style string that holds the </w:t>
+      </w:r>
+      <w:r>
+        <w:rPr>
+          <w:rFonts w:cstheme="minorHAnsi"/>
+          <w:color w:val="000000"/>
+          <w:szCs w:val="24"/>
+          <w:highlight w:val="white"/>
+        </w:rPr>
+        <w:t>sku</w:t>
+      </w:r>
+      <w:r>
+        <w:rPr>
+          <w:rFonts w:cstheme="minorHAnsi"/>
+          <w:color w:val="000000"/>
+          <w:szCs w:val="24"/>
+          <w:highlight w:val="white"/>
+        </w:rPr>
+        <w:t xml:space="preserve"> of the product. </w:t>
       </w:r>
     </w:p>
     <w:p>
@@ -3008,17 +2925,28 @@
       <w:r>
         <w:rPr>
           <w:rFonts w:ascii="Consolas" w:hAnsi="Consolas" w:cs="Consolas"/>
-          <w:color w:val="2B91AF"/>
-          <w:szCs w:val="24"/>
-          <w:highlight w:val="white"/>
-        </w:rPr>
-        <w:t>void</w:t>
-      </w:r>
-      <w:r>
-        <w:rPr>
-          <w:rFonts w:ascii="Consolas" w:hAnsi="Consolas" w:cs="Consolas"/>
-          <w:color w:val="000000"/>
-          <w:szCs w:val="24"/>
+          <w:b/>
+          <w:color w:val="2B91AF"/>
+          <w:sz w:val="22"/>
+          <w:highlight w:val="white"/>
+        </w:rPr>
+        <w:t>const char</w:t>
+      </w:r>
+      <w:r>
+        <w:rPr>
+          <w:rFonts w:ascii="Consolas" w:hAnsi="Consolas" w:cs="Consolas"/>
+          <w:b/>
+          <w:sz w:val="22"/>
+          <w:highlight w:val="white"/>
+        </w:rPr>
+        <w:t>*</w:t>
+      </w:r>
+      <w:r>
+        <w:rPr>
+          <w:rFonts w:ascii="Consolas" w:hAnsi="Consolas" w:cs="Consolas"/>
+          <w:b/>
+          <w:color w:val="2B91AF"/>
+          <w:sz w:val="22"/>
           <w:highlight w:val="white"/>
         </w:rPr>
         <w:t xml:space="preserve"> </w:t>
@@ -3026,53 +2954,25 @@
       <w:r>
         <w:rPr>
           <w:rFonts w:ascii="Consolas" w:hAnsi="Consolas" w:cs="Consolas"/>
-          <w:color w:val="000000"/>
-          <w:szCs w:val="24"/>
-          <w:highlight w:val="white"/>
-        </w:rPr>
-        <w:t>message</w:t>
-      </w:r>
-      <w:r>
-        <w:rPr>
-          <w:rFonts w:ascii="Consolas" w:hAnsi="Consolas" w:cs="Consolas"/>
-          <w:color w:val="000000"/>
-          <w:szCs w:val="24"/>
-          <w:highlight w:val="white"/>
-        </w:rPr>
-        <w:t>(</w:t>
-      </w:r>
-      <w:proofErr w:type="spellStart"/>
-      <w:r>
-        <w:rPr>
-          <w:rFonts w:ascii="Consolas" w:hAnsi="Consolas" w:cs="Consolas"/>
-          <w:color w:val="2B91AF"/>
-          <w:szCs w:val="24"/>
-          <w:highlight w:val="white"/>
-        </w:rPr>
-        <w:t>const</w:t>
-      </w:r>
-      <w:proofErr w:type="spellEnd"/>
-      <w:r>
-        <w:rPr>
-          <w:rFonts w:ascii="Consolas" w:hAnsi="Consolas" w:cs="Consolas"/>
-          <w:color w:val="2B91AF"/>
-          <w:szCs w:val="24"/>
-          <w:highlight w:val="white"/>
-        </w:rPr>
-        <w:t xml:space="preserve"> char</w:t>
-      </w:r>
-      <w:r>
-        <w:rPr>
-          <w:rFonts w:ascii="Consolas" w:hAnsi="Consolas" w:cs="Consolas"/>
-          <w:color w:val="000000"/>
-          <w:szCs w:val="24"/>
-          <w:highlight w:val="white"/>
-        </w:rPr>
-        <w:t>*)</w:t>
-      </w:r>
-      <w:r>
-        <w:rPr>
-          <w:rFonts w:cstheme="minorHAnsi"/>
+          <w:b/>
+          <w:sz w:val="22"/>
+          <w:highlight w:val="white"/>
+        </w:rPr>
+        <w:t>unit</w:t>
+      </w:r>
+      <w:r>
+        <w:rPr>
+          <w:rFonts w:ascii="Consolas" w:hAnsi="Consolas" w:cs="Consolas"/>
+          <w:b/>
+          <w:color w:val="2B91AF"/>
+          <w:sz w:val="22"/>
+          <w:highlight w:val="white"/>
+        </w:rPr>
+        <w:t>() const</w:t>
+      </w:r>
+      <w:r>
+        <w:rPr>
+          <w:rFonts w:ascii="Consolas" w:hAnsi="Consolas" w:cs="Consolas"/>
           <w:b/>
           <w:color w:val="000000"/>
           <w:szCs w:val="24"/>
@@ -3103,12 +3003,11 @@
           <w:szCs w:val="24"/>
           <w:highlight w:val="white"/>
         </w:rPr>
-        <w:t>This function</w:t>
-      </w:r>
-      <w:r>
-        <w:rPr>
-          <w:rFonts w:cstheme="minorHAnsi"/>
-          <w:b/>
+        <w:t>This</w:t>
+      </w:r>
+      <w:r>
+        <w:rPr>
+          <w:rFonts w:cstheme="minorHAnsi"/>
           <w:color w:val="000000"/>
           <w:szCs w:val="24"/>
           <w:highlight w:val="white"/>
@@ -3122,55 +3021,34 @@
           <w:szCs w:val="24"/>
           <w:highlight w:val="white"/>
         </w:rPr>
-        <w:t xml:space="preserve">receives </w:t>
-      </w:r>
-      <w:r>
-        <w:rPr>
-          <w:rFonts w:cstheme="minorHAnsi"/>
-          <w:color w:val="000000"/>
-          <w:szCs w:val="24"/>
-          <w:highlight w:val="white"/>
-        </w:rPr>
-        <w:t xml:space="preserve">the address of a C-style </w:t>
-      </w:r>
-      <w:r>
-        <w:rPr>
-          <w:rFonts w:cstheme="minorHAnsi"/>
-          <w:color w:val="000000"/>
-          <w:szCs w:val="24"/>
-          <w:highlight w:val="white"/>
-        </w:rPr>
-        <w:t xml:space="preserve">null-terminated </w:t>
-      </w:r>
-      <w:r>
-        <w:rPr>
-          <w:rFonts w:cstheme="minorHAnsi"/>
-          <w:color w:val="000000"/>
-          <w:szCs w:val="24"/>
-          <w:highlight w:val="white"/>
-        </w:rPr>
-        <w:t xml:space="preserve">string holding an error message and stores that message in the </w:t>
-      </w:r>
-      <w:proofErr w:type="spellStart"/>
-      <w:r>
-        <w:rPr>
-          <w:rFonts w:ascii="Consolas" w:hAnsi="Consolas" w:cs="Consolas"/>
-          <w:b/>
-          <w:color w:val="2B91AF"/>
-          <w:sz w:val="22"/>
-          <w:highlight w:val="white"/>
-        </w:rPr>
-        <w:t>ErrorState</w:t>
-      </w:r>
-      <w:proofErr w:type="spellEnd"/>
-      <w:r>
-        <w:rPr>
-          <w:rFonts w:cstheme="minorHAnsi"/>
-          <w:color w:val="000000"/>
-          <w:szCs w:val="24"/>
-          <w:highlight w:val="white"/>
-        </w:rPr>
-        <w:t xml:space="preserve"> object. </w:t>
+        <w:t xml:space="preserve">query </w:t>
+      </w:r>
+      <w:r>
+        <w:rPr>
+          <w:rFonts w:cstheme="minorHAnsi"/>
+          <w:color w:val="000000"/>
+          <w:szCs w:val="24"/>
+          <w:highlight w:val="white"/>
+        </w:rPr>
+        <w:t xml:space="preserve">returns the address of the C-style string that holds the </w:t>
+      </w:r>
+      <w:r>
+        <w:rPr>
+          <w:rFonts w:cstheme="minorHAnsi"/>
+          <w:color w:val="000000"/>
+          <w:szCs w:val="24"/>
+          <w:highlight w:val="white"/>
+        </w:rPr>
+        <w:t>unit</w:t>
+      </w:r>
+      <w:r>
+        <w:rPr>
+          <w:rFonts w:cstheme="minorHAnsi"/>
+          <w:color w:val="000000"/>
+          <w:szCs w:val="24"/>
+          <w:highlight w:val="white"/>
+        </w:rPr>
+        <w:t xml:space="preserve"> of the product. </w:t>
       </w:r>
     </w:p>
     <w:p>
@@ -3207,46 +3085,31 @@
         <w:rPr>
           <w:rFonts w:ascii="Consolas" w:hAnsi="Consolas" w:cs="Consolas"/>
           <w:b/>
-          <w:color w:val="000000"/>
+          <w:color w:val="2B91AF"/>
           <w:sz w:val="22"/>
           <w:highlight w:val="white"/>
         </w:rPr>
         <w:t xml:space="preserve"> </w:t>
       </w:r>
-      <w:proofErr w:type="spellStart"/>
-      <w:r>
-        <w:rPr>
-          <w:rFonts w:ascii="Consolas" w:hAnsi="Consolas" w:cs="Consolas"/>
-          <w:b/>
-          <w:color w:val="000000"/>
-          <w:sz w:val="22"/>
-          <w:highlight w:val="white"/>
-        </w:rPr>
-        <w:t>isClear</w:t>
-      </w:r>
-      <w:proofErr w:type="spellEnd"/>
-      <w:r>
-        <w:rPr>
-          <w:rFonts w:ascii="Consolas" w:hAnsi="Consolas" w:cs="Consolas"/>
-          <w:b/>
-          <w:color w:val="000000"/>
-          <w:sz w:val="22"/>
-          <w:highlight w:val="white"/>
-        </w:rPr>
-        <w:t xml:space="preserve">() </w:t>
-      </w:r>
-      <w:proofErr w:type="spellStart"/>
-      <w:r>
-        <w:rPr>
-          <w:rFonts w:ascii="Consolas" w:hAnsi="Consolas" w:cs="Consolas"/>
-          <w:b/>
-          <w:color w:val="2B91AF"/>
-          <w:sz w:val="22"/>
-          <w:highlight w:val="white"/>
-        </w:rPr>
-        <w:t>const</w:t>
-      </w:r>
-      <w:proofErr w:type="spellEnd"/>
+      <w:r>
+        <w:rPr>
+          <w:rFonts w:ascii="Consolas" w:hAnsi="Consolas" w:cs="Consolas"/>
+          <w:b/>
+          <w:sz w:val="22"/>
+          <w:highlight w:val="white"/>
+        </w:rPr>
+        <w:t>taxed</w:t>
+      </w:r>
+      <w:r>
+        <w:rPr>
+          <w:rFonts w:ascii="Consolas" w:hAnsi="Consolas" w:cs="Consolas"/>
+          <w:b/>
+          <w:color w:val="2B91AF"/>
+          <w:sz w:val="22"/>
+          <w:highlight w:val="white"/>
+        </w:rPr>
+        <w:t>() const</w:t>
+      </w:r>
       <w:r>
         <w:rPr>
           <w:rFonts w:ascii="Consolas" w:hAnsi="Consolas" w:cs="Consolas"/>
@@ -3280,6 +3143,304 @@
           <w:szCs w:val="24"/>
           <w:highlight w:val="white"/>
         </w:rPr>
+        <w:t>This</w:t>
+      </w:r>
+      <w:r>
+        <w:rPr>
+          <w:rFonts w:cstheme="minorHAnsi"/>
+          <w:color w:val="000000"/>
+          <w:szCs w:val="24"/>
+          <w:highlight w:val="white"/>
+        </w:rPr>
+        <w:t xml:space="preserve"> </w:t>
+      </w:r>
+      <w:r>
+        <w:rPr>
+          <w:rFonts w:cstheme="minorHAnsi"/>
+          <w:color w:val="000000"/>
+          <w:szCs w:val="24"/>
+          <w:highlight w:val="white"/>
+        </w:rPr>
+        <w:t xml:space="preserve">query </w:t>
+      </w:r>
+      <w:r>
+        <w:rPr>
+          <w:rFonts w:cstheme="minorHAnsi"/>
+          <w:color w:val="000000"/>
+          <w:szCs w:val="24"/>
+          <w:highlight w:val="white"/>
+        </w:rPr>
+        <w:t xml:space="preserve">returns the </w:t>
+      </w:r>
+      <w:r>
+        <w:rPr>
+          <w:rFonts w:cstheme="minorHAnsi"/>
+          <w:color w:val="000000"/>
+          <w:szCs w:val="24"/>
+          <w:highlight w:val="white"/>
+        </w:rPr>
+        <w:t>taxable status</w:t>
+      </w:r>
+      <w:r>
+        <w:rPr>
+          <w:rFonts w:cstheme="minorHAnsi"/>
+          <w:color w:val="000000"/>
+          <w:szCs w:val="24"/>
+          <w:highlight w:val="white"/>
+        </w:rPr>
+        <w:t xml:space="preserve"> of the product. </w:t>
+      </w:r>
+    </w:p>
+    <w:p>
+      <w:pPr>
+        <w:pStyle w:val="ListParagraph"/>
+        <w:numPr>
+          <w:ilvl w:val="0"/>
+          <w:numId w:val="20"/>
+        </w:numPr>
+        <w:autoSpaceDE w:val="0"/>
+        <w:autoSpaceDN w:val="0"/>
+        <w:adjustRightInd w:val="0"/>
+        <w:spacing w:after="240" w:line="240" w:lineRule="auto"/>
+        <w:contextualSpacing w:val="0"/>
+        <w:rPr>
+          <w:rFonts w:ascii="Consolas" w:hAnsi="Consolas" w:cs="Consolas"/>
+          <w:b/>
+          <w:color w:val="000000"/>
+          <w:szCs w:val="24"/>
+          <w:highlight w:val="white"/>
+        </w:rPr>
+      </w:pPr>
+      <w:r>
+        <w:rPr>
+          <w:rFonts w:ascii="Consolas" w:hAnsi="Consolas" w:cs="Consolas"/>
+          <w:b/>
+          <w:color w:val="2B91AF"/>
+          <w:sz w:val="22"/>
+          <w:highlight w:val="white"/>
+        </w:rPr>
+        <w:t>double</w:t>
+      </w:r>
+      <w:r>
+        <w:rPr>
+          <w:rFonts w:ascii="Consolas" w:hAnsi="Consolas" w:cs="Consolas"/>
+          <w:b/>
+          <w:color w:val="2B91AF"/>
+          <w:sz w:val="22"/>
+          <w:highlight w:val="white"/>
+        </w:rPr>
+        <w:t xml:space="preserve"> </w:t>
+      </w:r>
+      <w:r>
+        <w:rPr>
+          <w:rFonts w:ascii="Consolas" w:hAnsi="Consolas" w:cs="Consolas"/>
+          <w:b/>
+          <w:sz w:val="22"/>
+          <w:highlight w:val="white"/>
+        </w:rPr>
+        <w:t>price</w:t>
+      </w:r>
+      <w:r>
+        <w:rPr>
+          <w:rFonts w:ascii="Consolas" w:hAnsi="Consolas" w:cs="Consolas"/>
+          <w:b/>
+          <w:color w:val="2B91AF"/>
+          <w:sz w:val="22"/>
+          <w:highlight w:val="white"/>
+        </w:rPr>
+        <w:t>() const</w:t>
+      </w:r>
+      <w:r>
+        <w:rPr>
+          <w:rFonts w:ascii="Consolas" w:hAnsi="Consolas" w:cs="Consolas"/>
+          <w:b/>
+          <w:color w:val="000000"/>
+          <w:szCs w:val="24"/>
+          <w:highlight w:val="white"/>
+        </w:rPr>
+        <w:t xml:space="preserve"> </w:t>
+      </w:r>
+    </w:p>
+    <w:p>
+      <w:pPr>
+        <w:autoSpaceDE w:val="0"/>
+        <w:autoSpaceDN w:val="0"/>
+        <w:adjustRightInd w:val="0"/>
+        <w:spacing w:after="240" w:line="240" w:lineRule="auto"/>
+        <w:ind w:left="720"/>
+        <w:rPr>
+          <w:rFonts w:ascii="Consolas" w:hAnsi="Consolas" w:cs="Consolas"/>
+          <w:b/>
+          <w:color w:val="000000"/>
+          <w:szCs w:val="24"/>
+          <w:highlight w:val="white"/>
+        </w:rPr>
+      </w:pPr>
+      <w:r>
+        <w:rPr>
+          <w:rFonts w:cstheme="minorHAnsi"/>
+          <w:color w:val="000000"/>
+          <w:szCs w:val="24"/>
+          <w:highlight w:val="white"/>
+        </w:rPr>
+        <w:t>This</w:t>
+      </w:r>
+      <w:r>
+        <w:rPr>
+          <w:rFonts w:cstheme="minorHAnsi"/>
+          <w:color w:val="000000"/>
+          <w:szCs w:val="24"/>
+          <w:highlight w:val="white"/>
+        </w:rPr>
+        <w:t xml:space="preserve"> </w:t>
+      </w:r>
+      <w:r>
+        <w:rPr>
+          <w:rFonts w:cstheme="minorHAnsi"/>
+          <w:color w:val="000000"/>
+          <w:szCs w:val="24"/>
+          <w:highlight w:val="white"/>
+        </w:rPr>
+        <w:t xml:space="preserve">query </w:t>
+      </w:r>
+      <w:r>
+        <w:rPr>
+          <w:rFonts w:cstheme="minorHAnsi"/>
+          <w:color w:val="000000"/>
+          <w:szCs w:val="24"/>
+          <w:highlight w:val="white"/>
+        </w:rPr>
+        <w:t xml:space="preserve">returns the </w:t>
+      </w:r>
+      <w:r>
+        <w:rPr>
+          <w:rFonts w:cstheme="minorHAnsi"/>
+          <w:color w:val="000000"/>
+          <w:szCs w:val="24"/>
+          <w:highlight w:val="white"/>
+        </w:rPr>
+        <w:t>price</w:t>
+      </w:r>
+      <w:r>
+        <w:rPr>
+          <w:rFonts w:cstheme="minorHAnsi"/>
+          <w:color w:val="000000"/>
+          <w:szCs w:val="24"/>
+          <w:highlight w:val="white"/>
+        </w:rPr>
+        <w:t xml:space="preserve"> </w:t>
+      </w:r>
+      <w:r>
+        <w:rPr>
+          <w:rFonts w:cstheme="minorHAnsi"/>
+          <w:color w:val="000000"/>
+          <w:szCs w:val="24"/>
+          <w:highlight w:val="white"/>
+        </w:rPr>
+        <w:t xml:space="preserve">of a single item </w:t>
+      </w:r>
+      <w:r>
+        <w:rPr>
+          <w:rFonts w:cstheme="minorHAnsi"/>
+          <w:color w:val="000000"/>
+          <w:szCs w:val="24"/>
+          <w:highlight w:val="white"/>
+        </w:rPr>
+        <w:t xml:space="preserve">of the product. </w:t>
+      </w:r>
+    </w:p>
+    <w:p>
+      <w:pPr>
+        <w:pStyle w:val="ListParagraph"/>
+        <w:numPr>
+          <w:ilvl w:val="0"/>
+          <w:numId w:val="20"/>
+        </w:numPr>
+        <w:autoSpaceDE w:val="0"/>
+        <w:autoSpaceDN w:val="0"/>
+        <w:adjustRightInd w:val="0"/>
+        <w:spacing w:after="240" w:line="240" w:lineRule="auto"/>
+        <w:contextualSpacing w:val="0"/>
+        <w:rPr>
+          <w:rFonts w:ascii="Consolas" w:hAnsi="Consolas" w:cs="Consolas"/>
+          <w:b/>
+          <w:color w:val="000000"/>
+          <w:szCs w:val="24"/>
+          <w:highlight w:val="white"/>
+        </w:rPr>
+      </w:pPr>
+      <w:r>
+        <w:rPr>
+          <w:rFonts w:ascii="Consolas" w:hAnsi="Consolas" w:cs="Consolas"/>
+          <w:b/>
+          <w:color w:val="2B91AF"/>
+          <w:sz w:val="22"/>
+          <w:highlight w:val="white"/>
+        </w:rPr>
+        <w:t>double</w:t>
+      </w:r>
+      <w:r>
+        <w:rPr>
+          <w:rFonts w:ascii="Consolas" w:hAnsi="Consolas" w:cs="Consolas"/>
+          <w:b/>
+          <w:color w:val="2B91AF"/>
+          <w:sz w:val="22"/>
+          <w:highlight w:val="white"/>
+        </w:rPr>
+        <w:t xml:space="preserve"> </w:t>
+      </w:r>
+      <w:r>
+        <w:rPr>
+          <w:rFonts w:ascii="Consolas" w:hAnsi="Consolas" w:cs="Consolas"/>
+          <w:b/>
+          <w:sz w:val="22"/>
+          <w:highlight w:val="white"/>
+        </w:rPr>
+        <w:t>cost</w:t>
+      </w:r>
+      <w:r>
+        <w:rPr>
+          <w:rFonts w:ascii="Consolas" w:hAnsi="Consolas" w:cs="Consolas"/>
+          <w:b/>
+          <w:color w:val="2B91AF"/>
+          <w:sz w:val="22"/>
+          <w:highlight w:val="white"/>
+        </w:rPr>
+        <w:t>() const</w:t>
+      </w:r>
+      <w:r>
+        <w:rPr>
+          <w:rFonts w:ascii="Consolas" w:hAnsi="Consolas" w:cs="Consolas"/>
+          <w:b/>
+          <w:color w:val="000000"/>
+          <w:szCs w:val="24"/>
+          <w:highlight w:val="white"/>
+        </w:rPr>
+        <w:t xml:space="preserve"> </w:t>
+      </w:r>
+    </w:p>
+    <w:p>
+      <w:pPr>
+        <w:autoSpaceDE w:val="0"/>
+        <w:autoSpaceDN w:val="0"/>
+        <w:adjustRightInd w:val="0"/>
+        <w:spacing w:after="240" w:line="240" w:lineRule="auto"/>
+        <w:ind w:left="720"/>
+        <w:rPr>
+          <w:rFonts w:ascii="Consolas" w:hAnsi="Consolas" w:cs="Consolas"/>
+          <w:b/>
+          <w:color w:val="000000"/>
+          <w:szCs w:val="24"/>
+          <w:highlight w:val="white"/>
+        </w:rPr>
+      </w:pPr>
+      <w:r>
+        <w:rPr>
+          <w:rFonts w:cstheme="minorHAnsi"/>
+          <w:color w:val="000000"/>
+          <w:szCs w:val="24"/>
+          <w:highlight w:val="white"/>
+        </w:rPr>
         <w:t xml:space="preserve">This query </w:t>
       </w:r>
       <w:r>
@@ -3289,9 +3450,296 @@
           <w:szCs w:val="24"/>
           <w:highlight w:val="white"/>
         </w:rPr>
+        <w:t xml:space="preserve">returns the price of </w:t>
+      </w:r>
+      <w:r>
+        <w:rPr>
+          <w:rFonts w:cstheme="minorHAnsi"/>
+          <w:color w:val="000000"/>
+          <w:szCs w:val="24"/>
+          <w:highlight w:val="white"/>
+        </w:rPr>
+        <w:t xml:space="preserve">a single item of </w:t>
+      </w:r>
+      <w:r>
+        <w:rPr>
+          <w:rFonts w:cstheme="minorHAnsi"/>
+          <w:color w:val="000000"/>
+          <w:szCs w:val="24"/>
+          <w:highlight w:val="white"/>
+        </w:rPr>
+        <w:t>the product plus any tax that applies to the product.</w:t>
+      </w:r>
+    </w:p>
+    <w:p>
+      <w:pPr>
+        <w:pStyle w:val="ListParagraph"/>
+        <w:numPr>
+          <w:ilvl w:val="0"/>
+          <w:numId w:val="20"/>
+        </w:numPr>
+        <w:autoSpaceDE w:val="0"/>
+        <w:autoSpaceDN w:val="0"/>
+        <w:adjustRightInd w:val="0"/>
+        <w:spacing w:after="240" w:line="240" w:lineRule="auto"/>
+        <w:contextualSpacing w:val="0"/>
+        <w:rPr>
+          <w:rFonts w:ascii="Consolas" w:hAnsi="Consolas" w:cs="Consolas"/>
+          <w:b/>
+          <w:color w:val="000000"/>
+          <w:szCs w:val="24"/>
+          <w:highlight w:val="white"/>
+        </w:rPr>
+      </w:pPr>
+      <w:r>
+        <w:rPr>
+          <w:rFonts w:ascii="Consolas" w:hAnsi="Consolas" w:cs="Consolas"/>
+          <w:color w:val="2B91AF"/>
+          <w:szCs w:val="24"/>
+          <w:highlight w:val="white"/>
+        </w:rPr>
+        <w:t>void</w:t>
+      </w:r>
+      <w:r>
+        <w:rPr>
+          <w:rFonts w:ascii="Consolas" w:hAnsi="Consolas" w:cs="Consolas"/>
+          <w:color w:val="000000"/>
+          <w:szCs w:val="24"/>
+          <w:highlight w:val="white"/>
+        </w:rPr>
+        <w:t xml:space="preserve"> </w:t>
+      </w:r>
+      <w:r>
+        <w:rPr>
+          <w:rFonts w:ascii="Consolas" w:hAnsi="Consolas" w:cs="Consolas"/>
+          <w:color w:val="000000"/>
+          <w:szCs w:val="24"/>
+          <w:highlight w:val="white"/>
+        </w:rPr>
+        <w:t>message</w:t>
+      </w:r>
+      <w:r>
+        <w:rPr>
+          <w:rFonts w:ascii="Consolas" w:hAnsi="Consolas" w:cs="Consolas"/>
+          <w:color w:val="000000"/>
+          <w:szCs w:val="24"/>
+          <w:highlight w:val="white"/>
+        </w:rPr>
+        <w:t>(</w:t>
+      </w:r>
+      <w:r>
+        <w:rPr>
+          <w:rFonts w:ascii="Consolas" w:hAnsi="Consolas" w:cs="Consolas"/>
+          <w:color w:val="2B91AF"/>
+          <w:szCs w:val="24"/>
+          <w:highlight w:val="white"/>
+        </w:rPr>
+        <w:t>const char</w:t>
+      </w:r>
+      <w:r>
+        <w:rPr>
+          <w:rFonts w:ascii="Consolas" w:hAnsi="Consolas" w:cs="Consolas"/>
+          <w:color w:val="000000"/>
+          <w:szCs w:val="24"/>
+          <w:highlight w:val="white"/>
+        </w:rPr>
+        <w:t>*)</w:t>
+      </w:r>
+      <w:r>
+        <w:rPr>
+          <w:rFonts w:cstheme="minorHAnsi"/>
+          <w:b/>
+          <w:color w:val="000000"/>
+          <w:szCs w:val="24"/>
+          <w:highlight w:val="white"/>
+        </w:rPr>
+        <w:t xml:space="preserve"> </w:t>
+      </w:r>
+    </w:p>
+    <w:p>
+      <w:pPr>
+        <w:autoSpaceDE w:val="0"/>
+        <w:autoSpaceDN w:val="0"/>
+        <w:adjustRightInd w:val="0"/>
+        <w:spacing w:after="240" w:line="240" w:lineRule="auto"/>
+        <w:ind w:left="720"/>
+        <w:rPr>
+          <w:rFonts w:ascii="Consolas" w:hAnsi="Consolas" w:cs="Consolas"/>
+          <w:b/>
+          <w:color w:val="000000"/>
+          <w:szCs w:val="24"/>
+          <w:highlight w:val="white"/>
+        </w:rPr>
+      </w:pPr>
+      <w:r>
+        <w:rPr>
+          <w:rFonts w:cstheme="minorHAnsi"/>
+          <w:color w:val="000000"/>
+          <w:szCs w:val="24"/>
+          <w:highlight w:val="white"/>
+        </w:rPr>
+        <w:t>This function</w:t>
+      </w:r>
+      <w:r>
+        <w:rPr>
+          <w:rFonts w:cstheme="minorHAnsi"/>
+          <w:b/>
+          <w:color w:val="000000"/>
+          <w:szCs w:val="24"/>
+          <w:highlight w:val="white"/>
+        </w:rPr>
+        <w:t xml:space="preserve"> </w:t>
+      </w:r>
+      <w:r>
+        <w:rPr>
+          <w:rFonts w:cstheme="minorHAnsi"/>
+          <w:color w:val="000000"/>
+          <w:szCs w:val="24"/>
+          <w:highlight w:val="white"/>
+        </w:rPr>
+        <w:t xml:space="preserve">receives </w:t>
+      </w:r>
+      <w:r>
+        <w:rPr>
+          <w:rFonts w:cstheme="minorHAnsi"/>
+          <w:color w:val="000000"/>
+          <w:szCs w:val="24"/>
+          <w:highlight w:val="white"/>
+        </w:rPr>
+        <w:t xml:space="preserve">the address of a C-style </w:t>
+      </w:r>
+      <w:r>
+        <w:rPr>
+          <w:rFonts w:cstheme="minorHAnsi"/>
+          <w:color w:val="000000"/>
+          <w:szCs w:val="24"/>
+          <w:highlight w:val="white"/>
+        </w:rPr>
+        <w:t xml:space="preserve">null-terminated </w:t>
+      </w:r>
+      <w:r>
+        <w:rPr>
+          <w:rFonts w:cstheme="minorHAnsi"/>
+          <w:color w:val="000000"/>
+          <w:szCs w:val="24"/>
+          <w:highlight w:val="white"/>
+        </w:rPr>
+        <w:t xml:space="preserve">string holding an error message and stores that message in the </w:t>
+      </w:r>
+      <w:r>
+        <w:rPr>
+          <w:rFonts w:ascii="Consolas" w:hAnsi="Consolas" w:cs="Consolas"/>
+          <w:b/>
+          <w:color w:val="2B91AF"/>
+          <w:sz w:val="22"/>
+          <w:highlight w:val="white"/>
+        </w:rPr>
+        <w:t>ErrorState</w:t>
+      </w:r>
+      <w:r>
+        <w:rPr>
+          <w:rFonts w:cstheme="minorHAnsi"/>
+          <w:color w:val="000000"/>
+          <w:szCs w:val="24"/>
+          <w:highlight w:val="white"/>
+        </w:rPr>
+        <w:t xml:space="preserve"> object. </w:t>
+      </w:r>
+    </w:p>
+    <w:p>
+      <w:pPr>
+        <w:pStyle w:val="ListParagraph"/>
+        <w:numPr>
+          <w:ilvl w:val="0"/>
+          <w:numId w:val="20"/>
+        </w:numPr>
+        <w:autoSpaceDE w:val="0"/>
+        <w:autoSpaceDN w:val="0"/>
+        <w:adjustRightInd w:val="0"/>
+        <w:spacing w:after="240" w:line="240" w:lineRule="auto"/>
+        <w:contextualSpacing w:val="0"/>
+        <w:rPr>
+          <w:rFonts w:ascii="Consolas" w:hAnsi="Consolas" w:cs="Consolas"/>
+          <w:b/>
+          <w:color w:val="000000"/>
+          <w:szCs w:val="24"/>
+          <w:highlight w:val="white"/>
+        </w:rPr>
+      </w:pPr>
+      <w:r>
+        <w:rPr>
+          <w:rFonts w:ascii="Consolas" w:hAnsi="Consolas" w:cs="Consolas"/>
+          <w:b/>
+          <w:color w:val="2B91AF"/>
+          <w:sz w:val="22"/>
+          <w:highlight w:val="white"/>
+        </w:rPr>
+        <w:t>bool</w:t>
+      </w:r>
+      <w:r>
+        <w:rPr>
+          <w:rFonts w:ascii="Consolas" w:hAnsi="Consolas" w:cs="Consolas"/>
+          <w:b/>
+          <w:color w:val="000000"/>
+          <w:sz w:val="22"/>
+          <w:highlight w:val="white"/>
+        </w:rPr>
+        <w:t xml:space="preserve"> isClear() </w:t>
+      </w:r>
+      <w:r>
+        <w:rPr>
+          <w:rFonts w:ascii="Consolas" w:hAnsi="Consolas" w:cs="Consolas"/>
+          <w:b/>
+          <w:color w:val="2B91AF"/>
+          <w:sz w:val="22"/>
+          <w:highlight w:val="white"/>
+        </w:rPr>
+        <w:t>const</w:t>
+      </w:r>
+      <w:r>
+        <w:rPr>
+          <w:rFonts w:ascii="Consolas" w:hAnsi="Consolas" w:cs="Consolas"/>
+          <w:b/>
+          <w:color w:val="000000"/>
+          <w:szCs w:val="24"/>
+          <w:highlight w:val="white"/>
+        </w:rPr>
+        <w:t xml:space="preserve"> </w:t>
+      </w:r>
+    </w:p>
+    <w:p>
+      <w:pPr>
+        <w:autoSpaceDE w:val="0"/>
+        <w:autoSpaceDN w:val="0"/>
+        <w:adjustRightInd w:val="0"/>
+        <w:spacing w:after="240" w:line="240" w:lineRule="auto"/>
+        <w:ind w:left="720"/>
+        <w:rPr>
+          <w:rFonts w:ascii="Consolas" w:hAnsi="Consolas" w:cs="Consolas"/>
+          <w:b/>
+          <w:color w:val="000000"/>
+          <w:szCs w:val="24"/>
+          <w:highlight w:val="white"/>
+        </w:rPr>
+      </w:pPr>
+      <w:r>
+        <w:rPr>
+          <w:rFonts w:cstheme="minorHAnsi"/>
+          <w:color w:val="000000"/>
+          <w:szCs w:val="24"/>
+          <w:highlight w:val="white"/>
+        </w:rPr>
+        <w:t xml:space="preserve">This query </w:t>
+      </w:r>
+      <w:r>
+        <w:rPr>
+          <w:rFonts w:cstheme="minorHAnsi"/>
+          <w:color w:val="000000"/>
+          <w:szCs w:val="24"/>
+          <w:highlight w:val="white"/>
+        </w:rPr>
         <w:t xml:space="preserve">returns true if the </w:t>
       </w:r>
-      <w:proofErr w:type="spellStart"/>
       <w:r>
         <w:rPr>
           <w:rFonts w:ascii="Consolas" w:hAnsi="Consolas" w:cs="Consolas"/>
@@ -3312,7 +3760,6 @@
         </w:rPr>
         <w:t>State</w:t>
       </w:r>
-      <w:proofErr w:type="spellEnd"/>
       <w:r>
         <w:rPr>
           <w:rFonts w:cstheme="minorHAnsi"/>
@@ -3460,6 +3907,7 @@
         <w:rPr>
           <w:highlight w:val="white"/>
         </w:rPr>
+        <w:lastRenderedPageBreak/>
         <w:t>stores the character</w:t>
       </w:r>
       <w:r>
@@ -3487,19 +3935,11 @@
           <w:highlight w:val="white"/>
         </w:rPr>
       </w:pPr>
-      <w:proofErr w:type="gramStart"/>
-      <w:r>
-        <w:rPr>
-          <w:highlight w:val="white"/>
-        </w:rPr>
-        <w:t>sets</w:t>
-      </w:r>
-      <w:proofErr w:type="gramEnd"/>
-      <w:r>
-        <w:rPr>
-          <w:highlight w:val="white"/>
-        </w:rPr>
-        <w:t xml:space="preserve"> the current object to a safe recognizable empty state.</w:t>
+      <w:r>
+        <w:rPr>
+          <w:highlight w:val="white"/>
+        </w:rPr>
+        <w:t>sets the current object to a safe recognizable empty state.</w:t>
       </w:r>
     </w:p>
     <w:p>
@@ -3625,19 +4065,11 @@
         </w:rPr>
         <w:t xml:space="preserve"> </w:t>
       </w:r>
-      <w:proofErr w:type="spellStart"/>
-      <w:r>
-        <w:rPr>
-          <w:highlight w:val="white"/>
-        </w:rPr>
-        <w:t>sku</w:t>
-      </w:r>
-      <w:proofErr w:type="spellEnd"/>
-      <w:r>
-        <w:rPr>
-          <w:highlight w:val="white"/>
-        </w:rPr>
-        <w:t xml:space="preserve"> of the </w:t>
+      <w:r>
+        <w:rPr>
+          <w:highlight w:val="white"/>
+        </w:rPr>
+        <w:t xml:space="preserve">sku of the </w:t>
       </w:r>
       <w:r>
         <w:rPr>
@@ -3727,7 +4159,6 @@
         <w:rPr>
           <w:highlight w:val="white"/>
         </w:rPr>
-        <w:lastRenderedPageBreak/>
         <w:t>an integer holding the quantity of the product on hand – defaults to zero</w:t>
       </w:r>
     </w:p>
@@ -4139,29 +4570,16 @@
           <w:lang w:val="en-US"/>
         </w:rPr>
       </w:pPr>
-      <w:proofErr w:type="spellStart"/>
-      <w:r>
-        <w:rPr>
-          <w:rFonts w:ascii="Consolas" w:hAnsi="Consolas" w:cs="Consolas"/>
-          <w:b/>
-          <w:color w:val="000000"/>
-          <w:sz w:val="22"/>
-          <w:lang w:val="en-US"/>
-        </w:rPr>
-        <w:t>std</w:t>
-      </w:r>
-      <w:proofErr w:type="spellEnd"/>
-      <w:r>
-        <w:rPr>
-          <w:rFonts w:ascii="Consolas" w:hAnsi="Consolas" w:cs="Consolas"/>
-          <w:b/>
-          <w:color w:val="000000"/>
-          <w:sz w:val="22"/>
-          <w:lang w:val="en-US"/>
-        </w:rPr>
-        <w:t>::</w:t>
-      </w:r>
-      <w:proofErr w:type="spellStart"/>
+      <w:r>
+        <w:rPr>
+          <w:rFonts w:ascii="Consolas" w:hAnsi="Consolas" w:cs="Consolas"/>
+          <w:b/>
+          <w:color w:val="000000"/>
+          <w:sz w:val="22"/>
+          <w:lang w:val="en-US"/>
+        </w:rPr>
+        <w:t>std::</w:t>
+      </w:r>
       <w:r>
         <w:rPr>
           <w:rFonts w:ascii="Consolas" w:hAnsi="Consolas" w:cs="Consolas"/>
@@ -4172,40 +4590,16 @@
         </w:rPr>
         <w:t>fstream</w:t>
       </w:r>
-      <w:proofErr w:type="spellEnd"/>
-      <w:r>
-        <w:rPr>
-          <w:rFonts w:ascii="Consolas" w:hAnsi="Consolas" w:cs="Consolas"/>
-          <w:b/>
-          <w:color w:val="000000"/>
-          <w:sz w:val="22"/>
-          <w:lang w:val="en-US"/>
-        </w:rPr>
-        <w:t>&amp; store(</w:t>
-      </w:r>
-      <w:proofErr w:type="spellStart"/>
-      <w:r>
-        <w:rPr>
-          <w:rFonts w:ascii="Consolas" w:hAnsi="Consolas" w:cs="Consolas"/>
-          <w:b/>
-          <w:color w:val="000000"/>
-          <w:sz w:val="22"/>
-          <w:lang w:val="en-US"/>
-        </w:rPr>
-        <w:t>std</w:t>
-      </w:r>
-      <w:proofErr w:type="spellEnd"/>
-      <w:r>
-        <w:rPr>
-          <w:rFonts w:ascii="Consolas" w:hAnsi="Consolas" w:cs="Consolas"/>
-          <w:b/>
-          <w:color w:val="000000"/>
-          <w:sz w:val="22"/>
-          <w:lang w:val="en-US"/>
-        </w:rPr>
-        <w:t>::</w:t>
-      </w:r>
-      <w:proofErr w:type="spellStart"/>
+      <w:r>
+        <w:rPr>
+          <w:rFonts w:ascii="Consolas" w:hAnsi="Consolas" w:cs="Consolas"/>
+          <w:b/>
+          <w:color w:val="000000"/>
+          <w:sz w:val="22"/>
+          <w:lang w:val="en-US"/>
+        </w:rPr>
+        <w:t>&amp; store(std::</w:t>
+      </w:r>
       <w:r>
         <w:rPr>
           <w:rFonts w:ascii="Consolas" w:hAnsi="Consolas" w:cs="Consolas"/>
@@ -4216,7 +4610,6 @@
         </w:rPr>
         <w:t>fstream</w:t>
       </w:r>
-      <w:proofErr w:type="spellEnd"/>
       <w:r>
         <w:rPr>
           <w:rFonts w:ascii="Consolas" w:hAnsi="Consolas" w:cs="Consolas"/>
@@ -4267,7 +4660,6 @@
         </w:rPr>
         <w:t xml:space="preserve"> </w:t>
       </w:r>
-      <w:proofErr w:type="spellStart"/>
       <w:r>
         <w:rPr>
           <w:rFonts w:ascii="Consolas" w:hAnsi="Consolas" w:cs="Consolas"/>
@@ -4278,7 +4670,6 @@
         </w:rPr>
         <w:t>newLine</w:t>
       </w:r>
-      <w:proofErr w:type="spellEnd"/>
       <w:r>
         <w:rPr>
           <w:rFonts w:ascii="Consolas" w:hAnsi="Consolas" w:cs="Consolas"/>
@@ -4309,7 +4700,6 @@
         </w:rPr>
         <w:t xml:space="preserve">) </w:t>
       </w:r>
-      <w:proofErr w:type="spellStart"/>
       <w:r>
         <w:rPr>
           <w:rFonts w:ascii="Consolas" w:hAnsi="Consolas" w:cs="Consolas"/>
@@ -4320,7 +4710,6 @@
         </w:rPr>
         <w:t>const</w:t>
       </w:r>
-      <w:proofErr w:type="spellEnd"/>
       <w:r>
         <w:rPr>
           <w:rFonts w:ascii="Consolas" w:hAnsi="Consolas" w:cs="Consolas"/>
@@ -4361,7 +4750,6 @@
         </w:rPr>
         <w:t xml:space="preserve"> query receives a reference to an </w:t>
       </w:r>
-      <w:proofErr w:type="spellStart"/>
       <w:r>
         <w:rPr>
           <w:rFonts w:ascii="Consolas" w:hAnsi="Consolas" w:cs="Consolas"/>
@@ -4372,7 +4760,6 @@
         </w:rPr>
         <w:t>fstream</w:t>
       </w:r>
-      <w:proofErr w:type="spellEnd"/>
       <w:r>
         <w:rPr>
           <w:rFonts w:cstheme="minorHAnsi"/>
@@ -4381,7 +4768,6 @@
         </w:rPr>
         <w:t xml:space="preserve"> object and an optional bool and returns a reference to the </w:t>
       </w:r>
-      <w:proofErr w:type="spellStart"/>
       <w:r>
         <w:rPr>
           <w:rFonts w:ascii="Consolas" w:hAnsi="Consolas" w:cs="Consolas"/>
@@ -4392,7 +4778,6 @@
         </w:rPr>
         <w:t>fstream</w:t>
       </w:r>
-      <w:proofErr w:type="spellEnd"/>
       <w:r>
         <w:rPr>
           <w:rFonts w:cstheme="minorHAnsi"/>
@@ -4427,23 +4812,13 @@
           <w:lang w:val="en-US"/>
         </w:rPr>
       </w:pPr>
-      <w:proofErr w:type="gramStart"/>
-      <w:r>
-        <w:rPr>
-          <w:rFonts w:cstheme="minorHAnsi"/>
-          <w:szCs w:val="24"/>
-          <w:lang w:val="en-US"/>
-        </w:rPr>
-        <w:t>inserts</w:t>
-      </w:r>
-      <w:proofErr w:type="gramEnd"/>
-      <w:r>
-        <w:rPr>
-          <w:rFonts w:cstheme="minorHAnsi"/>
-          <w:szCs w:val="24"/>
-          <w:lang w:val="en-US"/>
-        </w:rPr>
-        <w:t xml:space="preserve"> </w:t>
+      <w:r>
+        <w:rPr>
+          <w:rFonts w:cstheme="minorHAnsi"/>
+          <w:szCs w:val="24"/>
+          <w:lang w:val="en-US"/>
+        </w:rPr>
+        <w:t xml:space="preserve">inserts </w:t>
       </w:r>
       <w:r>
         <w:rPr>
@@ -4453,7 +4828,6 @@
         </w:rPr>
         <w:t xml:space="preserve">into the </w:t>
       </w:r>
-      <w:proofErr w:type="spellStart"/>
       <w:r>
         <w:rPr>
           <w:rFonts w:ascii="Consolas" w:hAnsi="Consolas" w:cs="Consolas"/>
@@ -4464,7 +4838,6 @@
         </w:rPr>
         <w:t>fstream</w:t>
       </w:r>
-      <w:proofErr w:type="spellEnd"/>
       <w:r>
         <w:rPr>
           <w:rFonts w:cstheme="minorHAnsi"/>
@@ -4507,23 +4880,14 @@
           <w:lang w:val="en-US"/>
         </w:rPr>
       </w:pPr>
-      <w:proofErr w:type="gramStart"/>
-      <w:r>
-        <w:rPr>
-          <w:rFonts w:cstheme="minorHAnsi"/>
-          <w:szCs w:val="24"/>
-          <w:lang w:val="en-US"/>
-        </w:rPr>
-        <w:t>inserts</w:t>
-      </w:r>
-      <w:proofErr w:type="gramEnd"/>
-      <w:r>
-        <w:rPr>
-          <w:rFonts w:cstheme="minorHAnsi"/>
-          <w:szCs w:val="24"/>
-          <w:lang w:val="en-US"/>
-        </w:rPr>
-        <w:t xml:space="preserve"> </w:t>
+      <w:r>
+        <w:rPr>
+          <w:rFonts w:cstheme="minorHAnsi"/>
+          <w:szCs w:val="24"/>
+          <w:lang w:val="en-US"/>
+        </w:rPr>
+        <w:lastRenderedPageBreak/>
+        <w:t xml:space="preserve">inserts </w:t>
       </w:r>
       <w:r>
         <w:rPr>
@@ -4533,7 +4897,6 @@
         </w:rPr>
         <w:t xml:space="preserve">into the </w:t>
       </w:r>
-      <w:proofErr w:type="spellStart"/>
       <w:r>
         <w:rPr>
           <w:rFonts w:ascii="Consolas" w:hAnsi="Consolas" w:cs="Consolas"/>
@@ -4544,7 +4907,6 @@
         </w:rPr>
         <w:t>fstream</w:t>
       </w:r>
-      <w:proofErr w:type="spellEnd"/>
       <w:r>
         <w:rPr>
           <w:rFonts w:cstheme="minorHAnsi"/>
@@ -4587,7 +4949,6 @@
           <w:lang w:val="en-US"/>
         </w:rPr>
       </w:pPr>
-      <w:proofErr w:type="gramStart"/>
       <w:r>
         <w:rPr>
           <w:rFonts w:cstheme="minorHAnsi"/>
@@ -4602,16 +4963,7 @@
           <w:szCs w:val="24"/>
           <w:lang w:val="en-US"/>
         </w:rPr>
-        <w:t>f</w:t>
-      </w:r>
-      <w:proofErr w:type="gramEnd"/>
-      <w:r>
-        <w:rPr>
-          <w:rFonts w:cstheme="minorHAnsi"/>
-          <w:szCs w:val="24"/>
-          <w:lang w:val="en-US"/>
-        </w:rPr>
-        <w:t xml:space="preserve"> t</w:t>
+        <w:t>f t</w:t>
       </w:r>
       <w:r>
         <w:rPr>
@@ -4663,29 +5015,16 @@
           <w:lang w:val="en-US"/>
         </w:rPr>
       </w:pPr>
-      <w:proofErr w:type="spellStart"/>
-      <w:r>
-        <w:rPr>
-          <w:rFonts w:ascii="Consolas" w:hAnsi="Consolas" w:cs="Consolas"/>
-          <w:b/>
-          <w:color w:val="000000"/>
-          <w:sz w:val="22"/>
-          <w:lang w:val="en-US"/>
-        </w:rPr>
-        <w:t>std</w:t>
-      </w:r>
-      <w:proofErr w:type="spellEnd"/>
-      <w:r>
-        <w:rPr>
-          <w:rFonts w:ascii="Consolas" w:hAnsi="Consolas" w:cs="Consolas"/>
-          <w:b/>
-          <w:color w:val="000000"/>
-          <w:sz w:val="22"/>
-          <w:lang w:val="en-US"/>
-        </w:rPr>
-        <w:t>::</w:t>
-      </w:r>
-      <w:proofErr w:type="spellStart"/>
+      <w:r>
+        <w:rPr>
+          <w:rFonts w:ascii="Consolas" w:hAnsi="Consolas" w:cs="Consolas"/>
+          <w:b/>
+          <w:color w:val="000000"/>
+          <w:sz w:val="22"/>
+          <w:lang w:val="en-US"/>
+        </w:rPr>
+        <w:t>std::</w:t>
+      </w:r>
       <w:r>
         <w:rPr>
           <w:rFonts w:ascii="Consolas" w:hAnsi="Consolas" w:cs="Consolas"/>
@@ -4696,40 +5035,16 @@
         </w:rPr>
         <w:t>fstream</w:t>
       </w:r>
-      <w:proofErr w:type="spellEnd"/>
-      <w:r>
-        <w:rPr>
-          <w:rFonts w:ascii="Consolas" w:hAnsi="Consolas" w:cs="Consolas"/>
-          <w:b/>
-          <w:color w:val="000000"/>
-          <w:sz w:val="22"/>
-          <w:lang w:val="en-US"/>
-        </w:rPr>
-        <w:t>&amp; load(</w:t>
-      </w:r>
-      <w:proofErr w:type="spellStart"/>
-      <w:r>
-        <w:rPr>
-          <w:rFonts w:ascii="Consolas" w:hAnsi="Consolas" w:cs="Consolas"/>
-          <w:b/>
-          <w:color w:val="000000"/>
-          <w:sz w:val="22"/>
-          <w:lang w:val="en-US"/>
-        </w:rPr>
-        <w:t>std</w:t>
-      </w:r>
-      <w:proofErr w:type="spellEnd"/>
-      <w:r>
-        <w:rPr>
-          <w:rFonts w:ascii="Consolas" w:hAnsi="Consolas" w:cs="Consolas"/>
-          <w:b/>
-          <w:color w:val="000000"/>
-          <w:sz w:val="22"/>
-          <w:lang w:val="en-US"/>
-        </w:rPr>
-        <w:t>::</w:t>
-      </w:r>
-      <w:proofErr w:type="spellStart"/>
+      <w:r>
+        <w:rPr>
+          <w:rFonts w:ascii="Consolas" w:hAnsi="Consolas" w:cs="Consolas"/>
+          <w:b/>
+          <w:color w:val="000000"/>
+          <w:sz w:val="22"/>
+          <w:lang w:val="en-US"/>
+        </w:rPr>
+        <w:t>&amp; load(std::</w:t>
+      </w:r>
       <w:r>
         <w:rPr>
           <w:rFonts w:ascii="Consolas" w:hAnsi="Consolas" w:cs="Consolas"/>
@@ -4740,7 +5055,6 @@
         </w:rPr>
         <w:t>fstream</w:t>
       </w:r>
-      <w:proofErr w:type="spellEnd"/>
       <w:r>
         <w:rPr>
           <w:rFonts w:ascii="Consolas" w:hAnsi="Consolas" w:cs="Consolas"/>
@@ -4817,7 +5131,6 @@
         </w:rPr>
         <w:t xml:space="preserve">receives a reference to an </w:t>
       </w:r>
-      <w:proofErr w:type="spellStart"/>
       <w:r>
         <w:rPr>
           <w:rFonts w:ascii="Consolas" w:hAnsi="Consolas" w:cs="Consolas"/>
@@ -4827,7 +5140,6 @@
         </w:rPr>
         <w:t>fstream</w:t>
       </w:r>
-      <w:proofErr w:type="spellEnd"/>
       <w:r>
         <w:rPr>
           <w:rFonts w:cstheme="minorHAnsi"/>
@@ -4836,7 +5148,6 @@
         </w:rPr>
         <w:t xml:space="preserve"> object and returns a reference to that </w:t>
       </w:r>
-      <w:proofErr w:type="spellStart"/>
       <w:r>
         <w:rPr>
           <w:rFonts w:ascii="Consolas" w:hAnsi="Consolas" w:cs="Consolas"/>
@@ -4847,7 +5158,6 @@
         </w:rPr>
         <w:t>fstream</w:t>
       </w:r>
-      <w:proofErr w:type="spellEnd"/>
       <w:r>
         <w:rPr>
           <w:rFonts w:cstheme="minorHAnsi"/>
@@ -4940,7 +5250,6 @@
         </w:rPr>
         <w:t xml:space="preserve"> </w:t>
       </w:r>
-      <w:proofErr w:type="spellStart"/>
       <w:r>
         <w:rPr>
           <w:rFonts w:ascii="Consolas" w:hAnsi="Consolas" w:cs="Arial"/>
@@ -4951,7 +5260,6 @@
         </w:rPr>
         <w:t>fstream</w:t>
       </w:r>
-      <w:proofErr w:type="spellEnd"/>
       <w:r>
         <w:rPr>
           <w:rFonts w:cstheme="minorHAnsi"/>
@@ -5022,23 +5330,13 @@
           <w:lang w:val="en-US"/>
         </w:rPr>
       </w:pPr>
-      <w:proofErr w:type="gramStart"/>
-      <w:r>
-        <w:rPr>
-          <w:rFonts w:cstheme="minorHAnsi"/>
-          <w:szCs w:val="24"/>
-          <w:lang w:val="en-US"/>
-        </w:rPr>
-        <w:t>copy</w:t>
-      </w:r>
-      <w:proofErr w:type="gramEnd"/>
-      <w:r>
-        <w:rPr>
-          <w:rFonts w:cstheme="minorHAnsi"/>
-          <w:szCs w:val="24"/>
-          <w:lang w:val="en-US"/>
-        </w:rPr>
-        <w:t xml:space="preserve"> assigns th</w:t>
+      <w:r>
+        <w:rPr>
+          <w:rFonts w:cstheme="minorHAnsi"/>
+          <w:szCs w:val="24"/>
+          <w:lang w:val="en-US"/>
+        </w:rPr>
+        <w:t>copy assigns th</w:t>
       </w:r>
       <w:r>
         <w:rPr>
@@ -5090,29 +5388,16 @@
           <w:lang w:val="en-US"/>
         </w:rPr>
       </w:pPr>
-      <w:proofErr w:type="spellStart"/>
-      <w:r>
-        <w:rPr>
-          <w:rFonts w:ascii="Consolas" w:hAnsi="Consolas" w:cs="Consolas"/>
-          <w:b/>
-          <w:color w:val="000000"/>
-          <w:sz w:val="22"/>
-          <w:lang w:val="en-US"/>
-        </w:rPr>
-        <w:t>std</w:t>
-      </w:r>
-      <w:proofErr w:type="spellEnd"/>
-      <w:r>
-        <w:rPr>
-          <w:rFonts w:ascii="Consolas" w:hAnsi="Consolas" w:cs="Consolas"/>
-          <w:b/>
-          <w:color w:val="000000"/>
-          <w:sz w:val="22"/>
-          <w:lang w:val="en-US"/>
-        </w:rPr>
-        <w:t>::</w:t>
-      </w:r>
-      <w:proofErr w:type="spellStart"/>
+      <w:r>
+        <w:rPr>
+          <w:rFonts w:ascii="Consolas" w:hAnsi="Consolas" w:cs="Consolas"/>
+          <w:b/>
+          <w:color w:val="000000"/>
+          <w:sz w:val="22"/>
+          <w:lang w:val="en-US"/>
+        </w:rPr>
+        <w:t>std::</w:t>
+      </w:r>
       <w:r>
         <w:rPr>
           <w:rFonts w:ascii="Consolas" w:hAnsi="Consolas" w:cs="Consolas"/>
@@ -5123,40 +5408,16 @@
         </w:rPr>
         <w:t>ostream</w:t>
       </w:r>
-      <w:proofErr w:type="spellEnd"/>
-      <w:r>
-        <w:rPr>
-          <w:rFonts w:ascii="Consolas" w:hAnsi="Consolas" w:cs="Consolas"/>
-          <w:b/>
-          <w:color w:val="000000"/>
-          <w:sz w:val="22"/>
-          <w:lang w:val="en-US"/>
-        </w:rPr>
-        <w:t>&amp; write(</w:t>
-      </w:r>
-      <w:proofErr w:type="spellStart"/>
-      <w:r>
-        <w:rPr>
-          <w:rFonts w:ascii="Consolas" w:hAnsi="Consolas" w:cs="Consolas"/>
-          <w:b/>
-          <w:color w:val="000000"/>
-          <w:sz w:val="22"/>
-          <w:lang w:val="en-US"/>
-        </w:rPr>
-        <w:t>std</w:t>
-      </w:r>
-      <w:proofErr w:type="spellEnd"/>
-      <w:r>
-        <w:rPr>
-          <w:rFonts w:ascii="Consolas" w:hAnsi="Consolas" w:cs="Consolas"/>
-          <w:b/>
-          <w:color w:val="000000"/>
-          <w:sz w:val="22"/>
-          <w:lang w:val="en-US"/>
-        </w:rPr>
-        <w:t>::</w:t>
-      </w:r>
-      <w:proofErr w:type="spellStart"/>
+      <w:r>
+        <w:rPr>
+          <w:rFonts w:ascii="Consolas" w:hAnsi="Consolas" w:cs="Consolas"/>
+          <w:b/>
+          <w:color w:val="000000"/>
+          <w:sz w:val="22"/>
+          <w:lang w:val="en-US"/>
+        </w:rPr>
+        <w:t>&amp; write(std::</w:t>
+      </w:r>
       <w:r>
         <w:rPr>
           <w:rFonts w:ascii="Consolas" w:hAnsi="Consolas" w:cs="Consolas"/>
@@ -5167,7 +5428,6 @@
         </w:rPr>
         <w:t>ostream</w:t>
       </w:r>
-      <w:proofErr w:type="spellEnd"/>
       <w:r>
         <w:rPr>
           <w:rFonts w:ascii="Consolas" w:hAnsi="Consolas" w:cs="Consolas"/>
@@ -5178,7 +5438,6 @@
         </w:rPr>
         <w:t xml:space="preserve">&amp; </w:t>
       </w:r>
-      <w:proofErr w:type="spellStart"/>
       <w:r>
         <w:rPr>
           <w:rFonts w:ascii="Consolas" w:hAnsi="Consolas" w:cs="Consolas"/>
@@ -5189,7 +5448,6 @@
         </w:rPr>
         <w:t>os</w:t>
       </w:r>
-      <w:proofErr w:type="spellEnd"/>
       <w:r>
         <w:rPr>
           <w:rFonts w:ascii="Consolas" w:hAnsi="Consolas" w:cs="Consolas"/>
@@ -5240,7 +5498,6 @@
         </w:rPr>
         <w:t xml:space="preserve">) </w:t>
       </w:r>
-      <w:proofErr w:type="spellStart"/>
       <w:r>
         <w:rPr>
           <w:rFonts w:ascii="Consolas" w:hAnsi="Consolas" w:cs="Consolas"/>
@@ -5251,7 +5508,6 @@
         </w:rPr>
         <w:t>const</w:t>
       </w:r>
-      <w:proofErr w:type="spellEnd"/>
       <w:r>
         <w:rPr>
           <w:rFonts w:ascii="Consolas" w:hAnsi="Consolas" w:cs="Consolas"/>
@@ -5293,7 +5549,6 @@
         </w:rPr>
         <w:t xml:space="preserve"> query receives a reference to an </w:t>
       </w:r>
-      <w:proofErr w:type="spellStart"/>
       <w:r>
         <w:rPr>
           <w:rFonts w:ascii="Consolas" w:hAnsi="Consolas" w:cstheme="minorHAnsi"/>
@@ -5304,7 +5559,6 @@
         </w:rPr>
         <w:t>ostream</w:t>
       </w:r>
-      <w:proofErr w:type="spellEnd"/>
       <w:r>
         <w:rPr>
           <w:rFonts w:cstheme="minorHAnsi"/>
@@ -5313,7 +5567,6 @@
         </w:rPr>
         <w:t xml:space="preserve"> object and a </w:t>
       </w:r>
-      <w:proofErr w:type="spellStart"/>
       <w:r>
         <w:rPr>
           <w:rFonts w:ascii="Consolas" w:hAnsi="Consolas" w:cs="Consolas"/>
@@ -5324,7 +5577,6 @@
         </w:rPr>
         <w:t>bool</w:t>
       </w:r>
-      <w:proofErr w:type="spellEnd"/>
       <w:r>
         <w:rPr>
           <w:rFonts w:cstheme="minorHAnsi"/>
@@ -5342,7 +5594,6 @@
         </w:rPr>
         <w:t xml:space="preserve">and returns a reference to the </w:t>
       </w:r>
-      <w:proofErr w:type="spellStart"/>
       <w:r>
         <w:rPr>
           <w:rFonts w:ascii="Consolas" w:hAnsi="Consolas" w:cstheme="minorHAnsi"/>
@@ -5353,7 +5604,6 @@
         </w:rPr>
         <w:t>ostream</w:t>
       </w:r>
-      <w:proofErr w:type="spellEnd"/>
       <w:r>
         <w:rPr>
           <w:rFonts w:cstheme="minorHAnsi"/>
@@ -5368,18 +5618,8 @@
           <w:szCs w:val="24"/>
           <w:lang w:val="en-US"/>
         </w:rPr>
-        <w:t xml:space="preserve">This function inserts the data fields for the current </w:t>
-      </w:r>
-      <w:r>
-        <w:rPr>
-          <w:rFonts w:cstheme="minorHAnsi"/>
-          <w:szCs w:val="24"/>
-          <w:lang w:val="en-US"/>
-        </w:rPr>
-        <w:lastRenderedPageBreak/>
-        <w:t xml:space="preserve">object into the </w:t>
-      </w:r>
-      <w:proofErr w:type="spellStart"/>
+        <w:t xml:space="preserve">This function inserts the data fields for the current object into the </w:t>
+      </w:r>
       <w:r>
         <w:rPr>
           <w:rFonts w:ascii="Consolas" w:hAnsi="Consolas" w:cstheme="minorHAnsi"/>
@@ -5390,7 +5630,6 @@
         </w:rPr>
         <w:t>ostream</w:t>
       </w:r>
-      <w:proofErr w:type="spellEnd"/>
       <w:r>
         <w:rPr>
           <w:rFonts w:cstheme="minorHAnsi"/>
@@ -5585,50 +5824,26 @@
           <w:lang w:val="en-US"/>
         </w:rPr>
       </w:pPr>
-      <w:proofErr w:type="spellStart"/>
-      <w:r>
-        <w:rPr>
-          <w:rFonts w:ascii="Consolas" w:hAnsi="Consolas" w:cs="Consolas"/>
-          <w:b/>
-          <w:color w:val="000000"/>
-          <w:sz w:val="22"/>
-          <w:lang w:val="en-US"/>
-        </w:rPr>
-        <w:t>sku</w:t>
-      </w:r>
-      <w:proofErr w:type="spellEnd"/>
-      <w:r>
-        <w:rPr>
-          <w:rFonts w:ascii="Consolas" w:hAnsi="Consolas" w:cs="Consolas"/>
-          <w:b/>
-          <w:color w:val="000000"/>
-          <w:sz w:val="22"/>
-          <w:lang w:val="en-US"/>
-        </w:rPr>
-        <w:t xml:space="preserve"> – (</w:t>
-      </w:r>
-      <w:r>
-        <w:rPr>
-          <w:rFonts w:ascii="Consolas" w:hAnsi="Consolas" w:cs="Consolas"/>
-          <w:b/>
-          <w:color w:val="000000"/>
-          <w:sz w:val="22"/>
-          <w:lang w:val="en-US"/>
-        </w:rPr>
-        <w:t xml:space="preserve">maximum number of characters in a </w:t>
-      </w:r>
-      <w:proofErr w:type="spellStart"/>
-      <w:r>
-        <w:rPr>
-          <w:rFonts w:ascii="Consolas" w:hAnsi="Consolas" w:cs="Consolas"/>
-          <w:b/>
-          <w:color w:val="000000"/>
-          <w:sz w:val="22"/>
-          <w:lang w:val="en-US"/>
-        </w:rPr>
-        <w:t>sku</w:t>
-      </w:r>
-      <w:proofErr w:type="spellEnd"/>
+      <w:r>
+        <w:rPr>
+          <w:rFonts w:ascii="Consolas" w:hAnsi="Consolas" w:cs="Consolas"/>
+          <w:b/>
+          <w:color w:val="000000"/>
+          <w:sz w:val="22"/>
+          <w:lang w:val="en-US"/>
+        </w:rPr>
+        <w:t>sku – (</w:t>
+      </w:r>
+      <w:r>
+        <w:rPr>
+          <w:rFonts w:ascii="Consolas" w:hAnsi="Consolas" w:cs="Consolas"/>
+          <w:b/>
+          <w:color w:val="000000"/>
+          <w:sz w:val="22"/>
+          <w:lang w:val="en-US"/>
+        </w:rPr>
+        <w:t>maximum number of characters in a sku</w:t>
+      </w:r>
       <w:r>
         <w:rPr>
           <w:rFonts w:ascii="Consolas" w:hAnsi="Consolas" w:cs="Consolas"/>
@@ -5905,27 +6120,15 @@
           <w:lang w:val="en-US"/>
         </w:rPr>
       </w:pPr>
-      <w:proofErr w:type="spellStart"/>
-      <w:r>
-        <w:rPr>
-          <w:rFonts w:ascii="Consolas" w:hAnsi="Consolas" w:cs="Consolas"/>
-          <w:b/>
-          <w:color w:val="000000"/>
-          <w:sz w:val="22"/>
-          <w:lang w:val="en-US"/>
-        </w:rPr>
-        <w:t>Sku</w:t>
-      </w:r>
-      <w:proofErr w:type="spellEnd"/>
-      <w:r>
-        <w:rPr>
-          <w:rFonts w:ascii="Consolas" w:hAnsi="Consolas" w:cs="Consolas"/>
-          <w:b/>
-          <w:color w:val="000000"/>
-          <w:sz w:val="22"/>
-          <w:lang w:val="en-US"/>
-        </w:rPr>
-        <w:t xml:space="preserve">: </w:t>
+      <w:r>
+        <w:rPr>
+          <w:rFonts w:ascii="Consolas" w:hAnsi="Consolas" w:cs="Consolas"/>
+          <w:b/>
+          <w:color w:val="000000"/>
+          <w:sz w:val="22"/>
+          <w:lang w:val="en-US"/>
+        </w:rPr>
+        <w:t xml:space="preserve">Sku: </w:t>
       </w:r>
     </w:p>
     <w:p>
@@ -6248,29 +6451,16 @@
           <w:lang w:val="en-US"/>
         </w:rPr>
       </w:pPr>
-      <w:proofErr w:type="spellStart"/>
-      <w:r>
-        <w:rPr>
-          <w:rFonts w:ascii="Consolas" w:hAnsi="Consolas" w:cs="Consolas"/>
-          <w:b/>
-          <w:color w:val="000000"/>
-          <w:sz w:val="22"/>
-          <w:lang w:val="en-US"/>
-        </w:rPr>
-        <w:t>std</w:t>
-      </w:r>
-      <w:proofErr w:type="spellEnd"/>
-      <w:r>
-        <w:rPr>
-          <w:rFonts w:ascii="Consolas" w:hAnsi="Consolas" w:cs="Consolas"/>
-          <w:b/>
-          <w:color w:val="000000"/>
-          <w:sz w:val="22"/>
-          <w:lang w:val="en-US"/>
-        </w:rPr>
-        <w:t>::</w:t>
-      </w:r>
-      <w:proofErr w:type="spellStart"/>
+      <w:r>
+        <w:rPr>
+          <w:rFonts w:ascii="Consolas" w:hAnsi="Consolas" w:cs="Consolas"/>
+          <w:b/>
+          <w:color w:val="000000"/>
+          <w:sz w:val="22"/>
+          <w:lang w:val="en-US"/>
+        </w:rPr>
+        <w:t>std::</w:t>
+      </w:r>
       <w:r>
         <w:rPr>
           <w:rFonts w:ascii="Consolas" w:hAnsi="Consolas" w:cs="Consolas"/>
@@ -6281,40 +6471,16 @@
         </w:rPr>
         <w:t>istream</w:t>
       </w:r>
-      <w:proofErr w:type="spellEnd"/>
-      <w:r>
-        <w:rPr>
-          <w:rFonts w:ascii="Consolas" w:hAnsi="Consolas" w:cs="Consolas"/>
-          <w:b/>
-          <w:color w:val="000000"/>
-          <w:sz w:val="22"/>
-          <w:lang w:val="en-US"/>
-        </w:rPr>
-        <w:t>&amp; read(</w:t>
-      </w:r>
-      <w:proofErr w:type="spellStart"/>
-      <w:r>
-        <w:rPr>
-          <w:rFonts w:ascii="Consolas" w:hAnsi="Consolas" w:cs="Consolas"/>
-          <w:b/>
-          <w:color w:val="000000"/>
-          <w:sz w:val="22"/>
-          <w:lang w:val="en-US"/>
-        </w:rPr>
-        <w:t>std</w:t>
-      </w:r>
-      <w:proofErr w:type="spellEnd"/>
-      <w:r>
-        <w:rPr>
-          <w:rFonts w:ascii="Consolas" w:hAnsi="Consolas" w:cs="Consolas"/>
-          <w:b/>
-          <w:color w:val="000000"/>
-          <w:sz w:val="22"/>
-          <w:lang w:val="en-US"/>
-        </w:rPr>
-        <w:t>::</w:t>
-      </w:r>
-      <w:proofErr w:type="spellStart"/>
+      <w:r>
+        <w:rPr>
+          <w:rFonts w:ascii="Consolas" w:hAnsi="Consolas" w:cs="Consolas"/>
+          <w:b/>
+          <w:color w:val="000000"/>
+          <w:sz w:val="22"/>
+          <w:lang w:val="en-US"/>
+        </w:rPr>
+        <w:t>&amp; read(std::</w:t>
+      </w:r>
       <w:r>
         <w:rPr>
           <w:rFonts w:ascii="Consolas" w:hAnsi="Consolas" w:cs="Consolas"/>
@@ -6325,7 +6491,6 @@
         </w:rPr>
         <w:t>istream</w:t>
       </w:r>
-      <w:proofErr w:type="spellEnd"/>
       <w:r>
         <w:rPr>
           <w:rFonts w:ascii="Consolas" w:hAnsi="Consolas" w:cs="Consolas"/>
@@ -6396,7 +6561,6 @@
         </w:rPr>
         <w:t xml:space="preserve"> modifier receives a reference to an </w:t>
       </w:r>
-      <w:proofErr w:type="spellStart"/>
       <w:r>
         <w:rPr>
           <w:rFonts w:ascii="Consolas" w:hAnsi="Consolas" w:cs="Consolas"/>
@@ -6407,7 +6571,6 @@
         </w:rPr>
         <w:t>istream</w:t>
       </w:r>
-      <w:proofErr w:type="spellEnd"/>
       <w:r>
         <w:rPr>
           <w:rFonts w:cstheme="minorHAnsi"/>
@@ -6424,7 +6587,6 @@
         </w:rPr>
         <w:t xml:space="preserve">object and returns a reference to the </w:t>
       </w:r>
-      <w:proofErr w:type="spellStart"/>
       <w:r>
         <w:rPr>
           <w:rFonts w:ascii="Consolas" w:hAnsi="Consolas" w:cs="Consolas"/>
@@ -6435,7 +6597,6 @@
         </w:rPr>
         <w:t>istream</w:t>
       </w:r>
-      <w:proofErr w:type="spellEnd"/>
       <w:r>
         <w:rPr>
           <w:rFonts w:cstheme="minorHAnsi"/>
@@ -6519,7 +6680,6 @@
           <w:lang w:val="en-US"/>
         </w:rPr>
       </w:pPr>
-      <w:proofErr w:type="spellStart"/>
       <w:r>
         <w:rPr>
           <w:rFonts w:ascii="Consolas" w:hAnsi="Consolas" w:cstheme="minorHAnsi"/>
@@ -6527,17 +6687,7 @@
           <w:sz w:val="22"/>
           <w:lang w:val="en-US"/>
         </w:rPr>
-        <w:t>Sku</w:t>
-      </w:r>
-      <w:proofErr w:type="spellEnd"/>
-      <w:r>
-        <w:rPr>
-          <w:rFonts w:ascii="Consolas" w:hAnsi="Consolas" w:cstheme="minorHAnsi"/>
-          <w:b/>
-          <w:sz w:val="22"/>
-          <w:lang w:val="en-US"/>
-        </w:rPr>
-        <w:t>:</w:t>
+        <w:t>Sku:</w:t>
       </w:r>
       <w:r>
         <w:rPr>
@@ -6627,6 +6777,7 @@
           <w:sz w:val="22"/>
           <w:lang w:val="en-US"/>
         </w:rPr>
+        <w:lastRenderedPageBreak/>
         <w:t>Unit:</w:t>
       </w:r>
       <w:r>
@@ -6671,43 +6822,7 @@
           <w:szCs w:val="24"/>
           <w:lang w:val="en-US"/>
         </w:rPr>
-        <w:t xml:space="preserve"> &lt;input character – </w:t>
-      </w:r>
-      <w:proofErr w:type="spellStart"/>
-      <w:r>
-        <w:rPr>
-          <w:rFonts w:cstheme="minorHAnsi"/>
-          <w:szCs w:val="24"/>
-          <w:lang w:val="en-US"/>
-        </w:rPr>
-        <w:t>y,Y,n</w:t>
-      </w:r>
-      <w:proofErr w:type="spellEnd"/>
-      <w:r>
-        <w:rPr>
-          <w:rFonts w:cstheme="minorHAnsi"/>
-          <w:szCs w:val="24"/>
-          <w:lang w:val="en-US"/>
-        </w:rPr>
-        <w:t>, or N&gt; [“Only (Y)</w:t>
-      </w:r>
-      <w:proofErr w:type="spellStart"/>
-      <w:r>
-        <w:rPr>
-          <w:rFonts w:cstheme="minorHAnsi"/>
-          <w:szCs w:val="24"/>
-          <w:lang w:val="en-US"/>
-        </w:rPr>
-        <w:t>es</w:t>
-      </w:r>
-      <w:proofErr w:type="spellEnd"/>
-      <w:r>
-        <w:rPr>
-          <w:rFonts w:cstheme="minorHAnsi"/>
-          <w:szCs w:val="24"/>
-          <w:lang w:val="en-US"/>
-        </w:rPr>
-        <w:t xml:space="preserve"> or (N)o are acceptable”]</w:t>
+        <w:t xml:space="preserve"> &lt;input character – y,Y,n, or N&gt; [“Only (Y)es or (N)o are acceptable”]</w:t>
       </w:r>
     </w:p>
     <w:p>
@@ -6934,7 +7049,6 @@
         </w:rPr>
         <w:t xml:space="preserve">the failure bit of the </w:t>
       </w:r>
-      <w:proofErr w:type="spellStart"/>
       <w:r>
         <w:rPr>
           <w:rFonts w:ascii="Consolas" w:hAnsi="Consolas" w:cs="Consolas"/>
@@ -6945,7 +7059,6 @@
         </w:rPr>
         <w:t>istream</w:t>
       </w:r>
-      <w:proofErr w:type="spellEnd"/>
       <w:r>
         <w:rPr>
           <w:rFonts w:cstheme="minorHAnsi"/>
@@ -6962,7 +7075,6 @@
         </w:rPr>
         <w:t xml:space="preserve">object (calling </w:t>
       </w:r>
-      <w:proofErr w:type="spellStart"/>
       <w:r>
         <w:rPr>
           <w:rFonts w:ascii="Consolas" w:hAnsi="Consolas" w:cs="Consolas"/>
@@ -6973,106 +7085,15 @@
         </w:rPr>
         <w:t>istream</w:t>
       </w:r>
-      <w:proofErr w:type="spellEnd"/>
-      <w:r>
-        <w:rPr>
-          <w:rFonts w:ascii="Consolas" w:hAnsi="Consolas" w:cs="Consolas"/>
-          <w:b/>
-          <w:color w:val="2B91AF"/>
-          <w:sz w:val="22"/>
-          <w:lang w:val="en-US"/>
-        </w:rPr>
-        <w:t>::</w:t>
-      </w:r>
-      <w:proofErr w:type="spellStart"/>
-      <w:proofErr w:type="gramStart"/>
-      <w:r>
-        <w:rPr>
-          <w:rFonts w:ascii="Consolas" w:hAnsi="Consolas" w:cs="Consolas"/>
-          <w:b/>
-          <w:color w:val="2B91AF"/>
-          <w:sz w:val="22"/>
-          <w:lang w:val="en-US"/>
-        </w:rPr>
-        <w:t>setstate</w:t>
-      </w:r>
-      <w:proofErr w:type="spellEnd"/>
-      <w:r>
-        <w:rPr>
-          <w:rFonts w:ascii="Consolas" w:hAnsi="Consolas" w:cs="Consolas"/>
-          <w:b/>
-          <w:color w:val="2B91AF"/>
-          <w:sz w:val="22"/>
-          <w:lang w:val="en-US"/>
-        </w:rPr>
-        <w:t>(</w:t>
-      </w:r>
-      <w:proofErr w:type="spellStart"/>
-      <w:proofErr w:type="gramEnd"/>
-      <w:r>
-        <w:rPr>
-          <w:rFonts w:ascii="Consolas" w:hAnsi="Consolas" w:cs="Consolas"/>
-          <w:b/>
-          <w:color w:val="2B91AF"/>
-          <w:sz w:val="22"/>
-          <w:lang w:val="en-US"/>
-        </w:rPr>
-        <w:t>std</w:t>
-      </w:r>
-      <w:proofErr w:type="spellEnd"/>
-      <w:r>
-        <w:rPr>
-          <w:rFonts w:ascii="Consolas" w:hAnsi="Consolas" w:cs="Consolas"/>
-          <w:b/>
-          <w:color w:val="2B91AF"/>
-          <w:sz w:val="22"/>
-          <w:lang w:val="en-US"/>
-        </w:rPr>
-        <w:t>::</w:t>
-      </w:r>
-      <w:proofErr w:type="spellStart"/>
-      <w:r>
-        <w:rPr>
-          <w:rFonts w:ascii="Consolas" w:hAnsi="Consolas" w:cs="Consolas"/>
-          <w:b/>
-          <w:color w:val="2B91AF"/>
-          <w:sz w:val="22"/>
-          <w:lang w:val="en-US"/>
-        </w:rPr>
-        <w:t>ios</w:t>
-      </w:r>
-      <w:proofErr w:type="spellEnd"/>
-      <w:r>
-        <w:rPr>
-          <w:rFonts w:ascii="Consolas" w:hAnsi="Consolas" w:cs="Consolas"/>
-          <w:b/>
-          <w:color w:val="2B91AF"/>
-          <w:sz w:val="22"/>
-          <w:lang w:val="en-US"/>
-        </w:rPr>
-        <w:t>::</w:t>
-      </w:r>
-      <w:proofErr w:type="spellStart"/>
-      <w:r>
-        <w:rPr>
-          <w:rFonts w:ascii="Consolas" w:hAnsi="Consolas" w:cs="Consolas"/>
-          <w:b/>
-          <w:color w:val="2B91AF"/>
-          <w:sz w:val="22"/>
-          <w:lang w:val="en-US"/>
-        </w:rPr>
-        <w:t>failbit</w:t>
-      </w:r>
-      <w:proofErr w:type="spellEnd"/>
-      <w:r>
-        <w:rPr>
-          <w:rFonts w:ascii="Consolas" w:hAnsi="Consolas" w:cs="Consolas"/>
-          <w:b/>
-          <w:color w:val="2B91AF"/>
-          <w:sz w:val="22"/>
-          <w:lang w:val="en-US"/>
-        </w:rPr>
-        <w:t>)</w:t>
+      <w:r>
+        <w:rPr>
+          <w:rFonts w:ascii="Consolas" w:hAnsi="Consolas" w:cs="Consolas"/>
+          <w:b/>
+          <w:color w:val="2B91AF"/>
+          <w:sz w:val="22"/>
+          <w:lang w:val="en-US"/>
+        </w:rPr>
+        <w:t>::setstate(std::ios::failbit)</w:t>
       </w:r>
       <w:r>
         <w:rPr>
@@ -7121,7 +7142,6 @@
         </w:rPr>
         <w:t xml:space="preserve">the </w:t>
       </w:r>
-      <w:proofErr w:type="spellStart"/>
       <w:r>
         <w:rPr>
           <w:rFonts w:ascii="Consolas" w:hAnsi="Consolas" w:cs="Consolas"/>
@@ -7132,7 +7152,6 @@
         </w:rPr>
         <w:t>istream</w:t>
       </w:r>
-      <w:proofErr w:type="spellEnd"/>
       <w:r>
         <w:rPr>
           <w:rFonts w:cstheme="minorHAnsi"/>
@@ -7165,7 +7184,6 @@
         </w:rPr>
         <w:t xml:space="preserve">rice input, it sets the error object to the error message noted in brackets. The member function that reports failure of an </w:t>
       </w:r>
-      <w:proofErr w:type="spellStart"/>
       <w:r>
         <w:rPr>
           <w:rFonts w:ascii="Consolas" w:hAnsi="Consolas" w:cs="Consolas"/>
@@ -7176,7 +7194,6 @@
         </w:rPr>
         <w:t>istream</w:t>
       </w:r>
-      <w:proofErr w:type="spellEnd"/>
       <w:r>
         <w:rPr>
           <w:rFonts w:cstheme="minorHAnsi"/>
@@ -7193,49 +7210,15 @@
         </w:rPr>
         <w:t xml:space="preserve">object is </w:t>
       </w:r>
-      <w:proofErr w:type="spellStart"/>
-      <w:r>
-        <w:rPr>
-          <w:rFonts w:ascii="Consolas" w:hAnsi="Consolas" w:cs="Consolas"/>
-          <w:b/>
-          <w:color w:val="2B91AF"/>
-          <w:sz w:val="22"/>
-          <w:lang w:val="en-US"/>
-        </w:rPr>
-        <w:t>istream</w:t>
-      </w:r>
-      <w:proofErr w:type="spellEnd"/>
-      <w:r>
-        <w:rPr>
-          <w:rFonts w:ascii="Consolas" w:hAnsi="Consolas" w:cs="Consolas"/>
-          <w:b/>
-          <w:color w:val="2B91AF"/>
-          <w:sz w:val="22"/>
-          <w:lang w:val="en-US"/>
-        </w:rPr>
-        <w:t>::</w:t>
-      </w:r>
-      <w:proofErr w:type="gramStart"/>
-      <w:r>
-        <w:rPr>
-          <w:rFonts w:ascii="Consolas" w:hAnsi="Consolas" w:cs="Consolas"/>
-          <w:b/>
-          <w:color w:val="2B91AF"/>
-          <w:sz w:val="22"/>
-          <w:lang w:val="en-US"/>
-        </w:rPr>
-        <w:t>fail(</w:t>
-      </w:r>
-      <w:proofErr w:type="gramEnd"/>
-      <w:r>
-        <w:rPr>
-          <w:rFonts w:ascii="Consolas" w:hAnsi="Consolas" w:cs="Consolas"/>
-          <w:b/>
-          <w:color w:val="2B91AF"/>
-          <w:sz w:val="22"/>
-          <w:lang w:val="en-US"/>
-        </w:rPr>
-        <w:t>)</w:t>
+      <w:r>
+        <w:rPr>
+          <w:rFonts w:ascii="Consolas" w:hAnsi="Consolas" w:cs="Consolas"/>
+          <w:b/>
+          <w:color w:val="2B91AF"/>
+          <w:sz w:val="22"/>
+          <w:lang w:val="en-US"/>
+        </w:rPr>
+        <w:t>istream::fail()</w:t>
       </w:r>
       <w:r>
         <w:rPr>
@@ -7276,7 +7259,6 @@
         </w:rPr>
         <w:t xml:space="preserve">the </w:t>
       </w:r>
-      <w:proofErr w:type="spellStart"/>
       <w:r>
         <w:rPr>
           <w:rFonts w:ascii="Consolas" w:hAnsi="Consolas" w:cs="Consolas"/>
@@ -7287,7 +7269,6 @@
         </w:rPr>
         <w:t>istream</w:t>
       </w:r>
-      <w:proofErr w:type="spellEnd"/>
       <w:r>
         <w:rPr>
           <w:rFonts w:cstheme="minorHAnsi"/>
@@ -7341,7 +7322,6 @@
           <w:szCs w:val="24"/>
           <w:lang w:val="en-US"/>
         </w:rPr>
-        <w:lastRenderedPageBreak/>
         <w:t xml:space="preserve">If </w:t>
       </w:r>
       <w:r>
@@ -7352,7 +7332,6 @@
         </w:rPr>
         <w:t xml:space="preserve">the </w:t>
       </w:r>
-      <w:proofErr w:type="spellStart"/>
       <w:r>
         <w:rPr>
           <w:rFonts w:ascii="Consolas" w:hAnsi="Consolas" w:cs="Consolas"/>
@@ -7363,7 +7342,6 @@
         </w:rPr>
         <w:t>istream</w:t>
       </w:r>
-      <w:proofErr w:type="spellEnd"/>
       <w:r>
         <w:rPr>
           <w:rFonts w:cstheme="minorHAnsi"/>
@@ -7420,7 +7398,6 @@
         </w:rPr>
         <w:t xml:space="preserve">If the </w:t>
       </w:r>
-      <w:proofErr w:type="spellStart"/>
       <w:r>
         <w:rPr>
           <w:rFonts w:ascii="Consolas" w:hAnsi="Consolas" w:cs="Consolas"/>
@@ -7431,7 +7408,6 @@
         </w:rPr>
         <w:t>istream</w:t>
       </w:r>
-      <w:proofErr w:type="spellEnd"/>
       <w:r>
         <w:rPr>
           <w:rFonts w:cstheme="minorHAnsi"/>
@@ -7601,7 +7577,26 @@
         </w:rPr>
         <w:t>(</w:t>
       </w:r>
-      <w:proofErr w:type="spellStart"/>
+      <w:r>
+        <w:rPr>
+          <w:rFonts w:ascii="Consolas" w:hAnsi="Consolas" w:cs="Consolas"/>
+          <w:b/>
+          <w:color w:val="2B91AF"/>
+          <w:sz w:val="22"/>
+          <w:lang w:val="en-US"/>
+        </w:rPr>
+        <w:t>const char</w:t>
+      </w:r>
+      <w:r>
+        <w:rPr>
+          <w:rFonts w:ascii="Consolas" w:hAnsi="Consolas" w:cs="Consolas"/>
+          <w:b/>
+          <w:color w:val="000000"/>
+          <w:sz w:val="22"/>
+          <w:lang w:val="en-US"/>
+        </w:rPr>
+        <w:t xml:space="preserve">*) </w:t>
+      </w:r>
       <w:r>
         <w:rPr>
           <w:rFonts w:ascii="Consolas" w:hAnsi="Consolas" w:cs="Consolas"/>
@@ -7612,39 +7607,6 @@
         </w:rPr>
         <w:t>const</w:t>
       </w:r>
-      <w:proofErr w:type="spellEnd"/>
-      <w:r>
-        <w:rPr>
-          <w:rFonts w:ascii="Consolas" w:hAnsi="Consolas" w:cs="Consolas"/>
-          <w:b/>
-          <w:color w:val="2B91AF"/>
-          <w:sz w:val="22"/>
-          <w:lang w:val="en-US"/>
-        </w:rPr>
-        <w:t xml:space="preserve"> char</w:t>
-      </w:r>
-      <w:r>
-        <w:rPr>
-          <w:rFonts w:ascii="Consolas" w:hAnsi="Consolas" w:cs="Consolas"/>
-          <w:b/>
-          <w:color w:val="000000"/>
-          <w:sz w:val="22"/>
-          <w:lang w:val="en-US"/>
-        </w:rPr>
-        <w:t xml:space="preserve">*) </w:t>
-      </w:r>
-      <w:proofErr w:type="spellStart"/>
-      <w:r>
-        <w:rPr>
-          <w:rFonts w:ascii="Consolas" w:hAnsi="Consolas" w:cs="Consolas"/>
-          <w:b/>
-          <w:color w:val="2B91AF"/>
-          <w:sz w:val="22"/>
-          <w:lang w:val="en-US"/>
-        </w:rPr>
-        <w:t>const</w:t>
-      </w:r>
-      <w:proofErr w:type="spellEnd"/>
       <w:r>
         <w:rPr>
           <w:rFonts w:ascii="Consolas" w:hAnsi="Consolas" w:cs="Consolas"/>
@@ -7707,25 +7669,7 @@
           <w:szCs w:val="24"/>
           <w:lang w:val="en-US"/>
         </w:rPr>
-        <w:t xml:space="preserve">string and returns true if the string is identical to the </w:t>
-      </w:r>
-      <w:proofErr w:type="spellStart"/>
-      <w:r>
-        <w:rPr>
-          <w:rFonts w:cstheme="minorHAnsi"/>
-          <w:szCs w:val="24"/>
-          <w:lang w:val="en-US"/>
-        </w:rPr>
-        <w:t>sku</w:t>
-      </w:r>
-      <w:proofErr w:type="spellEnd"/>
-      <w:r>
-        <w:rPr>
-          <w:rFonts w:cstheme="minorHAnsi"/>
-          <w:szCs w:val="24"/>
-          <w:lang w:val="en-US"/>
-        </w:rPr>
-        <w:t xml:space="preserve"> of the current object; false otherwise.</w:t>
+        <w:t>string and returns true if the string is identical to the sku of the current object; false otherwise.</w:t>
       </w:r>
     </w:p>
     <w:p>
@@ -7778,31 +7722,8 @@
           <w:sz w:val="22"/>
           <w:lang w:val="en-US"/>
         </w:rPr>
-        <w:t xml:space="preserve"> </w:t>
-      </w:r>
-      <w:proofErr w:type="spellStart"/>
-      <w:r>
-        <w:rPr>
-          <w:rFonts w:ascii="Consolas" w:hAnsi="Consolas" w:cs="Consolas"/>
-          <w:b/>
-          <w:color w:val="000000"/>
-          <w:sz w:val="22"/>
-          <w:lang w:val="en-US"/>
-        </w:rPr>
-        <w:t>total_cost</w:t>
-      </w:r>
-      <w:proofErr w:type="spellEnd"/>
-      <w:r>
-        <w:rPr>
-          <w:rFonts w:ascii="Consolas" w:hAnsi="Consolas" w:cs="Consolas"/>
-          <w:b/>
-          <w:color w:val="000000"/>
-          <w:sz w:val="22"/>
-          <w:lang w:val="en-US"/>
-        </w:rPr>
-        <w:t xml:space="preserve">() </w:t>
-      </w:r>
-      <w:proofErr w:type="spellStart"/>
+        <w:t xml:space="preserve"> total_cost() </w:t>
+      </w:r>
       <w:r>
         <w:rPr>
           <w:rFonts w:ascii="Consolas" w:hAnsi="Consolas" w:cs="Consolas"/>
@@ -7813,7 +7734,6 @@
         </w:rPr>
         <w:t>const</w:t>
       </w:r>
-      <w:proofErr w:type="spellEnd"/>
       <w:r>
         <w:rPr>
           <w:rFonts w:ascii="Consolas" w:hAnsi="Consolas" w:cs="Consolas"/>
@@ -7953,7 +7873,6 @@
         </w:rPr>
         <w:t xml:space="preserve"> quantity(</w:t>
       </w:r>
-      <w:proofErr w:type="spellStart"/>
       <w:r>
         <w:rPr>
           <w:rFonts w:ascii="Consolas" w:hAnsi="Consolas" w:cs="Consolas"/>
@@ -7964,7 +7883,6 @@
         </w:rPr>
         <w:t>int</w:t>
       </w:r>
-      <w:proofErr w:type="spellEnd"/>
       <w:r>
         <w:rPr>
           <w:rFonts w:ascii="Consolas" w:hAnsi="Consolas" w:cs="Consolas"/>
@@ -8086,31 +8004,8 @@
           <w:sz w:val="22"/>
           <w:highlight w:val="white"/>
         </w:rPr>
-        <w:t xml:space="preserve"> </w:t>
-      </w:r>
-      <w:proofErr w:type="spellStart"/>
-      <w:r>
-        <w:rPr>
-          <w:rFonts w:ascii="Consolas" w:hAnsi="Consolas" w:cs="Consolas"/>
-          <w:b/>
-          <w:color w:val="000000"/>
-          <w:sz w:val="22"/>
-          <w:highlight w:val="white"/>
-        </w:rPr>
-        <w:t>isEmpty</w:t>
-      </w:r>
-      <w:proofErr w:type="spellEnd"/>
-      <w:r>
-        <w:rPr>
-          <w:rFonts w:ascii="Consolas" w:hAnsi="Consolas" w:cs="Consolas"/>
-          <w:b/>
-          <w:color w:val="000000"/>
-          <w:sz w:val="22"/>
-          <w:highlight w:val="white"/>
-        </w:rPr>
-        <w:t xml:space="preserve">() </w:t>
-      </w:r>
-      <w:proofErr w:type="spellStart"/>
+        <w:t xml:space="preserve"> isEmpty() </w:t>
+      </w:r>
       <w:r>
         <w:rPr>
           <w:rFonts w:ascii="Consolas" w:hAnsi="Consolas" w:cs="Consolas"/>
@@ -8121,7 +8016,6 @@
         </w:rPr>
         <w:t>const</w:t>
       </w:r>
-      <w:proofErr w:type="spellEnd"/>
       <w:r>
         <w:rPr>
           <w:rFonts w:ascii="Consolas" w:hAnsi="Consolas" w:cs="Consolas"/>
@@ -8205,7 +8099,6 @@
           <w:lang w:val="en-US"/>
         </w:rPr>
       </w:pPr>
-      <w:proofErr w:type="spellStart"/>
       <w:r>
         <w:rPr>
           <w:rFonts w:ascii="Consolas" w:hAnsi="Consolas" w:cs="Consolas"/>
@@ -8216,40 +8109,16 @@
         </w:rPr>
         <w:t>int</w:t>
       </w:r>
-      <w:proofErr w:type="spellEnd"/>
-      <w:r>
-        <w:rPr>
-          <w:rFonts w:ascii="Consolas" w:hAnsi="Consolas" w:cs="Consolas"/>
-          <w:b/>
-          <w:color w:val="000000"/>
-          <w:sz w:val="22"/>
-          <w:lang w:val="en-US"/>
-        </w:rPr>
-        <w:t xml:space="preserve"> </w:t>
-      </w:r>
-      <w:proofErr w:type="spellStart"/>
-      <w:r>
-        <w:rPr>
-          <w:rFonts w:ascii="Consolas" w:hAnsi="Consolas" w:cs="Consolas"/>
-          <w:b/>
-          <w:color w:val="000000"/>
-          <w:sz w:val="22"/>
-          <w:lang w:val="en-US"/>
-        </w:rPr>
-        <w:t>qtyNeeded</w:t>
-      </w:r>
-      <w:proofErr w:type="spellEnd"/>
-      <w:r>
-        <w:rPr>
-          <w:rFonts w:ascii="Consolas" w:hAnsi="Consolas" w:cs="Consolas"/>
-          <w:b/>
-          <w:color w:val="000000"/>
-          <w:sz w:val="22"/>
-          <w:lang w:val="en-US"/>
-        </w:rPr>
-        <w:t xml:space="preserve">() </w:t>
-      </w:r>
-      <w:proofErr w:type="spellStart"/>
+      <w:r>
+        <w:rPr>
+          <w:rFonts w:ascii="Consolas" w:hAnsi="Consolas" w:cs="Consolas"/>
+          <w:b/>
+          <w:color w:val="000000"/>
+          <w:sz w:val="22"/>
+          <w:lang w:val="en-US"/>
+        </w:rPr>
+        <w:t xml:space="preserve"> qtyNeeded() </w:t>
+      </w:r>
       <w:r>
         <w:rPr>
           <w:rFonts w:ascii="Consolas" w:hAnsi="Consolas" w:cs="Consolas"/>
@@ -8260,7 +8129,6 @@
         </w:rPr>
         <w:t>const</w:t>
       </w:r>
-      <w:proofErr w:type="spellEnd"/>
       <w:r>
         <w:rPr>
           <w:rFonts w:ascii="Consolas" w:hAnsi="Consolas" w:cs="Consolas"/>
@@ -8358,7 +8226,6 @@
           <w:lang w:val="en-US"/>
         </w:rPr>
       </w:pPr>
-      <w:proofErr w:type="spellStart"/>
       <w:r>
         <w:rPr>
           <w:rFonts w:ascii="Consolas" w:hAnsi="Consolas" w:cs="Consolas"/>
@@ -8369,7 +8236,6 @@
         </w:rPr>
         <w:t>int</w:t>
       </w:r>
-      <w:proofErr w:type="spellEnd"/>
       <w:r>
         <w:rPr>
           <w:rFonts w:ascii="Consolas" w:hAnsi="Consolas" w:cs="Consolas"/>
@@ -8380,7 +8246,6 @@
         </w:rPr>
         <w:t xml:space="preserve"> quantity() </w:t>
       </w:r>
-      <w:proofErr w:type="spellStart"/>
       <w:r>
         <w:rPr>
           <w:rFonts w:ascii="Consolas" w:hAnsi="Consolas" w:cs="Consolas"/>
@@ -8391,7 +8256,6 @@
         </w:rPr>
         <w:t>const</w:t>
       </w:r>
-      <w:proofErr w:type="spellEnd"/>
       <w:r>
         <w:rPr>
           <w:rFonts w:ascii="Consolas" w:hAnsi="Consolas" w:cs="Consolas"/>
@@ -8422,6 +8286,7 @@
           <w:szCs w:val="24"/>
           <w:lang w:val="en-US"/>
         </w:rPr>
+        <w:lastRenderedPageBreak/>
         <w:t>This</w:t>
       </w:r>
       <w:r>
@@ -8506,7 +8371,26 @@
         </w:rPr>
         <w:t xml:space="preserve"> operator&gt;(</w:t>
       </w:r>
-      <w:proofErr w:type="spellStart"/>
+      <w:r>
+        <w:rPr>
+          <w:rFonts w:ascii="Consolas" w:hAnsi="Consolas" w:cs="Consolas"/>
+          <w:b/>
+          <w:color w:val="2B91AF"/>
+          <w:sz w:val="22"/>
+          <w:highlight w:val="white"/>
+        </w:rPr>
+        <w:t>const char</w:t>
+      </w:r>
+      <w:r>
+        <w:rPr>
+          <w:rFonts w:ascii="Consolas" w:hAnsi="Consolas" w:cs="Consolas"/>
+          <w:b/>
+          <w:color w:val="000000"/>
+          <w:sz w:val="22"/>
+          <w:highlight w:val="white"/>
+        </w:rPr>
+        <w:t xml:space="preserve">*) </w:t>
+      </w:r>
       <w:r>
         <w:rPr>
           <w:rFonts w:ascii="Consolas" w:hAnsi="Consolas" w:cs="Consolas"/>
@@ -8517,39 +8401,6 @@
         </w:rPr>
         <w:t>const</w:t>
       </w:r>
-      <w:proofErr w:type="spellEnd"/>
-      <w:r>
-        <w:rPr>
-          <w:rFonts w:ascii="Consolas" w:hAnsi="Consolas" w:cs="Consolas"/>
-          <w:b/>
-          <w:color w:val="2B91AF"/>
-          <w:sz w:val="22"/>
-          <w:highlight w:val="white"/>
-        </w:rPr>
-        <w:t xml:space="preserve"> char</w:t>
-      </w:r>
-      <w:r>
-        <w:rPr>
-          <w:rFonts w:ascii="Consolas" w:hAnsi="Consolas" w:cs="Consolas"/>
-          <w:b/>
-          <w:color w:val="000000"/>
-          <w:sz w:val="22"/>
-          <w:highlight w:val="white"/>
-        </w:rPr>
-        <w:t xml:space="preserve">*) </w:t>
-      </w:r>
-      <w:proofErr w:type="spellStart"/>
-      <w:r>
-        <w:rPr>
-          <w:rFonts w:ascii="Consolas" w:hAnsi="Consolas" w:cs="Consolas"/>
-          <w:b/>
-          <w:color w:val="2B91AF"/>
-          <w:sz w:val="22"/>
-          <w:highlight w:val="white"/>
-        </w:rPr>
-        <w:t>const</w:t>
-      </w:r>
-      <w:proofErr w:type="spellEnd"/>
       <w:r>
         <w:rPr>
           <w:rFonts w:ascii="Consolas" w:hAnsi="Consolas" w:cs="Consolas"/>
@@ -8603,47 +8454,7 @@
           <w:szCs w:val="24"/>
           <w:highlight w:val="white"/>
         </w:rPr>
-        <w:t xml:space="preserve">string holding a product </w:t>
-      </w:r>
-      <w:proofErr w:type="spellStart"/>
-      <w:r>
-        <w:rPr>
-          <w:rFonts w:cstheme="minorHAnsi"/>
-          <w:color w:val="000000"/>
-          <w:szCs w:val="24"/>
-          <w:highlight w:val="white"/>
-        </w:rPr>
-        <w:t>sku</w:t>
-      </w:r>
-      <w:proofErr w:type="spellEnd"/>
-      <w:r>
-        <w:rPr>
-          <w:rFonts w:cstheme="minorHAnsi"/>
-          <w:color w:val="000000"/>
-          <w:szCs w:val="24"/>
-          <w:highlight w:val="white"/>
-        </w:rPr>
-        <w:t xml:space="preserve"> and returns true if the </w:t>
-      </w:r>
-      <w:proofErr w:type="spellStart"/>
-      <w:r>
-        <w:rPr>
-          <w:rFonts w:cstheme="minorHAnsi"/>
-          <w:color w:val="000000"/>
-          <w:szCs w:val="24"/>
-          <w:highlight w:val="white"/>
-        </w:rPr>
-        <w:t>sku</w:t>
-      </w:r>
-      <w:proofErr w:type="spellEnd"/>
-      <w:r>
-        <w:rPr>
-          <w:rFonts w:cstheme="minorHAnsi"/>
-          <w:color w:val="000000"/>
-          <w:szCs w:val="24"/>
-          <w:highlight w:val="white"/>
-        </w:rPr>
-        <w:t xml:space="preserve"> of the current object </w:t>
+        <w:t xml:space="preserve">string holding a product sku and returns true if the sku of the current object </w:t>
       </w:r>
       <w:r>
         <w:rPr>
@@ -8767,7 +8578,6 @@
         </w:rPr>
         <w:t>(</w:t>
       </w:r>
-      <w:proofErr w:type="spellStart"/>
       <w:r>
         <w:rPr>
           <w:rFonts w:ascii="Consolas" w:hAnsi="Consolas" w:cs="Consolas"/>
@@ -8778,7 +8588,6 @@
         </w:rPr>
         <w:t>const</w:t>
       </w:r>
-      <w:proofErr w:type="spellEnd"/>
       <w:r>
         <w:rPr>
           <w:rFonts w:ascii="Consolas" w:hAnsi="Consolas" w:cs="Consolas"/>
@@ -8809,7 +8618,6 @@
         </w:rPr>
         <w:t xml:space="preserve">&amp;) </w:t>
       </w:r>
-      <w:proofErr w:type="spellStart"/>
       <w:r>
         <w:rPr>
           <w:rFonts w:ascii="Consolas" w:hAnsi="Consolas" w:cs="Consolas"/>
@@ -8820,7 +8628,6 @@
         </w:rPr>
         <w:t>const</w:t>
       </w:r>
-      <w:proofErr w:type="spellEnd"/>
     </w:p>
     <w:p>
       <w:pPr>
@@ -8974,7 +8781,6 @@
           <w:lang w:val="en-US"/>
         </w:rPr>
       </w:pPr>
-      <w:proofErr w:type="spellStart"/>
       <w:r>
         <w:rPr>
           <w:rFonts w:ascii="Consolas" w:hAnsi="Consolas" w:cs="Consolas"/>
@@ -8985,7 +8791,6 @@
         </w:rPr>
         <w:t>int</w:t>
       </w:r>
-      <w:proofErr w:type="spellEnd"/>
       <w:r>
         <w:rPr>
           <w:rFonts w:ascii="Consolas" w:hAnsi="Consolas" w:cs="Consolas"/>
@@ -9016,7 +8821,6 @@
         </w:rPr>
         <w:t>(</w:t>
       </w:r>
-      <w:proofErr w:type="spellStart"/>
       <w:r>
         <w:rPr>
           <w:rFonts w:ascii="Consolas" w:hAnsi="Consolas" w:cs="Consolas"/>
@@ -9027,7 +8831,6 @@
         </w:rPr>
         <w:t>int</w:t>
       </w:r>
-      <w:proofErr w:type="spellEnd"/>
       <w:r>
         <w:rPr>
           <w:rFonts w:ascii="Consolas" w:hAnsi="Consolas" w:cs="Consolas"/>
@@ -9068,7 +8871,6 @@
           <w:szCs w:val="24"/>
           <w:lang w:val="en-US"/>
         </w:rPr>
-        <w:lastRenderedPageBreak/>
         <w:t xml:space="preserve">This modifier receives an integer identifying the number of units to be added to the </w:t>
       </w:r>
       <w:r>
@@ -9215,29 +9017,16 @@
           <w:lang w:val="en-US"/>
         </w:rPr>
       </w:pPr>
-      <w:proofErr w:type="spellStart"/>
-      <w:r>
-        <w:rPr>
-          <w:rFonts w:ascii="Consolas" w:hAnsi="Consolas" w:cs="Consolas"/>
-          <w:b/>
-          <w:color w:val="000000"/>
-          <w:sz w:val="22"/>
-          <w:lang w:val="en-US"/>
-        </w:rPr>
-        <w:t>std</w:t>
-      </w:r>
-      <w:proofErr w:type="spellEnd"/>
-      <w:r>
-        <w:rPr>
-          <w:rFonts w:ascii="Consolas" w:hAnsi="Consolas" w:cs="Consolas"/>
-          <w:b/>
-          <w:color w:val="000000"/>
-          <w:sz w:val="22"/>
-          <w:lang w:val="en-US"/>
-        </w:rPr>
-        <w:t>::</w:t>
-      </w:r>
-      <w:proofErr w:type="spellStart"/>
+      <w:r>
+        <w:rPr>
+          <w:rFonts w:ascii="Consolas" w:hAnsi="Consolas" w:cs="Consolas"/>
+          <w:b/>
+          <w:color w:val="000000"/>
+          <w:sz w:val="22"/>
+          <w:lang w:val="en-US"/>
+        </w:rPr>
+        <w:t>std::</w:t>
+      </w:r>
       <w:r>
         <w:rPr>
           <w:rFonts w:ascii="Consolas" w:hAnsi="Consolas" w:cs="Consolas"/>
@@ -9248,7 +9037,6 @@
         </w:rPr>
         <w:t>ostream</w:t>
       </w:r>
-      <w:proofErr w:type="spellEnd"/>
       <w:r>
         <w:rPr>
           <w:rFonts w:ascii="Consolas" w:hAnsi="Consolas" w:cs="Consolas"/>
@@ -9277,31 +9065,8 @@
           <w:sz w:val="22"/>
           <w:lang w:val="en-US"/>
         </w:rPr>
-        <w:t>(</w:t>
-      </w:r>
-      <w:proofErr w:type="spellStart"/>
-      <w:r>
-        <w:rPr>
-          <w:rFonts w:ascii="Consolas" w:hAnsi="Consolas" w:cs="Consolas"/>
-          <w:b/>
-          <w:color w:val="000000"/>
-          <w:sz w:val="22"/>
-          <w:lang w:val="en-US"/>
-        </w:rPr>
-        <w:t>std</w:t>
-      </w:r>
-      <w:proofErr w:type="spellEnd"/>
-      <w:r>
-        <w:rPr>
-          <w:rFonts w:ascii="Consolas" w:hAnsi="Consolas" w:cs="Consolas"/>
-          <w:b/>
-          <w:color w:val="000000"/>
-          <w:sz w:val="22"/>
-          <w:lang w:val="en-US"/>
-        </w:rPr>
-        <w:t>::</w:t>
-      </w:r>
-      <w:proofErr w:type="spellStart"/>
+        <w:t>(std::</w:t>
+      </w:r>
       <w:r>
         <w:rPr>
           <w:rFonts w:ascii="Consolas" w:hAnsi="Consolas" w:cs="Consolas"/>
@@ -9312,7 +9077,6 @@
         </w:rPr>
         <w:t>ostream</w:t>
       </w:r>
-      <w:proofErr w:type="spellEnd"/>
       <w:r>
         <w:rPr>
           <w:rFonts w:ascii="Consolas" w:hAnsi="Consolas" w:cs="Consolas"/>
@@ -9323,7 +9087,6 @@
         </w:rPr>
         <w:t xml:space="preserve">&amp;, </w:t>
       </w:r>
-      <w:proofErr w:type="spellStart"/>
       <w:r>
         <w:rPr>
           <w:rFonts w:ascii="Consolas" w:hAnsi="Consolas" w:cs="Consolas"/>
@@ -9334,7 +9097,6 @@
         </w:rPr>
         <w:t>const</w:t>
       </w:r>
-      <w:proofErr w:type="spellEnd"/>
       <w:r>
         <w:rPr>
           <w:rFonts w:ascii="Consolas" w:hAnsi="Consolas" w:cs="Consolas"/>
@@ -9363,7 +9125,7 @@
           <w:sz w:val="22"/>
           <w:lang w:val="en-US"/>
         </w:rPr>
-        <w:t>&amp;)</w:t>
+        <w:t xml:space="preserve">&amp;) </w:t>
       </w:r>
     </w:p>
     <w:p>
@@ -9396,7 +9158,6 @@
         </w:rPr>
         <w:t xml:space="preserve">a reference to an </w:t>
       </w:r>
-      <w:proofErr w:type="spellStart"/>
       <w:r>
         <w:rPr>
           <w:rFonts w:ascii="Consolas" w:hAnsi="Consolas" w:cstheme="minorHAnsi"/>
@@ -9407,7 +9168,6 @@
         </w:rPr>
         <w:t>ostream</w:t>
       </w:r>
-      <w:proofErr w:type="spellEnd"/>
       <w:r>
         <w:rPr>
           <w:rFonts w:cstheme="minorHAnsi"/>
@@ -9442,7 +9202,6 @@
         </w:rPr>
         <w:t xml:space="preserve">object and returns a reference to the </w:t>
       </w:r>
-      <w:proofErr w:type="spellStart"/>
       <w:r>
         <w:rPr>
           <w:rFonts w:ascii="Consolas" w:hAnsi="Consolas" w:cstheme="minorHAnsi"/>
@@ -9453,7 +9212,6 @@
         </w:rPr>
         <w:t>ostream</w:t>
       </w:r>
-      <w:proofErr w:type="spellEnd"/>
       <w:r>
         <w:rPr>
           <w:rFonts w:cstheme="minorHAnsi"/>
@@ -9505,7 +9263,6 @@
         </w:rPr>
         <w:t xml:space="preserve"> record into the </w:t>
       </w:r>
-      <w:proofErr w:type="spellStart"/>
       <w:r>
         <w:rPr>
           <w:rFonts w:ascii="Consolas" w:hAnsi="Consolas" w:cstheme="minorHAnsi"/>
@@ -9516,7 +9273,6 @@
         </w:rPr>
         <w:t>ostream</w:t>
       </w:r>
-      <w:proofErr w:type="spellEnd"/>
       <w:r>
         <w:rPr>
           <w:rFonts w:cstheme="minorHAnsi"/>
@@ -9559,29 +9315,16 @@
           <w:lang w:val="en-US"/>
         </w:rPr>
       </w:pPr>
-      <w:proofErr w:type="spellStart"/>
-      <w:r>
-        <w:rPr>
-          <w:rFonts w:ascii="Consolas" w:hAnsi="Consolas" w:cs="Consolas"/>
-          <w:b/>
-          <w:color w:val="000000"/>
-          <w:sz w:val="22"/>
-          <w:lang w:val="en-US"/>
-        </w:rPr>
-        <w:t>std</w:t>
-      </w:r>
-      <w:proofErr w:type="spellEnd"/>
-      <w:r>
-        <w:rPr>
-          <w:rFonts w:ascii="Consolas" w:hAnsi="Consolas" w:cs="Consolas"/>
-          <w:b/>
-          <w:color w:val="000000"/>
-          <w:sz w:val="22"/>
-          <w:lang w:val="en-US"/>
-        </w:rPr>
-        <w:t>::</w:t>
-      </w:r>
-      <w:proofErr w:type="spellStart"/>
+      <w:r>
+        <w:rPr>
+          <w:rFonts w:ascii="Consolas" w:hAnsi="Consolas" w:cs="Consolas"/>
+          <w:b/>
+          <w:color w:val="000000"/>
+          <w:sz w:val="22"/>
+          <w:lang w:val="en-US"/>
+        </w:rPr>
+        <w:t>std::</w:t>
+      </w:r>
       <w:r>
         <w:rPr>
           <w:rFonts w:ascii="Consolas" w:hAnsi="Consolas" w:cs="Consolas"/>
@@ -9592,7 +9335,6 @@
         </w:rPr>
         <w:t>istream</w:t>
       </w:r>
-      <w:proofErr w:type="spellEnd"/>
       <w:r>
         <w:rPr>
           <w:rFonts w:ascii="Consolas" w:hAnsi="Consolas" w:cs="Consolas"/>
@@ -9621,31 +9363,8 @@
           <w:sz w:val="22"/>
           <w:lang w:val="en-US"/>
         </w:rPr>
-        <w:t>(</w:t>
-      </w:r>
-      <w:proofErr w:type="spellStart"/>
-      <w:r>
-        <w:rPr>
-          <w:rFonts w:ascii="Consolas" w:hAnsi="Consolas" w:cs="Consolas"/>
-          <w:b/>
-          <w:color w:val="000000"/>
-          <w:sz w:val="22"/>
-          <w:lang w:val="en-US"/>
-        </w:rPr>
-        <w:t>std</w:t>
-      </w:r>
-      <w:proofErr w:type="spellEnd"/>
-      <w:r>
-        <w:rPr>
-          <w:rFonts w:ascii="Consolas" w:hAnsi="Consolas" w:cs="Consolas"/>
-          <w:b/>
-          <w:color w:val="000000"/>
-          <w:sz w:val="22"/>
-          <w:lang w:val="en-US"/>
-        </w:rPr>
-        <w:t>::</w:t>
-      </w:r>
-      <w:proofErr w:type="spellStart"/>
+        <w:t>(std::</w:t>
+      </w:r>
       <w:r>
         <w:rPr>
           <w:rFonts w:ascii="Consolas" w:hAnsi="Consolas" w:cs="Consolas"/>
@@ -9656,7 +9375,6 @@
         </w:rPr>
         <w:t>istream</w:t>
       </w:r>
-      <w:proofErr w:type="spellEnd"/>
       <w:r>
         <w:rPr>
           <w:rFonts w:ascii="Consolas" w:hAnsi="Consolas" w:cs="Consolas"/>
@@ -9718,7 +9436,6 @@
         </w:rPr>
         <w:t xml:space="preserve">receives a reference to an </w:t>
       </w:r>
-      <w:proofErr w:type="spellStart"/>
       <w:r>
         <w:rPr>
           <w:rFonts w:ascii="Consolas" w:hAnsi="Consolas" w:cs="Consolas"/>
@@ -9729,7 +9446,6 @@
         </w:rPr>
         <w:t>istream</w:t>
       </w:r>
-      <w:proofErr w:type="spellEnd"/>
       <w:r>
         <w:rPr>
           <w:rFonts w:cstheme="minorHAnsi"/>
@@ -9764,7 +9480,6 @@
         </w:rPr>
         <w:t xml:space="preserve">object and returns a reference to the </w:t>
       </w:r>
-      <w:proofErr w:type="spellStart"/>
       <w:r>
         <w:rPr>
           <w:rFonts w:ascii="Consolas" w:hAnsi="Consolas" w:cs="Consolas"/>
@@ -9775,7 +9490,6 @@
         </w:rPr>
         <w:t>istream</w:t>
       </w:r>
-      <w:proofErr w:type="spellEnd"/>
       <w:r>
         <w:rPr>
           <w:rFonts w:cstheme="minorHAnsi"/>
@@ -9843,7 +9557,6 @@
         </w:rPr>
         <w:t xml:space="preserve"> record from the </w:t>
       </w:r>
-      <w:proofErr w:type="spellStart"/>
       <w:r>
         <w:rPr>
           <w:rFonts w:ascii="Consolas" w:hAnsi="Consolas" w:cs="Consolas"/>
@@ -9854,7 +9567,6 @@
         </w:rPr>
         <w:t>istream</w:t>
       </w:r>
-      <w:proofErr w:type="spellEnd"/>
       <w:r>
         <w:rPr>
           <w:rFonts w:cstheme="minorHAnsi"/>
@@ -9957,7 +9669,6 @@
         </w:rPr>
         <w:t xml:space="preserve">&amp;, </w:t>
       </w:r>
-      <w:proofErr w:type="spellStart"/>
       <w:r>
         <w:rPr>
           <w:rFonts w:ascii="Consolas" w:hAnsi="Consolas" w:cs="Consolas"/>
@@ -9968,7 +9679,6 @@
         </w:rPr>
         <w:t>const</w:t>
       </w:r>
-      <w:proofErr w:type="spellEnd"/>
       <w:r>
         <w:rPr>
           <w:rFonts w:ascii="Consolas" w:hAnsi="Consolas" w:cs="Consolas"/>
@@ -10441,6 +10151,7 @@
         <w:rPr>
           <w:highlight w:val="white"/>
         </w:rPr>
+        <w:lastRenderedPageBreak/>
         <w:t>should compile with</w:t>
       </w:r>
       <w:r>
@@ -10597,7 +10308,6 @@
         </w:rPr>
         <w:t xml:space="preserve">If not on matrix already, upload </w:t>
       </w:r>
-      <w:proofErr w:type="spellStart"/>
       <w:r>
         <w:rPr>
           <w:rFonts w:ascii="Consolas" w:hAnsi="Consolas" w:cs="Consolas"/>
@@ -10617,7 +10327,6 @@
         </w:rPr>
         <w:t>.h</w:t>
       </w:r>
-      <w:proofErr w:type="spellEnd"/>
       <w:r>
         <w:rPr>
           <w:rFonts w:eastAsia="Times New Roman" w:cstheme="minorHAnsi"/>
@@ -10645,47 +10354,7 @@
           <w:color w:val="2B91AF"/>
           <w:sz w:val="22"/>
         </w:rPr>
-        <w:t xml:space="preserve">.cpp, </w:t>
-      </w:r>
-      <w:proofErr w:type="spellStart"/>
-      <w:r>
-        <w:rPr>
-          <w:rFonts w:ascii="Consolas" w:hAnsi="Consolas" w:cs="Consolas"/>
-          <w:b/>
-          <w:color w:val="2B91AF"/>
-          <w:sz w:val="22"/>
-        </w:rPr>
-        <w:t>MyProduct.h</w:t>
-      </w:r>
-      <w:proofErr w:type="spellEnd"/>
-      <w:r>
-        <w:rPr>
-          <w:rFonts w:ascii="Consolas" w:hAnsi="Consolas" w:cs="Consolas"/>
-          <w:b/>
-          <w:color w:val="2B91AF"/>
-          <w:sz w:val="22"/>
-        </w:rPr>
-        <w:t xml:space="preserve">, MyProduct.cpp, </w:t>
-      </w:r>
-      <w:proofErr w:type="spellStart"/>
-      <w:r>
-        <w:rPr>
-          <w:rFonts w:ascii="Consolas" w:hAnsi="Consolas" w:cs="Consolas"/>
-          <w:b/>
-          <w:color w:val="2B91AF"/>
-          <w:sz w:val="22"/>
-        </w:rPr>
-        <w:t>ErrorState.h</w:t>
-      </w:r>
-      <w:proofErr w:type="spellEnd"/>
-      <w:r>
-        <w:rPr>
-          <w:rFonts w:ascii="Consolas" w:hAnsi="Consolas" w:cs="Consolas"/>
-          <w:b/>
-          <w:color w:val="2B91AF"/>
-          <w:sz w:val="22"/>
-        </w:rPr>
-        <w:t>, ErrorState.cpp</w:t>
+        <w:t>.cpp, MyProduct.h, MyProduct.cpp, ErrorState.h, ErrorState.cpp</w:t>
       </w:r>
       <w:r>
         <w:rPr>
@@ -10714,47 +10383,7 @@
           <w:szCs w:val="24"/>
           <w:lang w:eastAsia="en-CA"/>
         </w:rPr>
-        <w:t xml:space="preserve">Then run the following script from your account: (replace </w:t>
-      </w:r>
-      <w:proofErr w:type="spellStart"/>
-      <w:r>
-        <w:rPr>
-          <w:rFonts w:eastAsia="Times New Roman" w:cstheme="minorHAnsi"/>
-          <w:color w:val="000000"/>
-          <w:szCs w:val="24"/>
-          <w:lang w:eastAsia="en-CA"/>
-        </w:rPr>
-        <w:t>profname.proflastname</w:t>
-      </w:r>
-      <w:proofErr w:type="spellEnd"/>
-      <w:r>
-        <w:rPr>
-          <w:rFonts w:eastAsia="Times New Roman" w:cstheme="minorHAnsi"/>
-          <w:color w:val="000000"/>
-          <w:szCs w:val="24"/>
-          <w:lang w:eastAsia="en-CA"/>
-        </w:rPr>
-        <w:t xml:space="preserve"> with your professors Seneca </w:t>
-      </w:r>
-      <w:proofErr w:type="spellStart"/>
-      <w:r>
-        <w:rPr>
-          <w:rFonts w:eastAsia="Times New Roman" w:cstheme="minorHAnsi"/>
-          <w:color w:val="000000"/>
-          <w:szCs w:val="24"/>
-          <w:lang w:eastAsia="en-CA"/>
-        </w:rPr>
-        <w:t>userid</w:t>
-      </w:r>
-      <w:proofErr w:type="spellEnd"/>
-      <w:r>
-        <w:rPr>
-          <w:rFonts w:eastAsia="Times New Roman" w:cstheme="minorHAnsi"/>
-          <w:color w:val="000000"/>
-          <w:szCs w:val="24"/>
-          <w:lang w:eastAsia="en-CA"/>
-        </w:rPr>
-        <w:t>)</w:t>
+        <w:t>Then run the following script from your account: (replace profname.proflastname with your professors Seneca userid)</w:t>
       </w:r>
     </w:p>
     <w:p>
@@ -10777,31 +10406,7 @@
           <w:szCs w:val="24"/>
           <w:lang w:eastAsia="en-CA"/>
         </w:rPr>
-        <w:t>~</w:t>
-      </w:r>
-      <w:proofErr w:type="spellStart"/>
-      <w:r>
-        <w:rPr>
-          <w:rFonts w:ascii="Courier New" w:eastAsia="Times New Roman" w:hAnsi="Courier New" w:cs="Courier New"/>
-          <w:b/>
-          <w:bCs/>
-          <w:color w:val="000000"/>
-          <w:szCs w:val="24"/>
-          <w:lang w:eastAsia="en-CA"/>
-        </w:rPr>
-        <w:t>profname.proflastname</w:t>
-      </w:r>
-      <w:proofErr w:type="spellEnd"/>
-      <w:r>
-        <w:rPr>
-          <w:rFonts w:ascii="Courier New" w:eastAsia="Times New Roman" w:hAnsi="Courier New" w:cs="Courier New"/>
-          <w:b/>
-          <w:bCs/>
-          <w:color w:val="000000"/>
-          <w:szCs w:val="24"/>
-          <w:lang w:eastAsia="en-CA"/>
-        </w:rPr>
-        <w:t xml:space="preserve">/submit </w:t>
+        <w:t xml:space="preserve">~profname.proflastname/submit </w:t>
       </w:r>
       <w:r>
         <w:rPr>
@@ -10882,7 +10487,6 @@
           <w:lang w:eastAsia="en-CA"/>
         </w:rPr>
       </w:pPr>
-      <w:proofErr w:type="gramStart"/>
       <w:r>
         <w:rPr>
           <w:rFonts w:eastAsia="Times New Roman" w:cstheme="minorHAnsi"/>
@@ -10890,9 +10494,8 @@
           <w:szCs w:val="24"/>
           <w:lang w:eastAsia="en-CA"/>
         </w:rPr>
-        <w:t>and</w:t>
-      </w:r>
-      <w:proofErr w:type="gramEnd"/>
+        <w:t>and follow the instructions.</w:t>
+      </w:r>
       <w:r>
         <w:rPr>
           <w:rFonts w:eastAsia="Times New Roman" w:cstheme="minorHAnsi"/>
@@ -10900,7 +10503,7 @@
           <w:szCs w:val="24"/>
           <w:lang w:eastAsia="en-CA"/>
         </w:rPr>
-        <w:t xml:space="preserve"> follow the instructions.</w:t>
+        <w:br/>
       </w:r>
     </w:p>
     <w:p>
@@ -10919,29 +10522,48 @@
           <w:szCs w:val="24"/>
           <w:lang w:eastAsia="en-CA"/>
         </w:rPr>
-        <w:lastRenderedPageBreak/>
         <w:t>Please note that a successful submission does not guarantee full credit for this workshop.</w:t>
       </w:r>
     </w:p>
     <w:p>
       <w:pPr>
         <w:spacing w:before="100" w:beforeAutospacing="1" w:after="100" w:afterAutospacing="1" w:line="240" w:lineRule="auto"/>
+        <w:rPr>
+          <w:rFonts w:ascii="Times New Roman" w:eastAsia="Times New Roman" w:hAnsi="Times New Roman" w:cs="Times New Roman"/>
+          <w:szCs w:val="24"/>
+          <w:lang w:eastAsia="en-CA"/>
+        </w:rPr>
+      </w:pPr>
+      <w:r>
         <w:rPr>
           <w:rFonts w:ascii="Arial" w:eastAsia="Times New Roman" w:hAnsi="Arial" w:cs="Arial"/>
           <w:color w:val="FF0000"/>
           <w:szCs w:val="24"/>
           <w:lang w:eastAsia="en-CA"/>
         </w:rPr>
-      </w:pPr>
-      <w:r>
-        <w:rPr>
-          <w:rFonts w:ascii="Arial" w:eastAsia="Times New Roman" w:hAnsi="Arial" w:cs="Arial"/>
-          <w:color w:val="FF0000"/>
-          <w:szCs w:val="24"/>
-          <w:lang w:eastAsia="en-CA"/>
-        </w:rPr>
         <w:t>If the professor is not satisfied with your implementation, your professor may ask you to resubmit. Resubmissions will attract a penalty.</w:t>
       </w:r>
+    </w:p>
+    <w:p>
+      <w:pPr>
+        <w:spacing w:before="100" w:beforeAutospacing="1" w:after="100" w:afterAutospacing="1" w:line="240" w:lineRule="auto"/>
+        <w:textAlignment w:val="baseline"/>
+        <w:rPr>
+          <w:rFonts w:asciiTheme="minorBidi" w:eastAsia="Times New Roman" w:hAnsiTheme="minorBidi"/>
+          <w:color w:val="000000"/>
+          <w:szCs w:val="24"/>
+        </w:rPr>
+      </w:pPr>
+    </w:p>
+    <w:p>
+      <w:pPr>
+        <w:spacing w:before="100" w:beforeAutospacing="1" w:after="100" w:afterAutospacing="1" w:line="240" w:lineRule="auto"/>
+        <w:textAlignment w:val="baseline"/>
+        <w:rPr>
+          <w:bCs/>
+          <w:highlight w:val="white"/>
+        </w:rPr>
+      </w:pPr>
     </w:p>
     <w:sectPr>
       <w:headerReference w:type="default" r:id="rId9"/>
@@ -11038,7 +10660,7 @@
           <w:rPr>
             <w:noProof/>
           </w:rPr>
-          <w:t>6</w:t>
+          <w:t>9</w:t>
         </w:r>
         <w:r>
           <w:rPr>
@@ -14859,7 +14481,7 @@
 </file>
 
 <file path=customXml/itemProps1.xml><?xml version="1.0" encoding="utf-8"?>
-<ds:datastoreItem xmlns:ds="http://schemas.openxmlformats.org/officeDocument/2006/customXml" ds:itemID="{D455B5C0-07CE-4F8B-93D3-FF61D8550587}">
+<ds:datastoreItem xmlns:ds="http://schemas.openxmlformats.org/officeDocument/2006/customXml" ds:itemID="{FF6DCE8F-19FD-4EEE-B5EE-E1DC590DA7AF}">
   <ds:schemaRefs>
     <ds:schemaRef ds:uri="http://schemas.openxmlformats.org/officeDocument/2006/bibliography"/>
   </ds:schemaRefs>

</xml_diff>

<commit_message>
MS4 and MS5 released
</commit_message>
<xml_diff>
--- a/MS3/FinalProject_MS3.docx
+++ b/MS3/FinalProject_MS3.docx
@@ -287,12 +287,14 @@
       <w:pPr>
         <w:ind w:left="1440" w:hanging="1440"/>
       </w:pPr>
+      <w:proofErr w:type="gramStart"/>
       <w:r>
         <w:rPr>
           <w:b/>
         </w:rPr>
         <w:t>iProduct</w:t>
       </w:r>
+      <w:proofErr w:type="gramEnd"/>
       <w:r>
         <w:rPr>
           <w:b/>
@@ -477,7 +479,15 @@
         </w:numPr>
       </w:pPr>
       <w:r>
-        <w:t>save its set of iProducts to a file and retrieve that set later</w:t>
+        <w:t xml:space="preserve">save its set of </w:t>
+      </w:r>
+      <w:proofErr w:type="spellStart"/>
+      <w:r>
+        <w:t>iProducts</w:t>
+      </w:r>
+      <w:proofErr w:type="spellEnd"/>
+      <w:r>
+        <w:t xml:space="preserve"> to a file and retrieve that set later</w:t>
       </w:r>
     </w:p>
     <w:p>
@@ -548,7 +558,15 @@
     <w:p/>
     <w:p>
       <w:r>
-        <w:t xml:space="preserve">The client application manages the iProducts and provides the user with options to </w:t>
+        <w:t xml:space="preserve">The client application manages the </w:t>
+      </w:r>
+      <w:proofErr w:type="spellStart"/>
+      <w:r>
+        <w:t>iProducts</w:t>
+      </w:r>
+      <w:proofErr w:type="spellEnd"/>
+      <w:r>
+        <w:t xml:space="preserve"> and provides the user with options to </w:t>
       </w:r>
     </w:p>
     <w:p>
@@ -869,10 +887,23 @@
         <w:spacing w:line="254" w:lineRule="auto"/>
       </w:pPr>
       <w:r>
-        <w:t>Due Dates</w:t>
-      </w:r>
-      <w:r>
-        <w:t xml:space="preserve"> (updated)</w:t>
+        <w:t>Due Dates (</w:t>
+      </w:r>
+      <w:r>
+        <w:rPr>
+          <w:color w:val="FF0000"/>
+        </w:rPr>
+        <w:t>updated Apr 2</w:t>
+      </w:r>
+      <w:r>
+        <w:rPr>
+          <w:color w:val="FF0000"/>
+          <w:vertAlign w:val="superscript"/>
+        </w:rPr>
+        <w:t>nd</w:t>
+      </w:r>
+      <w:r>
+        <w:t>)</w:t>
       </w:r>
     </w:p>
     <w:p>
@@ -886,7 +917,16 @@
         <w:ind w:left="1080"/>
       </w:pPr>
       <w:r>
-        <w:t xml:space="preserve">The Date class   </w:t>
+        <w:t xml:space="preserve">The </w:t>
+      </w:r>
+      <w:r>
+        <w:rPr>
+          <w:rFonts w:ascii="Consolas" w:hAnsi="Consolas"/>
+        </w:rPr>
+        <w:t>Date</w:t>
+      </w:r>
+      <w:r>
+        <w:t xml:space="preserve"> class   </w:t>
       </w:r>
       <w:r>
         <w:tab/>
@@ -905,7 +945,7 @@
         <w:t>th</w:t>
       </w:r>
       <w:r>
-        <w:t xml:space="preserve">,  11 days </w:t>
+        <w:t>,  11 days</w:t>
       </w:r>
     </w:p>
     <w:p>
@@ -919,7 +959,16 @@
         <w:ind w:left="1080"/>
       </w:pPr>
       <w:r>
-        <w:t>The ErrorState class</w:t>
+        <w:t xml:space="preserve">The </w:t>
+      </w:r>
+      <w:r>
+        <w:rPr>
+          <w:rFonts w:ascii="Consolas" w:hAnsi="Consolas"/>
+        </w:rPr>
+        <w:t>ErrorState</w:t>
+      </w:r>
+      <w:r>
+        <w:t xml:space="preserve"> class</w:t>
       </w:r>
       <w:r>
         <w:tab/>
@@ -932,7 +981,7 @@
         <w:rPr>
           <w:vertAlign w:val="superscript"/>
         </w:rPr>
-        <w:t>th</w:t>
+        <w:t>rd</w:t>
       </w:r>
       <w:r>
         <w:t>, 7 days</w:t>
@@ -949,17 +998,23 @@
         <w:ind w:left="1080"/>
       </w:pPr>
       <w:r>
-        <w:t xml:space="preserve">The Product class    </w:t>
+        <w:t xml:space="preserve">The </w:t>
+      </w:r>
+      <w:r>
+        <w:rPr>
+          <w:rFonts w:ascii="Consolas" w:hAnsi="Consolas"/>
+        </w:rPr>
+        <w:t>Product</w:t>
+      </w:r>
+      <w:r>
+        <w:t xml:space="preserve"> class    </w:t>
       </w:r>
       <w:r>
         <w:tab/>
       </w:r>
       <w:r>
         <w:tab/>
-        <w:t xml:space="preserve">Due: Apr </w:t>
-      </w:r>
-      <w:r>
-        <w:t>4</w:t>
+        <w:t>Due: Apr 9</w:t>
       </w:r>
       <w:r>
         <w:rPr>
@@ -968,7 +1023,7 @@
         <w:t>th</w:t>
       </w:r>
       <w:r>
-        <w:t>, 12 days</w:t>
+        <w:t>, 17 days</w:t>
       </w:r>
     </w:p>
     <w:p>
@@ -982,17 +1037,20 @@
         <w:ind w:left="1080"/>
       </w:pPr>
       <w:r>
-        <w:t xml:space="preserve">The iProduct interface   </w:t>
+        <w:t xml:space="preserve">The </w:t>
+      </w:r>
+      <w:r>
+        <w:rPr>
+          <w:rFonts w:ascii="Consolas" w:hAnsi="Consolas"/>
+        </w:rPr>
+        <w:t>iProduct</w:t>
+      </w:r>
+      <w:r>
+        <w:t xml:space="preserve"> interface   </w:t>
       </w:r>
       <w:r>
         <w:tab/>
-      </w:r>
-      <w:r>
-        <w:tab/>
-        <w:t xml:space="preserve">Due: Apr </w:t>
-      </w:r>
-      <w:r>
-        <w:t>5</w:t>
+        <w:t>Due: Apr 11</w:t>
       </w:r>
       <w:r>
         <w:rPr>
@@ -1001,7 +1059,7 @@
         <w:t>th</w:t>
       </w:r>
       <w:r>
-        <w:t xml:space="preserve">, 1 day </w:t>
+        <w:t>, 2 days</w:t>
       </w:r>
     </w:p>
     <w:p>
@@ -1015,17 +1073,23 @@
         <w:ind w:left="1080"/>
       </w:pPr>
       <w:r>
-        <w:t>The Perishable class</w:t>
+        <w:t xml:space="preserve">The </w:t>
+      </w:r>
+      <w:r>
+        <w:rPr>
+          <w:rFonts w:ascii="Consolas" w:hAnsi="Consolas"/>
+        </w:rPr>
+        <w:t>Perishable</w:t>
+      </w:r>
+      <w:r>
+        <w:t xml:space="preserve"> class</w:t>
       </w:r>
       <w:r>
         <w:tab/>
       </w:r>
       <w:r>
         <w:tab/>
-        <w:t xml:space="preserve">Due: Apr </w:t>
-      </w:r>
-      <w:r>
-        <w:t>10</w:t>
+        <w:t>Due: Apr 16</w:t>
       </w:r>
       <w:r>
         <w:rPr>
@@ -1034,19 +1098,15 @@
         <w:t>th</w:t>
       </w:r>
       <w:r>
-        <w:t xml:space="preserve">, </w:t>
-      </w:r>
-      <w:r>
-        <w:t>3</w:t>
-      </w:r>
-      <w:r>
-        <w:t xml:space="preserve"> days </w:t>
+        <w:t>, 5 days</w:t>
       </w:r>
     </w:p>
     <w:p>
       <w:pPr>
         <w:spacing w:line="240" w:lineRule="auto"/>
       </w:pPr>
+      <w:bookmarkStart w:id="0" w:name="_GoBack"/>
+      <w:bookmarkEnd w:id="0"/>
     </w:p>
     <w:p>
       <w:pPr>
@@ -1227,7 +1287,15 @@
     </w:p>
     <w:p>
       <w:r>
-        <w:t>Each class has its own header (.h) file and its own implementation (.cpp) file.  The name of each file is the name of its class.</w:t>
+        <w:t>Each class has its own header (.h) file and its own implementation (.</w:t>
+      </w:r>
+      <w:proofErr w:type="spellStart"/>
+      <w:r>
+        <w:t>cpp</w:t>
+      </w:r>
+      <w:proofErr w:type="spellEnd"/>
+      <w:r>
+        <w:t>) file.  The name of each file is the name of its class.</w:t>
       </w:r>
     </w:p>
     <w:p>
@@ -1248,6 +1316,7 @@
       <w:r>
         <w:t xml:space="preserve"> is defined in two files: </w:t>
       </w:r>
+      <w:proofErr w:type="spellStart"/>
       <w:r>
         <w:rPr>
           <w:b/>
@@ -1255,6 +1324,7 @@
         </w:rPr>
         <w:t>Date.h</w:t>
       </w:r>
+      <w:proofErr w:type="spellEnd"/>
       <w:r>
         <w:t xml:space="preserve"> and </w:t>
       </w:r>
@@ -1500,6 +1570,7 @@
         </w:rPr>
         <w:t xml:space="preserve">definition in a file named </w:t>
       </w:r>
+      <w:proofErr w:type="spellStart"/>
       <w:r>
         <w:rPr>
           <w:b/>
@@ -1514,6 +1585,7 @@
         </w:rPr>
         <w:t>.h</w:t>
       </w:r>
+      <w:proofErr w:type="spellEnd"/>
       <w:r>
         <w:rPr>
           <w:highlight w:val="white"/>
@@ -1687,7 +1759,21 @@
         <w:rPr>
           <w:highlight w:val="white"/>
         </w:rPr>
-        <w:t xml:space="preserve">number of characters in a sku (stock keeping unit) </w:t>
+        <w:t xml:space="preserve">number of characters in a </w:t>
+      </w:r>
+      <w:proofErr w:type="spellStart"/>
+      <w:r>
+        <w:rPr>
+          <w:highlight w:val="white"/>
+        </w:rPr>
+        <w:t>sku</w:t>
+      </w:r>
+      <w:proofErr w:type="spellEnd"/>
+      <w:r>
+        <w:rPr>
+          <w:highlight w:val="white"/>
+        </w:rPr>
+        <w:t xml:space="preserve"> (stock keeping unit) </w:t>
       </w:r>
       <w:r>
         <w:rPr>
@@ -1914,7 +2000,21 @@
         <w:rPr>
           <w:highlight w:val="white"/>
         </w:rPr>
-        <w:t xml:space="preserve">A character array that holds the product’s sku (stock keeping unit) – the maximum number of characters excluding the null byte is </w:t>
+        <w:t xml:space="preserve">A character array that holds the product’s </w:t>
+      </w:r>
+      <w:proofErr w:type="spellStart"/>
+      <w:r>
+        <w:rPr>
+          <w:highlight w:val="white"/>
+        </w:rPr>
+        <w:t>sku</w:t>
+      </w:r>
+      <w:proofErr w:type="spellEnd"/>
+      <w:r>
+        <w:rPr>
+          <w:highlight w:val="white"/>
+        </w:rPr>
+        <w:t xml:space="preserve"> (stock keeping unit) – the maximum number of characters excluding the null byte is </w:t>
       </w:r>
       <w:r>
         <w:rPr>
@@ -2304,15 +2404,27 @@
         </w:rPr>
         <w:t xml:space="preserve"> name(</w:t>
       </w:r>
-      <w:r>
-        <w:rPr>
-          <w:rFonts w:ascii="Consolas" w:hAnsi="Consolas" w:cs="Consolas"/>
-          <w:b/>
-          <w:color w:val="2B91AF"/>
-          <w:sz w:val="22"/>
-          <w:highlight w:val="white"/>
-        </w:rPr>
-        <w:t>const char</w:t>
+      <w:proofErr w:type="spellStart"/>
+      <w:r>
+        <w:rPr>
+          <w:rFonts w:ascii="Consolas" w:hAnsi="Consolas" w:cs="Consolas"/>
+          <w:b/>
+          <w:color w:val="2B91AF"/>
+          <w:sz w:val="22"/>
+          <w:highlight w:val="white"/>
+        </w:rPr>
+        <w:t>const</w:t>
+      </w:r>
+      <w:proofErr w:type="spellEnd"/>
+      <w:r>
+        <w:rPr>
+          <w:rFonts w:ascii="Consolas" w:hAnsi="Consolas" w:cs="Consolas"/>
+          <w:b/>
+          <w:color w:val="2B91AF"/>
+          <w:sz w:val="22"/>
+          <w:highlight w:val="white"/>
+        </w:rPr>
+        <w:t xml:space="preserve"> char</w:t>
       </w:r>
       <w:r>
         <w:rPr>
@@ -2530,6 +2642,7 @@
         </w:rPr>
         <w:t xml:space="preserve"> </w:t>
       </w:r>
+      <w:proofErr w:type="spellStart"/>
       <w:r>
         <w:rPr>
           <w:rFonts w:ascii="Consolas" w:hAnsi="Consolas" w:cs="Consolas"/>
@@ -2540,6 +2653,7 @@
         </w:rPr>
         <w:t>nullptr</w:t>
       </w:r>
+      <w:proofErr w:type="spellEnd"/>
       <w:r>
         <w:rPr>
           <w:rFonts w:cs="Consolas"/>
@@ -2605,15 +2719,27 @@
           <w:highlight w:val="white"/>
         </w:rPr>
       </w:pPr>
-      <w:r>
-        <w:rPr>
-          <w:rFonts w:ascii="Consolas" w:hAnsi="Consolas" w:cs="Consolas"/>
-          <w:b/>
-          <w:color w:val="2B91AF"/>
-          <w:sz w:val="22"/>
-          <w:highlight w:val="white"/>
-        </w:rPr>
-        <w:t>const char</w:t>
+      <w:proofErr w:type="spellStart"/>
+      <w:r>
+        <w:rPr>
+          <w:rFonts w:ascii="Consolas" w:hAnsi="Consolas" w:cs="Consolas"/>
+          <w:b/>
+          <w:color w:val="2B91AF"/>
+          <w:sz w:val="22"/>
+          <w:highlight w:val="white"/>
+        </w:rPr>
+        <w:t>const</w:t>
+      </w:r>
+      <w:proofErr w:type="spellEnd"/>
+      <w:r>
+        <w:rPr>
+          <w:rFonts w:ascii="Consolas" w:hAnsi="Consolas" w:cs="Consolas"/>
+          <w:b/>
+          <w:color w:val="2B91AF"/>
+          <w:sz w:val="22"/>
+          <w:highlight w:val="white"/>
+        </w:rPr>
+        <w:t xml:space="preserve"> char</w:t>
       </w:r>
       <w:r>
         <w:rPr>
@@ -2651,8 +2777,20 @@
           <w:sz w:val="22"/>
           <w:highlight w:val="white"/>
         </w:rPr>
-        <w:t>() const</w:t>
-      </w:r>
+        <w:t xml:space="preserve">() </w:t>
+      </w:r>
+      <w:proofErr w:type="spellStart"/>
+      <w:r>
+        <w:rPr>
+          <w:rFonts w:ascii="Consolas" w:hAnsi="Consolas" w:cs="Consolas"/>
+          <w:b/>
+          <w:color w:val="2B91AF"/>
+          <w:sz w:val="22"/>
+          <w:highlight w:val="white"/>
+        </w:rPr>
+        <w:t>const</w:t>
+      </w:r>
+      <w:proofErr w:type="spellEnd"/>
       <w:r>
         <w:rPr>
           <w:rFonts w:ascii="Consolas" w:hAnsi="Consolas" w:cs="Consolas"/>
@@ -2733,6 +2871,7 @@
         </w:rPr>
         <w:t xml:space="preserve"> the address of the C-style string that holds the name of the product. If the product has no name, this query returns </w:t>
       </w:r>
+      <w:proofErr w:type="spellStart"/>
       <w:r>
         <w:rPr>
           <w:rFonts w:ascii="Consolas" w:hAnsi="Consolas" w:cs="Consolas"/>
@@ -2743,6 +2882,7 @@
         </w:rPr>
         <w:t>nullptr</w:t>
       </w:r>
+      <w:proofErr w:type="spellEnd"/>
       <w:r>
         <w:rPr>
           <w:rFonts w:cstheme="minorHAnsi"/>
@@ -2773,15 +2913,27 @@
           <w:highlight w:val="white"/>
         </w:rPr>
       </w:pPr>
-      <w:r>
-        <w:rPr>
-          <w:rFonts w:ascii="Consolas" w:hAnsi="Consolas" w:cs="Consolas"/>
-          <w:b/>
-          <w:color w:val="2B91AF"/>
-          <w:sz w:val="22"/>
-          <w:highlight w:val="white"/>
-        </w:rPr>
-        <w:t>const char</w:t>
+      <w:proofErr w:type="spellStart"/>
+      <w:r>
+        <w:rPr>
+          <w:rFonts w:ascii="Consolas" w:hAnsi="Consolas" w:cs="Consolas"/>
+          <w:b/>
+          <w:color w:val="2B91AF"/>
+          <w:sz w:val="22"/>
+          <w:highlight w:val="white"/>
+        </w:rPr>
+        <w:t>const</w:t>
+      </w:r>
+      <w:proofErr w:type="spellEnd"/>
+      <w:r>
+        <w:rPr>
+          <w:rFonts w:ascii="Consolas" w:hAnsi="Consolas" w:cs="Consolas"/>
+          <w:b/>
+          <w:color w:val="2B91AF"/>
+          <w:sz w:val="22"/>
+          <w:highlight w:val="white"/>
+        </w:rPr>
+        <w:t xml:space="preserve"> char</w:t>
       </w:r>
       <w:r>
         <w:rPr>
@@ -2802,6 +2954,7 @@
         </w:rPr>
         <w:t xml:space="preserve"> </w:t>
       </w:r>
+      <w:proofErr w:type="spellStart"/>
       <w:r>
         <w:rPr>
           <w:rFonts w:ascii="Consolas" w:hAnsi="Consolas" w:cs="Consolas"/>
@@ -2811,16 +2964,29 @@
         </w:rPr>
         <w:t>sku</w:t>
       </w:r>
-      <w:r>
-        <w:rPr>
-          <w:rFonts w:ascii="Consolas" w:hAnsi="Consolas" w:cs="Consolas"/>
-          <w:b/>
-          <w:color w:val="2B91AF"/>
-          <w:sz w:val="22"/>
-          <w:highlight w:val="white"/>
-        </w:rPr>
-        <w:t>() const</w:t>
-      </w:r>
+      <w:proofErr w:type="spellEnd"/>
+      <w:r>
+        <w:rPr>
+          <w:rFonts w:ascii="Consolas" w:hAnsi="Consolas" w:cs="Consolas"/>
+          <w:b/>
+          <w:color w:val="2B91AF"/>
+          <w:sz w:val="22"/>
+          <w:highlight w:val="white"/>
+        </w:rPr>
+        <w:t xml:space="preserve">() </w:t>
+      </w:r>
+      <w:proofErr w:type="spellStart"/>
+      <w:r>
+        <w:rPr>
+          <w:rFonts w:ascii="Consolas" w:hAnsi="Consolas" w:cs="Consolas"/>
+          <w:b/>
+          <w:color w:val="2B91AF"/>
+          <w:sz w:val="22"/>
+          <w:highlight w:val="white"/>
+        </w:rPr>
+        <w:t>const</w:t>
+      </w:r>
+      <w:proofErr w:type="spellEnd"/>
       <w:r>
         <w:rPr>
           <w:rFonts w:ascii="Consolas" w:hAnsi="Consolas" w:cs="Consolas"/>
@@ -2883,6 +3049,7 @@
         </w:rPr>
         <w:t xml:space="preserve">returns the address of the C-style string that holds the </w:t>
       </w:r>
+      <w:proofErr w:type="spellStart"/>
       <w:r>
         <w:rPr>
           <w:rFonts w:cstheme="minorHAnsi"/>
@@ -2892,6 +3059,7 @@
         </w:rPr>
         <w:t>sku</w:t>
       </w:r>
+      <w:proofErr w:type="spellEnd"/>
       <w:r>
         <w:rPr>
           <w:rFonts w:cstheme="minorHAnsi"/>
@@ -2922,15 +3090,27 @@
           <w:highlight w:val="white"/>
         </w:rPr>
       </w:pPr>
-      <w:r>
-        <w:rPr>
-          <w:rFonts w:ascii="Consolas" w:hAnsi="Consolas" w:cs="Consolas"/>
-          <w:b/>
-          <w:color w:val="2B91AF"/>
-          <w:sz w:val="22"/>
-          <w:highlight w:val="white"/>
-        </w:rPr>
-        <w:t>const char</w:t>
+      <w:proofErr w:type="spellStart"/>
+      <w:r>
+        <w:rPr>
+          <w:rFonts w:ascii="Consolas" w:hAnsi="Consolas" w:cs="Consolas"/>
+          <w:b/>
+          <w:color w:val="2B91AF"/>
+          <w:sz w:val="22"/>
+          <w:highlight w:val="white"/>
+        </w:rPr>
+        <w:t>const</w:t>
+      </w:r>
+      <w:proofErr w:type="spellEnd"/>
+      <w:r>
+        <w:rPr>
+          <w:rFonts w:ascii="Consolas" w:hAnsi="Consolas" w:cs="Consolas"/>
+          <w:b/>
+          <w:color w:val="2B91AF"/>
+          <w:sz w:val="22"/>
+          <w:highlight w:val="white"/>
+        </w:rPr>
+        <w:t xml:space="preserve"> char</w:t>
       </w:r>
       <w:r>
         <w:rPr>
@@ -2968,8 +3148,20 @@
           <w:sz w:val="22"/>
           <w:highlight w:val="white"/>
         </w:rPr>
-        <w:t>() const</w:t>
-      </w:r>
+        <w:t xml:space="preserve">() </w:t>
+      </w:r>
+      <w:proofErr w:type="spellStart"/>
+      <w:r>
+        <w:rPr>
+          <w:rFonts w:ascii="Consolas" w:hAnsi="Consolas" w:cs="Consolas"/>
+          <w:b/>
+          <w:color w:val="2B91AF"/>
+          <w:sz w:val="22"/>
+          <w:highlight w:val="white"/>
+        </w:rPr>
+        <w:t>const</w:t>
+      </w:r>
+      <w:proofErr w:type="spellEnd"/>
       <w:r>
         <w:rPr>
           <w:rFonts w:ascii="Consolas" w:hAnsi="Consolas" w:cs="Consolas"/>
@@ -3108,8 +3300,20 @@
           <w:sz w:val="22"/>
           <w:highlight w:val="white"/>
         </w:rPr>
-        <w:t>() const</w:t>
-      </w:r>
+        <w:t xml:space="preserve">() </w:t>
+      </w:r>
+      <w:proofErr w:type="spellStart"/>
+      <w:r>
+        <w:rPr>
+          <w:rFonts w:ascii="Consolas" w:hAnsi="Consolas" w:cs="Consolas"/>
+          <w:b/>
+          <w:color w:val="2B91AF"/>
+          <w:sz w:val="22"/>
+          <w:highlight w:val="white"/>
+        </w:rPr>
+        <w:t>const</w:t>
+      </w:r>
+      <w:proofErr w:type="spellEnd"/>
       <w:r>
         <w:rPr>
           <w:rFonts w:ascii="Consolas" w:hAnsi="Consolas" w:cs="Consolas"/>
@@ -3248,8 +3452,20 @@
           <w:sz w:val="22"/>
           <w:highlight w:val="white"/>
         </w:rPr>
-        <w:t>() const</w:t>
-      </w:r>
+        <w:t xml:space="preserve">() </w:t>
+      </w:r>
+      <w:proofErr w:type="spellStart"/>
+      <w:r>
+        <w:rPr>
+          <w:rFonts w:ascii="Consolas" w:hAnsi="Consolas" w:cs="Consolas"/>
+          <w:b/>
+          <w:color w:val="2B91AF"/>
+          <w:sz w:val="22"/>
+          <w:highlight w:val="white"/>
+        </w:rPr>
+        <w:t>const</w:t>
+      </w:r>
+      <w:proofErr w:type="spellEnd"/>
       <w:r>
         <w:rPr>
           <w:rFonts w:ascii="Consolas" w:hAnsi="Consolas" w:cs="Consolas"/>
@@ -3406,8 +3622,20 @@
           <w:sz w:val="22"/>
           <w:highlight w:val="white"/>
         </w:rPr>
-        <w:t>() const</w:t>
-      </w:r>
+        <w:t xml:space="preserve">() </w:t>
+      </w:r>
+      <w:proofErr w:type="spellStart"/>
+      <w:r>
+        <w:rPr>
+          <w:rFonts w:ascii="Consolas" w:hAnsi="Consolas" w:cs="Consolas"/>
+          <w:b/>
+          <w:color w:val="2B91AF"/>
+          <w:sz w:val="22"/>
+          <w:highlight w:val="white"/>
+        </w:rPr>
+        <w:t>const</w:t>
+      </w:r>
+      <w:proofErr w:type="spellEnd"/>
       <w:r>
         <w:rPr>
           <w:rFonts w:ascii="Consolas" w:hAnsi="Consolas" w:cs="Consolas"/>
@@ -3527,14 +3755,25 @@
         </w:rPr>
         <w:t>(</w:t>
       </w:r>
-      <w:r>
-        <w:rPr>
-          <w:rFonts w:ascii="Consolas" w:hAnsi="Consolas" w:cs="Consolas"/>
-          <w:color w:val="2B91AF"/>
-          <w:szCs w:val="24"/>
-          <w:highlight w:val="white"/>
-        </w:rPr>
-        <w:t>const char</w:t>
+      <w:proofErr w:type="spellStart"/>
+      <w:r>
+        <w:rPr>
+          <w:rFonts w:ascii="Consolas" w:hAnsi="Consolas" w:cs="Consolas"/>
+          <w:color w:val="2B91AF"/>
+          <w:szCs w:val="24"/>
+          <w:highlight w:val="white"/>
+        </w:rPr>
+        <w:t>const</w:t>
+      </w:r>
+      <w:proofErr w:type="spellEnd"/>
+      <w:r>
+        <w:rPr>
+          <w:rFonts w:ascii="Consolas" w:hAnsi="Consolas" w:cs="Consolas"/>
+          <w:color w:val="2B91AF"/>
+          <w:szCs w:val="24"/>
+          <w:highlight w:val="white"/>
+        </w:rPr>
+        <w:t xml:space="preserve"> char</w:t>
       </w:r>
       <w:r>
         <w:rPr>
@@ -3684,8 +3923,31 @@
           <w:sz w:val="22"/>
           <w:highlight w:val="white"/>
         </w:rPr>
-        <w:t xml:space="preserve"> isClear() </w:t>
-      </w:r>
+        <w:t xml:space="preserve"> </w:t>
+      </w:r>
+      <w:proofErr w:type="spellStart"/>
+      <w:r>
+        <w:rPr>
+          <w:rFonts w:ascii="Consolas" w:hAnsi="Consolas" w:cs="Consolas"/>
+          <w:b/>
+          <w:color w:val="000000"/>
+          <w:sz w:val="22"/>
+          <w:highlight w:val="white"/>
+        </w:rPr>
+        <w:t>isClear</w:t>
+      </w:r>
+      <w:proofErr w:type="spellEnd"/>
+      <w:r>
+        <w:rPr>
+          <w:rFonts w:ascii="Consolas" w:hAnsi="Consolas" w:cs="Consolas"/>
+          <w:b/>
+          <w:color w:val="000000"/>
+          <w:sz w:val="22"/>
+          <w:highlight w:val="white"/>
+        </w:rPr>
+        <w:t xml:space="preserve">() </w:t>
+      </w:r>
+      <w:proofErr w:type="spellStart"/>
       <w:r>
         <w:rPr>
           <w:rFonts w:ascii="Consolas" w:hAnsi="Consolas" w:cs="Consolas"/>
@@ -3696,6 +3958,7 @@
         </w:rPr>
         <w:t>const</w:t>
       </w:r>
+      <w:proofErr w:type="spellEnd"/>
       <w:r>
         <w:rPr>
           <w:rFonts w:ascii="Consolas" w:hAnsi="Consolas" w:cs="Consolas"/>
@@ -3935,11 +4198,19 @@
           <w:highlight w:val="white"/>
         </w:rPr>
       </w:pPr>
-      <w:r>
-        <w:rPr>
-          <w:highlight w:val="white"/>
-        </w:rPr>
-        <w:t>sets the current object to a safe recognizable empty state.</w:t>
+      <w:proofErr w:type="gramStart"/>
+      <w:r>
+        <w:rPr>
+          <w:highlight w:val="white"/>
+        </w:rPr>
+        <w:t>sets</w:t>
+      </w:r>
+      <w:proofErr w:type="gramEnd"/>
+      <w:r>
+        <w:rPr>
+          <w:highlight w:val="white"/>
+        </w:rPr>
+        <w:t xml:space="preserve"> the current object to a safe recognizable empty state.</w:t>
       </w:r>
     </w:p>
     <w:p>
@@ -4065,11 +4336,19 @@
         </w:rPr>
         <w:t xml:space="preserve"> </w:t>
       </w:r>
-      <w:r>
-        <w:rPr>
-          <w:highlight w:val="white"/>
-        </w:rPr>
-        <w:t xml:space="preserve">sku of the </w:t>
+      <w:proofErr w:type="spellStart"/>
+      <w:r>
+        <w:rPr>
+          <w:highlight w:val="white"/>
+        </w:rPr>
+        <w:t>sku</w:t>
+      </w:r>
+      <w:proofErr w:type="spellEnd"/>
+      <w:r>
+        <w:rPr>
+          <w:highlight w:val="white"/>
+        </w:rPr>
+        <w:t xml:space="preserve"> of the </w:t>
       </w:r>
       <w:r>
         <w:rPr>
@@ -4660,6 +4939,7 @@
         </w:rPr>
         <w:t xml:space="preserve"> </w:t>
       </w:r>
+      <w:proofErr w:type="spellStart"/>
       <w:r>
         <w:rPr>
           <w:rFonts w:ascii="Consolas" w:hAnsi="Consolas" w:cs="Consolas"/>
@@ -4670,6 +4950,7 @@
         </w:rPr>
         <w:t>newLine</w:t>
       </w:r>
+      <w:proofErr w:type="spellEnd"/>
       <w:r>
         <w:rPr>
           <w:rFonts w:ascii="Consolas" w:hAnsi="Consolas" w:cs="Consolas"/>
@@ -4812,13 +5093,23 @@
           <w:lang w:val="en-US"/>
         </w:rPr>
       </w:pPr>
-      <w:r>
-        <w:rPr>
-          <w:rFonts w:cstheme="minorHAnsi"/>
-          <w:szCs w:val="24"/>
-          <w:lang w:val="en-US"/>
-        </w:rPr>
-        <w:t xml:space="preserve">inserts </w:t>
+      <w:proofErr w:type="gramStart"/>
+      <w:r>
+        <w:rPr>
+          <w:rFonts w:cstheme="minorHAnsi"/>
+          <w:szCs w:val="24"/>
+          <w:lang w:val="en-US"/>
+        </w:rPr>
+        <w:t>inserts</w:t>
+      </w:r>
+      <w:proofErr w:type="gramEnd"/>
+      <w:r>
+        <w:rPr>
+          <w:rFonts w:cstheme="minorHAnsi"/>
+          <w:szCs w:val="24"/>
+          <w:lang w:val="en-US"/>
+        </w:rPr>
+        <w:t xml:space="preserve"> </w:t>
       </w:r>
       <w:r>
         <w:rPr>
@@ -4880,6 +5171,7 @@
           <w:lang w:val="en-US"/>
         </w:rPr>
       </w:pPr>
+      <w:proofErr w:type="gramStart"/>
       <w:r>
         <w:rPr>
           <w:rFonts w:cstheme="minorHAnsi"/>
@@ -4887,7 +5179,16 @@
           <w:lang w:val="en-US"/>
         </w:rPr>
         <w:lastRenderedPageBreak/>
-        <w:t xml:space="preserve">inserts </w:t>
+        <w:t>inserts</w:t>
+      </w:r>
+      <w:proofErr w:type="gramEnd"/>
+      <w:r>
+        <w:rPr>
+          <w:rFonts w:cstheme="minorHAnsi"/>
+          <w:szCs w:val="24"/>
+          <w:lang w:val="en-US"/>
+        </w:rPr>
+        <w:t xml:space="preserve"> </w:t>
       </w:r>
       <w:r>
         <w:rPr>
@@ -4949,6 +5250,7 @@
           <w:lang w:val="en-US"/>
         </w:rPr>
       </w:pPr>
+      <w:proofErr w:type="gramStart"/>
       <w:r>
         <w:rPr>
           <w:rFonts w:cstheme="minorHAnsi"/>
@@ -4963,7 +5265,16 @@
           <w:szCs w:val="24"/>
           <w:lang w:val="en-US"/>
         </w:rPr>
-        <w:t>f t</w:t>
+        <w:t>f</w:t>
+      </w:r>
+      <w:proofErr w:type="gramEnd"/>
+      <w:r>
+        <w:rPr>
+          <w:rFonts w:cstheme="minorHAnsi"/>
+          <w:szCs w:val="24"/>
+          <w:lang w:val="en-US"/>
+        </w:rPr>
+        <w:t xml:space="preserve"> t</w:t>
       </w:r>
       <w:r>
         <w:rPr>
@@ -5330,13 +5641,23 @@
           <w:lang w:val="en-US"/>
         </w:rPr>
       </w:pPr>
-      <w:r>
-        <w:rPr>
-          <w:rFonts w:cstheme="minorHAnsi"/>
-          <w:szCs w:val="24"/>
-          <w:lang w:val="en-US"/>
-        </w:rPr>
-        <w:t>copy assigns th</w:t>
+      <w:proofErr w:type="gramStart"/>
+      <w:r>
+        <w:rPr>
+          <w:rFonts w:cstheme="minorHAnsi"/>
+          <w:szCs w:val="24"/>
+          <w:lang w:val="en-US"/>
+        </w:rPr>
+        <w:t>copy</w:t>
+      </w:r>
+      <w:proofErr w:type="gramEnd"/>
+      <w:r>
+        <w:rPr>
+          <w:rFonts w:cstheme="minorHAnsi"/>
+          <w:szCs w:val="24"/>
+          <w:lang w:val="en-US"/>
+        </w:rPr>
+        <w:t xml:space="preserve"> assigns th</w:t>
       </w:r>
       <w:r>
         <w:rPr>
@@ -5438,6 +5759,7 @@
         </w:rPr>
         <w:t xml:space="preserve">&amp; </w:t>
       </w:r>
+      <w:proofErr w:type="spellStart"/>
       <w:r>
         <w:rPr>
           <w:rFonts w:ascii="Consolas" w:hAnsi="Consolas" w:cs="Consolas"/>
@@ -5448,6 +5770,7 @@
         </w:rPr>
         <w:t>os</w:t>
       </w:r>
+      <w:proofErr w:type="spellEnd"/>
       <w:r>
         <w:rPr>
           <w:rFonts w:ascii="Consolas" w:hAnsi="Consolas" w:cs="Consolas"/>
@@ -5567,6 +5890,7 @@
         </w:rPr>
         <w:t xml:space="preserve"> object and a </w:t>
       </w:r>
+      <w:proofErr w:type="spellStart"/>
       <w:r>
         <w:rPr>
           <w:rFonts w:ascii="Consolas" w:hAnsi="Consolas" w:cs="Consolas"/>
@@ -5577,6 +5901,7 @@
         </w:rPr>
         <w:t>bool</w:t>
       </w:r>
+      <w:proofErr w:type="spellEnd"/>
       <w:r>
         <w:rPr>
           <w:rFonts w:cstheme="minorHAnsi"/>
@@ -5824,26 +6149,50 @@
           <w:lang w:val="en-US"/>
         </w:rPr>
       </w:pPr>
-      <w:r>
-        <w:rPr>
-          <w:rFonts w:ascii="Consolas" w:hAnsi="Consolas" w:cs="Consolas"/>
-          <w:b/>
-          <w:color w:val="000000"/>
-          <w:sz w:val="22"/>
-          <w:lang w:val="en-US"/>
-        </w:rPr>
-        <w:t>sku – (</w:t>
-      </w:r>
-      <w:r>
-        <w:rPr>
-          <w:rFonts w:ascii="Consolas" w:hAnsi="Consolas" w:cs="Consolas"/>
-          <w:b/>
-          <w:color w:val="000000"/>
-          <w:sz w:val="22"/>
-          <w:lang w:val="en-US"/>
-        </w:rPr>
-        <w:t>maximum number of characters in a sku</w:t>
-      </w:r>
+      <w:proofErr w:type="spellStart"/>
+      <w:r>
+        <w:rPr>
+          <w:rFonts w:ascii="Consolas" w:hAnsi="Consolas" w:cs="Consolas"/>
+          <w:b/>
+          <w:color w:val="000000"/>
+          <w:sz w:val="22"/>
+          <w:lang w:val="en-US"/>
+        </w:rPr>
+        <w:t>sku</w:t>
+      </w:r>
+      <w:proofErr w:type="spellEnd"/>
+      <w:r>
+        <w:rPr>
+          <w:rFonts w:ascii="Consolas" w:hAnsi="Consolas" w:cs="Consolas"/>
+          <w:b/>
+          <w:color w:val="000000"/>
+          <w:sz w:val="22"/>
+          <w:lang w:val="en-US"/>
+        </w:rPr>
+        <w:t xml:space="preserve"> – (</w:t>
+      </w:r>
+      <w:r>
+        <w:rPr>
+          <w:rFonts w:ascii="Consolas" w:hAnsi="Consolas" w:cs="Consolas"/>
+          <w:b/>
+          <w:color w:val="000000"/>
+          <w:sz w:val="22"/>
+          <w:lang w:val="en-US"/>
+        </w:rPr>
+        <w:t xml:space="preserve">maximum number of characters in a </w:t>
+      </w:r>
+      <w:proofErr w:type="spellStart"/>
+      <w:r>
+        <w:rPr>
+          <w:rFonts w:ascii="Consolas" w:hAnsi="Consolas" w:cs="Consolas"/>
+          <w:b/>
+          <w:color w:val="000000"/>
+          <w:sz w:val="22"/>
+          <w:lang w:val="en-US"/>
+        </w:rPr>
+        <w:t>sku</w:t>
+      </w:r>
+      <w:proofErr w:type="spellEnd"/>
       <w:r>
         <w:rPr>
           <w:rFonts w:ascii="Consolas" w:hAnsi="Consolas" w:cs="Consolas"/>
@@ -6120,15 +6469,27 @@
           <w:lang w:val="en-US"/>
         </w:rPr>
       </w:pPr>
-      <w:r>
-        <w:rPr>
-          <w:rFonts w:ascii="Consolas" w:hAnsi="Consolas" w:cs="Consolas"/>
-          <w:b/>
-          <w:color w:val="000000"/>
-          <w:sz w:val="22"/>
-          <w:lang w:val="en-US"/>
-        </w:rPr>
-        <w:t xml:space="preserve">Sku: </w:t>
+      <w:proofErr w:type="spellStart"/>
+      <w:r>
+        <w:rPr>
+          <w:rFonts w:ascii="Consolas" w:hAnsi="Consolas" w:cs="Consolas"/>
+          <w:b/>
+          <w:color w:val="000000"/>
+          <w:sz w:val="22"/>
+          <w:lang w:val="en-US"/>
+        </w:rPr>
+        <w:t>Sku</w:t>
+      </w:r>
+      <w:proofErr w:type="spellEnd"/>
+      <w:r>
+        <w:rPr>
+          <w:rFonts w:ascii="Consolas" w:hAnsi="Consolas" w:cs="Consolas"/>
+          <w:b/>
+          <w:color w:val="000000"/>
+          <w:sz w:val="22"/>
+          <w:lang w:val="en-US"/>
+        </w:rPr>
+        <w:t xml:space="preserve">: </w:t>
       </w:r>
     </w:p>
     <w:p>
@@ -6680,6 +7041,7 @@
           <w:lang w:val="en-US"/>
         </w:rPr>
       </w:pPr>
+      <w:proofErr w:type="spellStart"/>
       <w:r>
         <w:rPr>
           <w:rFonts w:ascii="Consolas" w:hAnsi="Consolas" w:cstheme="minorHAnsi"/>
@@ -6687,7 +7049,17 @@
           <w:sz w:val="22"/>
           <w:lang w:val="en-US"/>
         </w:rPr>
-        <w:t>Sku:</w:t>
+        <w:t>Sku</w:t>
+      </w:r>
+      <w:proofErr w:type="spellEnd"/>
+      <w:r>
+        <w:rPr>
+          <w:rFonts w:ascii="Consolas" w:hAnsi="Consolas" w:cstheme="minorHAnsi"/>
+          <w:b/>
+          <w:sz w:val="22"/>
+          <w:lang w:val="en-US"/>
+        </w:rPr>
+        <w:t>:</w:t>
       </w:r>
       <w:r>
         <w:rPr>
@@ -6822,7 +7194,43 @@
           <w:szCs w:val="24"/>
           <w:lang w:val="en-US"/>
         </w:rPr>
-        <w:t xml:space="preserve"> &lt;input character – y,Y,n, or N&gt; [“Only (Y)es or (N)o are acceptable”]</w:t>
+        <w:t xml:space="preserve"> &lt;input character – </w:t>
+      </w:r>
+      <w:proofErr w:type="spellStart"/>
+      <w:r>
+        <w:rPr>
+          <w:rFonts w:cstheme="minorHAnsi"/>
+          <w:szCs w:val="24"/>
+          <w:lang w:val="en-US"/>
+        </w:rPr>
+        <w:t>y,Y,n</w:t>
+      </w:r>
+      <w:proofErr w:type="spellEnd"/>
+      <w:r>
+        <w:rPr>
+          <w:rFonts w:cstheme="minorHAnsi"/>
+          <w:szCs w:val="24"/>
+          <w:lang w:val="en-US"/>
+        </w:rPr>
+        <w:t>, or N&gt; [“Only (Y)</w:t>
+      </w:r>
+      <w:proofErr w:type="spellStart"/>
+      <w:r>
+        <w:rPr>
+          <w:rFonts w:cstheme="minorHAnsi"/>
+          <w:szCs w:val="24"/>
+          <w:lang w:val="en-US"/>
+        </w:rPr>
+        <w:t>es</w:t>
+      </w:r>
+      <w:proofErr w:type="spellEnd"/>
+      <w:r>
+        <w:rPr>
+          <w:rFonts w:cstheme="minorHAnsi"/>
+          <w:szCs w:val="24"/>
+          <w:lang w:val="en-US"/>
+        </w:rPr>
+        <w:t xml:space="preserve"> or (N)o are acceptable”]</w:t>
       </w:r>
     </w:p>
     <w:p>
@@ -7093,7 +7501,85 @@
           <w:sz w:val="22"/>
           <w:lang w:val="en-US"/>
         </w:rPr>
-        <w:t>::setstate(std::ios::failbit)</w:t>
+        <w:t>::</w:t>
+      </w:r>
+      <w:proofErr w:type="spellStart"/>
+      <w:proofErr w:type="gramStart"/>
+      <w:r>
+        <w:rPr>
+          <w:rFonts w:ascii="Consolas" w:hAnsi="Consolas" w:cs="Consolas"/>
+          <w:b/>
+          <w:color w:val="2B91AF"/>
+          <w:sz w:val="22"/>
+          <w:lang w:val="en-US"/>
+        </w:rPr>
+        <w:t>setstate</w:t>
+      </w:r>
+      <w:proofErr w:type="spellEnd"/>
+      <w:r>
+        <w:rPr>
+          <w:rFonts w:ascii="Consolas" w:hAnsi="Consolas" w:cs="Consolas"/>
+          <w:b/>
+          <w:color w:val="2B91AF"/>
+          <w:sz w:val="22"/>
+          <w:lang w:val="en-US"/>
+        </w:rPr>
+        <w:t>(</w:t>
+      </w:r>
+      <w:proofErr w:type="gramEnd"/>
+      <w:r>
+        <w:rPr>
+          <w:rFonts w:ascii="Consolas" w:hAnsi="Consolas" w:cs="Consolas"/>
+          <w:b/>
+          <w:color w:val="2B91AF"/>
+          <w:sz w:val="22"/>
+          <w:lang w:val="en-US"/>
+        </w:rPr>
+        <w:t>std::</w:t>
+      </w:r>
+      <w:proofErr w:type="spellStart"/>
+      <w:r>
+        <w:rPr>
+          <w:rFonts w:ascii="Consolas" w:hAnsi="Consolas" w:cs="Consolas"/>
+          <w:b/>
+          <w:color w:val="2B91AF"/>
+          <w:sz w:val="22"/>
+          <w:lang w:val="en-US"/>
+        </w:rPr>
+        <w:t>ios</w:t>
+      </w:r>
+      <w:proofErr w:type="spellEnd"/>
+      <w:r>
+        <w:rPr>
+          <w:rFonts w:ascii="Consolas" w:hAnsi="Consolas" w:cs="Consolas"/>
+          <w:b/>
+          <w:color w:val="2B91AF"/>
+          <w:sz w:val="22"/>
+          <w:lang w:val="en-US"/>
+        </w:rPr>
+        <w:t>::</w:t>
+      </w:r>
+      <w:proofErr w:type="spellStart"/>
+      <w:r>
+        <w:rPr>
+          <w:rFonts w:ascii="Consolas" w:hAnsi="Consolas" w:cs="Consolas"/>
+          <w:b/>
+          <w:color w:val="2B91AF"/>
+          <w:sz w:val="22"/>
+          <w:lang w:val="en-US"/>
+        </w:rPr>
+        <w:t>failbit</w:t>
+      </w:r>
+      <w:proofErr w:type="spellEnd"/>
+      <w:r>
+        <w:rPr>
+          <w:rFonts w:ascii="Consolas" w:hAnsi="Consolas" w:cs="Consolas"/>
+          <w:b/>
+          <w:color w:val="2B91AF"/>
+          <w:sz w:val="22"/>
+          <w:lang w:val="en-US"/>
+        </w:rPr>
+        <w:t>)</w:t>
       </w:r>
       <w:r>
         <w:rPr>
@@ -7218,7 +7704,29 @@
           <w:sz w:val="22"/>
           <w:lang w:val="en-US"/>
         </w:rPr>
-        <w:t>istream::fail()</w:t>
+        <w:t>istream::</w:t>
+      </w:r>
+      <w:proofErr w:type="gramStart"/>
+      <w:r>
+        <w:rPr>
+          <w:rFonts w:ascii="Consolas" w:hAnsi="Consolas" w:cs="Consolas"/>
+          <w:b/>
+          <w:color w:val="2B91AF"/>
+          <w:sz w:val="22"/>
+          <w:lang w:val="en-US"/>
+        </w:rPr>
+        <w:t>fail(</w:t>
+      </w:r>
+      <w:proofErr w:type="gramEnd"/>
+      <w:r>
+        <w:rPr>
+          <w:rFonts w:ascii="Consolas" w:hAnsi="Consolas" w:cs="Consolas"/>
+          <w:b/>
+          <w:color w:val="2B91AF"/>
+          <w:sz w:val="22"/>
+          <w:lang w:val="en-US"/>
+        </w:rPr>
+        <w:t>)</w:t>
       </w:r>
       <w:r>
         <w:rPr>
@@ -7669,7 +8177,25 @@
           <w:szCs w:val="24"/>
           <w:lang w:val="en-US"/>
         </w:rPr>
-        <w:t>string and returns true if the string is identical to the sku of the current object; false otherwise.</w:t>
+        <w:t xml:space="preserve">string and returns true if the string is identical to the </w:t>
+      </w:r>
+      <w:proofErr w:type="spellStart"/>
+      <w:r>
+        <w:rPr>
+          <w:rFonts w:cstheme="minorHAnsi"/>
+          <w:szCs w:val="24"/>
+          <w:lang w:val="en-US"/>
+        </w:rPr>
+        <w:t>sku</w:t>
+      </w:r>
+      <w:proofErr w:type="spellEnd"/>
+      <w:r>
+        <w:rPr>
+          <w:rFonts w:cstheme="minorHAnsi"/>
+          <w:szCs w:val="24"/>
+          <w:lang w:val="en-US"/>
+        </w:rPr>
+        <w:t xml:space="preserve"> of the current object; false otherwise.</w:t>
       </w:r>
     </w:p>
     <w:p>
@@ -7722,7 +8248,29 @@
           <w:sz w:val="22"/>
           <w:lang w:val="en-US"/>
         </w:rPr>
-        <w:t xml:space="preserve"> total_cost() </w:t>
+        <w:t xml:space="preserve"> </w:t>
+      </w:r>
+      <w:proofErr w:type="spellStart"/>
+      <w:r>
+        <w:rPr>
+          <w:rFonts w:ascii="Consolas" w:hAnsi="Consolas" w:cs="Consolas"/>
+          <w:b/>
+          <w:color w:val="000000"/>
+          <w:sz w:val="22"/>
+          <w:lang w:val="en-US"/>
+        </w:rPr>
+        <w:t>total_cost</w:t>
+      </w:r>
+      <w:proofErr w:type="spellEnd"/>
+      <w:r>
+        <w:rPr>
+          <w:rFonts w:ascii="Consolas" w:hAnsi="Consolas" w:cs="Consolas"/>
+          <w:b/>
+          <w:color w:val="000000"/>
+          <w:sz w:val="22"/>
+          <w:lang w:val="en-US"/>
+        </w:rPr>
+        <w:t xml:space="preserve">() </w:t>
       </w:r>
       <w:r>
         <w:rPr>
@@ -8004,8 +8552,31 @@
           <w:sz w:val="22"/>
           <w:highlight w:val="white"/>
         </w:rPr>
-        <w:t xml:space="preserve"> isEmpty() </w:t>
-      </w:r>
+        <w:t xml:space="preserve"> </w:t>
+      </w:r>
+      <w:proofErr w:type="spellStart"/>
+      <w:r>
+        <w:rPr>
+          <w:rFonts w:ascii="Consolas" w:hAnsi="Consolas" w:cs="Consolas"/>
+          <w:b/>
+          <w:color w:val="000000"/>
+          <w:sz w:val="22"/>
+          <w:highlight w:val="white"/>
+        </w:rPr>
+        <w:t>isEmpty</w:t>
+      </w:r>
+      <w:proofErr w:type="spellEnd"/>
+      <w:r>
+        <w:rPr>
+          <w:rFonts w:ascii="Consolas" w:hAnsi="Consolas" w:cs="Consolas"/>
+          <w:b/>
+          <w:color w:val="000000"/>
+          <w:sz w:val="22"/>
+          <w:highlight w:val="white"/>
+        </w:rPr>
+        <w:t xml:space="preserve">() </w:t>
+      </w:r>
+      <w:proofErr w:type="spellStart"/>
       <w:r>
         <w:rPr>
           <w:rFonts w:ascii="Consolas" w:hAnsi="Consolas" w:cs="Consolas"/>
@@ -8016,6 +8587,7 @@
         </w:rPr>
         <w:t>const</w:t>
       </w:r>
+      <w:proofErr w:type="spellEnd"/>
       <w:r>
         <w:rPr>
           <w:rFonts w:ascii="Consolas" w:hAnsi="Consolas" w:cs="Consolas"/>
@@ -8117,7 +8689,29 @@
           <w:sz w:val="22"/>
           <w:lang w:val="en-US"/>
         </w:rPr>
-        <w:t xml:space="preserve"> qtyNeeded() </w:t>
+        <w:t xml:space="preserve"> </w:t>
+      </w:r>
+      <w:proofErr w:type="spellStart"/>
+      <w:r>
+        <w:rPr>
+          <w:rFonts w:ascii="Consolas" w:hAnsi="Consolas" w:cs="Consolas"/>
+          <w:b/>
+          <w:color w:val="000000"/>
+          <w:sz w:val="22"/>
+          <w:lang w:val="en-US"/>
+        </w:rPr>
+        <w:t>qtyNeeded</w:t>
+      </w:r>
+      <w:proofErr w:type="spellEnd"/>
+      <w:r>
+        <w:rPr>
+          <w:rFonts w:ascii="Consolas" w:hAnsi="Consolas" w:cs="Consolas"/>
+          <w:b/>
+          <w:color w:val="000000"/>
+          <w:sz w:val="22"/>
+          <w:lang w:val="en-US"/>
+        </w:rPr>
+        <w:t xml:space="preserve">() </w:t>
       </w:r>
       <w:r>
         <w:rPr>
@@ -8371,15 +8965,27 @@
         </w:rPr>
         <w:t xml:space="preserve"> operator&gt;(</w:t>
       </w:r>
-      <w:r>
-        <w:rPr>
-          <w:rFonts w:ascii="Consolas" w:hAnsi="Consolas" w:cs="Consolas"/>
-          <w:b/>
-          <w:color w:val="2B91AF"/>
-          <w:sz w:val="22"/>
-          <w:highlight w:val="white"/>
-        </w:rPr>
-        <w:t>const char</w:t>
+      <w:proofErr w:type="spellStart"/>
+      <w:r>
+        <w:rPr>
+          <w:rFonts w:ascii="Consolas" w:hAnsi="Consolas" w:cs="Consolas"/>
+          <w:b/>
+          <w:color w:val="2B91AF"/>
+          <w:sz w:val="22"/>
+          <w:highlight w:val="white"/>
+        </w:rPr>
+        <w:t>const</w:t>
+      </w:r>
+      <w:proofErr w:type="spellEnd"/>
+      <w:r>
+        <w:rPr>
+          <w:rFonts w:ascii="Consolas" w:hAnsi="Consolas" w:cs="Consolas"/>
+          <w:b/>
+          <w:color w:val="2B91AF"/>
+          <w:sz w:val="22"/>
+          <w:highlight w:val="white"/>
+        </w:rPr>
+        <w:t xml:space="preserve"> char</w:t>
       </w:r>
       <w:r>
         <w:rPr>
@@ -8391,6 +8997,7 @@
         </w:rPr>
         <w:t xml:space="preserve">*) </w:t>
       </w:r>
+      <w:proofErr w:type="spellStart"/>
       <w:r>
         <w:rPr>
           <w:rFonts w:ascii="Consolas" w:hAnsi="Consolas" w:cs="Consolas"/>
@@ -8401,6 +9008,7 @@
         </w:rPr>
         <w:t>const</w:t>
       </w:r>
+      <w:proofErr w:type="spellEnd"/>
       <w:r>
         <w:rPr>
           <w:rFonts w:ascii="Consolas" w:hAnsi="Consolas" w:cs="Consolas"/>
@@ -8454,7 +9062,47 @@
           <w:szCs w:val="24"/>
           <w:highlight w:val="white"/>
         </w:rPr>
-        <w:t xml:space="preserve">string holding a product sku and returns true if the sku of the current object </w:t>
+        <w:t xml:space="preserve">string holding a product </w:t>
+      </w:r>
+      <w:proofErr w:type="spellStart"/>
+      <w:r>
+        <w:rPr>
+          <w:rFonts w:cstheme="minorHAnsi"/>
+          <w:color w:val="000000"/>
+          <w:szCs w:val="24"/>
+          <w:highlight w:val="white"/>
+        </w:rPr>
+        <w:t>sku</w:t>
+      </w:r>
+      <w:proofErr w:type="spellEnd"/>
+      <w:r>
+        <w:rPr>
+          <w:rFonts w:cstheme="minorHAnsi"/>
+          <w:color w:val="000000"/>
+          <w:szCs w:val="24"/>
+          <w:highlight w:val="white"/>
+        </w:rPr>
+        <w:t xml:space="preserve"> and returns true if the </w:t>
+      </w:r>
+      <w:proofErr w:type="spellStart"/>
+      <w:r>
+        <w:rPr>
+          <w:rFonts w:cstheme="minorHAnsi"/>
+          <w:color w:val="000000"/>
+          <w:szCs w:val="24"/>
+          <w:highlight w:val="white"/>
+        </w:rPr>
+        <w:t>sku</w:t>
+      </w:r>
+      <w:proofErr w:type="spellEnd"/>
+      <w:r>
+        <w:rPr>
+          <w:rFonts w:cstheme="minorHAnsi"/>
+          <w:color w:val="000000"/>
+          <w:szCs w:val="24"/>
+          <w:highlight w:val="white"/>
+        </w:rPr>
+        <w:t xml:space="preserve"> of the current object </w:t>
       </w:r>
       <w:r>
         <w:rPr>
@@ -10308,6 +10956,7 @@
         </w:rPr>
         <w:t xml:space="preserve">If not on matrix already, upload </w:t>
       </w:r>
+      <w:proofErr w:type="spellStart"/>
       <w:r>
         <w:rPr>
           <w:rFonts w:ascii="Consolas" w:hAnsi="Consolas" w:cs="Consolas"/>
@@ -10327,6 +10976,7 @@
         </w:rPr>
         <w:t>.h</w:t>
       </w:r>
+      <w:proofErr w:type="spellEnd"/>
       <w:r>
         <w:rPr>
           <w:rFonts w:eastAsia="Times New Roman" w:cstheme="minorHAnsi"/>
@@ -10354,7 +11004,47 @@
           <w:color w:val="2B91AF"/>
           <w:sz w:val="22"/>
         </w:rPr>
-        <w:t>.cpp, MyProduct.h, MyProduct.cpp, ErrorState.h, ErrorState.cpp</w:t>
+        <w:t xml:space="preserve">.cpp, </w:t>
+      </w:r>
+      <w:proofErr w:type="spellStart"/>
+      <w:r>
+        <w:rPr>
+          <w:rFonts w:ascii="Consolas" w:hAnsi="Consolas" w:cs="Consolas"/>
+          <w:b/>
+          <w:color w:val="2B91AF"/>
+          <w:sz w:val="22"/>
+        </w:rPr>
+        <w:t>MyProduct.h</w:t>
+      </w:r>
+      <w:proofErr w:type="spellEnd"/>
+      <w:r>
+        <w:rPr>
+          <w:rFonts w:ascii="Consolas" w:hAnsi="Consolas" w:cs="Consolas"/>
+          <w:b/>
+          <w:color w:val="2B91AF"/>
+          <w:sz w:val="22"/>
+        </w:rPr>
+        <w:t xml:space="preserve">, MyProduct.cpp, </w:t>
+      </w:r>
+      <w:proofErr w:type="spellStart"/>
+      <w:r>
+        <w:rPr>
+          <w:rFonts w:ascii="Consolas" w:hAnsi="Consolas" w:cs="Consolas"/>
+          <w:b/>
+          <w:color w:val="2B91AF"/>
+          <w:sz w:val="22"/>
+        </w:rPr>
+        <w:t>ErrorState.h</w:t>
+      </w:r>
+      <w:proofErr w:type="spellEnd"/>
+      <w:r>
+        <w:rPr>
+          <w:rFonts w:ascii="Consolas" w:hAnsi="Consolas" w:cs="Consolas"/>
+          <w:b/>
+          <w:color w:val="2B91AF"/>
+          <w:sz w:val="22"/>
+        </w:rPr>
+        <w:t>, ErrorState.cpp</w:t>
       </w:r>
       <w:r>
         <w:rPr>
@@ -10383,7 +11073,47 @@
           <w:szCs w:val="24"/>
           <w:lang w:eastAsia="en-CA"/>
         </w:rPr>
-        <w:t>Then run the following script from your account: (replace profname.proflastname with your professors Seneca userid)</w:t>
+        <w:t xml:space="preserve">Then run the following script from your account: (replace </w:t>
+      </w:r>
+      <w:proofErr w:type="spellStart"/>
+      <w:r>
+        <w:rPr>
+          <w:rFonts w:eastAsia="Times New Roman" w:cstheme="minorHAnsi"/>
+          <w:color w:val="000000"/>
+          <w:szCs w:val="24"/>
+          <w:lang w:eastAsia="en-CA"/>
+        </w:rPr>
+        <w:t>profname.proflastname</w:t>
+      </w:r>
+      <w:proofErr w:type="spellEnd"/>
+      <w:r>
+        <w:rPr>
+          <w:rFonts w:eastAsia="Times New Roman" w:cstheme="minorHAnsi"/>
+          <w:color w:val="000000"/>
+          <w:szCs w:val="24"/>
+          <w:lang w:eastAsia="en-CA"/>
+        </w:rPr>
+        <w:t xml:space="preserve"> with your professors Seneca </w:t>
+      </w:r>
+      <w:proofErr w:type="spellStart"/>
+      <w:r>
+        <w:rPr>
+          <w:rFonts w:eastAsia="Times New Roman" w:cstheme="minorHAnsi"/>
+          <w:color w:val="000000"/>
+          <w:szCs w:val="24"/>
+          <w:lang w:eastAsia="en-CA"/>
+        </w:rPr>
+        <w:t>userid</w:t>
+      </w:r>
+      <w:proofErr w:type="spellEnd"/>
+      <w:r>
+        <w:rPr>
+          <w:rFonts w:eastAsia="Times New Roman" w:cstheme="minorHAnsi"/>
+          <w:color w:val="000000"/>
+          <w:szCs w:val="24"/>
+          <w:lang w:eastAsia="en-CA"/>
+        </w:rPr>
+        <w:t>)</w:t>
       </w:r>
     </w:p>
     <w:p>
@@ -10406,8 +11136,9 @@
           <w:szCs w:val="24"/>
           <w:lang w:eastAsia="en-CA"/>
         </w:rPr>
-        <w:t xml:space="preserve">~profname.proflastname/submit </w:t>
-      </w:r>
+        <w:t>~</w:t>
+      </w:r>
+      <w:proofErr w:type="spellStart"/>
       <w:r>
         <w:rPr>
           <w:rFonts w:ascii="Courier New" w:eastAsia="Times New Roman" w:hAnsi="Courier New" w:cs="Courier New"/>
@@ -10417,6 +11148,29 @@
           <w:szCs w:val="24"/>
           <w:lang w:eastAsia="en-CA"/>
         </w:rPr>
+        <w:t>profname.proflastname</w:t>
+      </w:r>
+      <w:proofErr w:type="spellEnd"/>
+      <w:r>
+        <w:rPr>
+          <w:rFonts w:ascii="Courier New" w:eastAsia="Times New Roman" w:hAnsi="Courier New" w:cs="Courier New"/>
+          <w:b/>
+          <w:bCs/>
+          <w:color w:val="000000"/>
+          <w:szCs w:val="24"/>
+          <w:lang w:eastAsia="en-CA"/>
+        </w:rPr>
+        <w:t xml:space="preserve">/submit </w:t>
+      </w:r>
+      <w:r>
+        <w:rPr>
+          <w:rFonts w:ascii="Courier New" w:eastAsia="Times New Roman" w:hAnsi="Courier New" w:cs="Courier New"/>
+          <w:b/>
+          <w:bCs/>
+          <w:color w:val="000000"/>
+          <w:szCs w:val="24"/>
+          <w:lang w:eastAsia="en-CA"/>
+        </w:rPr>
         <w:t>2</w:t>
       </w:r>
       <w:r>
@@ -10430,8 +11184,6 @@
         </w:rPr>
         <w:t>00</w:t>
       </w:r>
-      <w:bookmarkStart w:id="0" w:name="_GoBack"/>
-      <w:bookmarkEnd w:id="0"/>
       <w:r>
         <w:rPr>
           <w:rFonts w:ascii="Courier New" w:eastAsia="Times New Roman" w:hAnsi="Courier New" w:cs="Courier New"/>
@@ -10487,6 +11239,7 @@
           <w:lang w:eastAsia="en-CA"/>
         </w:rPr>
       </w:pPr>
+      <w:proofErr w:type="gramStart"/>
       <w:r>
         <w:rPr>
           <w:rFonts w:eastAsia="Times New Roman" w:cstheme="minorHAnsi"/>
@@ -10494,7 +11247,17 @@
           <w:szCs w:val="24"/>
           <w:lang w:eastAsia="en-CA"/>
         </w:rPr>
-        <w:t>and follow the instructions.</w:t>
+        <w:t>and</w:t>
+      </w:r>
+      <w:proofErr w:type="gramEnd"/>
+      <w:r>
+        <w:rPr>
+          <w:rFonts w:eastAsia="Times New Roman" w:cstheme="minorHAnsi"/>
+          <w:color w:val="000000"/>
+          <w:szCs w:val="24"/>
+          <w:lang w:eastAsia="en-CA"/>
+        </w:rPr>
+        <w:t xml:space="preserve"> follow the instructions.</w:t>
       </w:r>
       <w:r>
         <w:rPr>
@@ -10660,7 +11423,7 @@
           <w:rPr>
             <w:noProof/>
           </w:rPr>
-          <w:t>9</w:t>
+          <w:t>11</w:t>
         </w:r>
         <w:r>
           <w:rPr>
@@ -14481,7 +15244,7 @@
 </file>
 
 <file path=customXml/itemProps1.xml><?xml version="1.0" encoding="utf-8"?>
-<ds:datastoreItem xmlns:ds="http://schemas.openxmlformats.org/officeDocument/2006/customXml" ds:itemID="{FF6DCE8F-19FD-4EEE-B5EE-E1DC590DA7AF}">
+<ds:datastoreItem xmlns:ds="http://schemas.openxmlformats.org/officeDocument/2006/customXml" ds:itemID="{772194B7-E08D-489B-BC1F-6034530610CD}">
   <ds:schemaRefs>
     <ds:schemaRef ds:uri="http://schemas.openxmlformats.org/officeDocument/2006/bibliography"/>
   </ds:schemaRefs>

</xml_diff>